<commit_message>
Creation de projet avec structure mvc
</commit_message>
<xml_diff>
--- a/Doc/DocumentationProjet.docx
+++ b/Doc/DocumentationProjet.docx
@@ -80,15 +80,17 @@
                 <w:rFonts w:ascii="Impact" w:hAnsi="Impact"/>
                 <w:sz w:val="96"/>
               </w:rPr>
-              <w:t>Projet X</w:t>
+              <w:t xml:space="preserve">TPI </w:t>
             </w:r>
+            <w:proofErr w:type="spellStart"/>
             <w:r>
               <w:rPr>
                 <w:rFonts w:ascii="Impact" w:hAnsi="Impact"/>
                 <w:sz w:val="96"/>
               </w:rPr>
-              <w:t>YZ</w:t>
+              <w:t>KeepItFit</w:t>
             </w:r>
+            <w:proofErr w:type="spellEnd"/>
           </w:p>
         </w:tc>
       </w:tr>
@@ -163,7 +165,7 @@
       <w:r>
         <w:fldChar w:fldCharType="separate"/>
       </w:r>
-      <w:hyperlink w:anchor="_Toc499021832" w:history="1">
+      <w:hyperlink w:anchor="_Toc102398320" w:history="1">
         <w:r>
           <w:rPr>
             <w:rStyle w:val="Lienhypertexte"/>
@@ -201,7 +203,7 @@
           <w:rPr>
             <w:webHidden/>
           </w:rPr>
-          <w:instrText xml:space="preserve"> PAGEREF _Toc499021832 \h </w:instrText>
+          <w:instrText xml:space="preserve"> PAGEREF _Toc102398320 \h </w:instrText>
         </w:r>
         <w:r>
           <w:rPr>
@@ -243,10 +245,11 @@
           <w:lang w:val="fr-CH" w:eastAsia="fr-CH"/>
         </w:rPr>
       </w:pPr>
-      <w:hyperlink w:anchor="_Toc499021833" w:history="1">
+      <w:hyperlink w:anchor="_Toc102398321" w:history="1">
         <w:r>
           <w:rPr>
             <w:rStyle w:val="Lienhypertexte"/>
+            <w:iCs/>
             <w:noProof/>
           </w:rPr>
           <w:t>1.1</w:t>
@@ -264,6 +267,7 @@
         <w:r>
           <w:rPr>
             <w:rStyle w:val="Lienhypertexte"/>
+            <w:iCs/>
             <w:noProof/>
           </w:rPr>
           <w:t>Introduction</w:t>
@@ -287,7 +291,7 @@
             <w:noProof/>
             <w:webHidden/>
           </w:rPr>
-          <w:instrText xml:space="preserve"> PAGEREF _Toc499021833 \h </w:instrText>
+          <w:instrText xml:space="preserve"> PAGEREF _Toc102398321 \h </w:instrText>
         </w:r>
         <w:r>
           <w:rPr>
@@ -333,10 +337,11 @@
           <w:lang w:val="fr-CH" w:eastAsia="fr-CH"/>
         </w:rPr>
       </w:pPr>
-      <w:hyperlink w:anchor="_Toc499021834" w:history="1">
+      <w:hyperlink w:anchor="_Toc102398322" w:history="1">
         <w:r>
           <w:rPr>
             <w:rStyle w:val="Lienhypertexte"/>
+            <w:iCs/>
             <w:noProof/>
           </w:rPr>
           <w:t>1.2</w:t>
@@ -354,6 +359,7 @@
         <w:r>
           <w:rPr>
             <w:rStyle w:val="Lienhypertexte"/>
+            <w:iCs/>
             <w:noProof/>
           </w:rPr>
           <w:t>Objectifs</w:t>
@@ -377,7 +383,7 @@
             <w:noProof/>
             <w:webHidden/>
           </w:rPr>
-          <w:instrText xml:space="preserve"> PAGEREF _Toc499021834 \h </w:instrText>
+          <w:instrText xml:space="preserve"> PAGEREF _Toc102398322 \h </w:instrText>
         </w:r>
         <w:r>
           <w:rPr>
@@ -423,10 +429,11 @@
           <w:lang w:val="fr-CH" w:eastAsia="fr-CH"/>
         </w:rPr>
       </w:pPr>
-      <w:hyperlink w:anchor="_Toc499021835" w:history="1">
+      <w:hyperlink w:anchor="_Toc102398323" w:history="1">
         <w:r>
           <w:rPr>
             <w:rStyle w:val="Lienhypertexte"/>
+            <w:iCs/>
             <w:noProof/>
           </w:rPr>
           <w:t>1.3</w:t>
@@ -444,6 +451,7 @@
         <w:r>
           <w:rPr>
             <w:rStyle w:val="Lienhypertexte"/>
+            <w:iCs/>
             <w:noProof/>
           </w:rPr>
           <w:t>Planification initiale</w:t>
@@ -467,7 +475,7 @@
             <w:noProof/>
             <w:webHidden/>
           </w:rPr>
-          <w:instrText xml:space="preserve"> PAGEREF _Toc499021835 \h </w:instrText>
+          <w:instrText xml:space="preserve"> PAGEREF _Toc102398323 \h </w:instrText>
         </w:r>
         <w:r>
           <w:rPr>
@@ -487,7 +495,7 @@
             <w:noProof/>
             <w:webHidden/>
           </w:rPr>
-          <w:t>4</w:t>
+          <w:t>5</w:t>
         </w:r>
         <w:r>
           <w:rPr>
@@ -508,7 +516,7 @@
           <w:lang w:val="fr-CH" w:eastAsia="fr-CH"/>
         </w:rPr>
       </w:pPr>
-      <w:hyperlink w:anchor="_Toc499021836" w:history="1">
+      <w:hyperlink w:anchor="_Toc102398324" w:history="1">
         <w:r>
           <w:rPr>
             <w:rStyle w:val="Lienhypertexte"/>
@@ -546,7 +554,7 @@
           <w:rPr>
             <w:webHidden/>
           </w:rPr>
-          <w:instrText xml:space="preserve"> PAGEREF _Toc499021836 \h </w:instrText>
+          <w:instrText xml:space="preserve"> PAGEREF _Toc102398324 \h </w:instrText>
         </w:r>
         <w:r>
           <w:rPr>
@@ -563,7 +571,7 @@
           <w:rPr>
             <w:webHidden/>
           </w:rPr>
-          <w:t>4</w:t>
+          <w:t>5</w:t>
         </w:r>
         <w:r>
           <w:rPr>
@@ -588,10 +596,11 @@
           <w:lang w:val="fr-CH" w:eastAsia="fr-CH"/>
         </w:rPr>
       </w:pPr>
-      <w:hyperlink w:anchor="_Toc499021837" w:history="1">
+      <w:hyperlink w:anchor="_Toc102398325" w:history="1">
         <w:r>
           <w:rPr>
             <w:rStyle w:val="Lienhypertexte"/>
+            <w:iCs/>
             <w:noProof/>
           </w:rPr>
           <w:t>2.1</w:t>
@@ -609,6 +618,7 @@
         <w:r>
           <w:rPr>
             <w:rStyle w:val="Lienhypertexte"/>
+            <w:iCs/>
             <w:noProof/>
           </w:rPr>
           <w:t>Concept</w:t>
@@ -632,7 +642,7 @@
             <w:noProof/>
             <w:webHidden/>
           </w:rPr>
-          <w:instrText xml:space="preserve"> PAGEREF _Toc499021837 \h </w:instrText>
+          <w:instrText xml:space="preserve"> PAGEREF _Toc102398325 \h </w:instrText>
         </w:r>
         <w:r>
           <w:rPr>
@@ -652,7 +662,7 @@
             <w:noProof/>
             <w:webHidden/>
           </w:rPr>
-          <w:t>4</w:t>
+          <w:t>5</w:t>
         </w:r>
         <w:r>
           <w:rPr>
@@ -678,10 +688,11 @@
           <w:lang w:val="fr-CH" w:eastAsia="fr-CH"/>
         </w:rPr>
       </w:pPr>
-      <w:hyperlink w:anchor="_Toc499021838" w:history="1">
+      <w:hyperlink w:anchor="_Toc102398326" w:history="1">
         <w:r>
           <w:rPr>
             <w:rStyle w:val="Lienhypertexte"/>
+            <w:iCs/>
             <w:noProof/>
           </w:rPr>
           <w:t>2.2</w:t>
@@ -699,6 +710,7 @@
         <w:r>
           <w:rPr>
             <w:rStyle w:val="Lienhypertexte"/>
+            <w:iCs/>
             <w:noProof/>
           </w:rPr>
           <w:t>Stratégie de test</w:t>
@@ -722,7 +734,7 @@
             <w:noProof/>
             <w:webHidden/>
           </w:rPr>
-          <w:instrText xml:space="preserve"> PAGEREF _Toc499021838 \h </w:instrText>
+          <w:instrText xml:space="preserve"> PAGEREF _Toc102398326 \h </w:instrText>
         </w:r>
         <w:r>
           <w:rPr>
@@ -742,7 +754,7 @@
             <w:noProof/>
             <w:webHidden/>
           </w:rPr>
-          <w:t>4</w:t>
+          <w:t>5</w:t>
         </w:r>
         <w:r>
           <w:rPr>
@@ -768,10 +780,11 @@
           <w:lang w:val="fr-CH" w:eastAsia="fr-CH"/>
         </w:rPr>
       </w:pPr>
-      <w:hyperlink w:anchor="_Toc499021839" w:history="1">
+      <w:hyperlink w:anchor="_Toc102398327" w:history="1">
         <w:r>
           <w:rPr>
             <w:rStyle w:val="Lienhypertexte"/>
+            <w:iCs/>
             <w:noProof/>
           </w:rPr>
           <w:t>2.3</w:t>
@@ -813,7 +826,7 @@
             <w:noProof/>
             <w:webHidden/>
           </w:rPr>
-          <w:instrText xml:space="preserve"> PAGEREF _Toc499021839 \h </w:instrText>
+          <w:instrText xml:space="preserve"> PAGEREF _Toc102398327 \h </w:instrText>
         </w:r>
         <w:r>
           <w:rPr>
@@ -833,7 +846,7 @@
             <w:noProof/>
             <w:webHidden/>
           </w:rPr>
-          <w:t>4</w:t>
+          <w:t>6</w:t>
         </w:r>
         <w:r>
           <w:rPr>
@@ -859,10 +872,11 @@
           <w:lang w:val="fr-CH" w:eastAsia="fr-CH"/>
         </w:rPr>
       </w:pPr>
-      <w:hyperlink w:anchor="_Toc499021840" w:history="1">
+      <w:hyperlink w:anchor="_Toc102398328" w:history="1">
         <w:r>
           <w:rPr>
             <w:rStyle w:val="Lienhypertexte"/>
+            <w:iCs/>
             <w:noProof/>
           </w:rPr>
           <w:t>2.4</w:t>
@@ -880,6 +894,7 @@
         <w:r>
           <w:rPr>
             <w:rStyle w:val="Lienhypertexte"/>
+            <w:iCs/>
             <w:noProof/>
           </w:rPr>
           <w:t>Planification</w:t>
@@ -903,7 +918,7 @@
             <w:noProof/>
             <w:webHidden/>
           </w:rPr>
-          <w:instrText xml:space="preserve"> PAGEREF _Toc499021840 \h </w:instrText>
+          <w:instrText xml:space="preserve"> PAGEREF _Toc102398328 \h </w:instrText>
         </w:r>
         <w:r>
           <w:rPr>
@@ -923,7 +938,7 @@
             <w:noProof/>
             <w:webHidden/>
           </w:rPr>
-          <w:t>4</w:t>
+          <w:t>6</w:t>
         </w:r>
         <w:r>
           <w:rPr>
@@ -949,10 +964,11 @@
           <w:lang w:val="fr-CH" w:eastAsia="fr-CH"/>
         </w:rPr>
       </w:pPr>
-      <w:hyperlink w:anchor="_Toc499021841" w:history="1">
+      <w:hyperlink w:anchor="_Toc102398329" w:history="1">
         <w:r>
           <w:rPr>
             <w:rStyle w:val="Lienhypertexte"/>
+            <w:iCs/>
             <w:noProof/>
           </w:rPr>
           <w:t>2.5</w:t>
@@ -970,6 +986,7 @@
         <w:r>
           <w:rPr>
             <w:rStyle w:val="Lienhypertexte"/>
+            <w:iCs/>
             <w:noProof/>
           </w:rPr>
           <w:t>Dossier de conception</w:t>
@@ -993,7 +1010,7 @@
             <w:noProof/>
             <w:webHidden/>
           </w:rPr>
-          <w:instrText xml:space="preserve"> PAGEREF _Toc499021841 \h </w:instrText>
+          <w:instrText xml:space="preserve"> PAGEREF _Toc102398329 \h </w:instrText>
         </w:r>
         <w:r>
           <w:rPr>
@@ -1013,7 +1030,7 @@
             <w:noProof/>
             <w:webHidden/>
           </w:rPr>
-          <w:t>5</w:t>
+          <w:t>6</w:t>
         </w:r>
         <w:r>
           <w:rPr>
@@ -1034,7 +1051,7 @@
           <w:lang w:val="fr-CH" w:eastAsia="fr-CH"/>
         </w:rPr>
       </w:pPr>
-      <w:hyperlink w:anchor="_Toc499021842" w:history="1">
+      <w:hyperlink w:anchor="_Toc102398330" w:history="1">
         <w:r>
           <w:rPr>
             <w:rStyle w:val="Lienhypertexte"/>
@@ -1072,7 +1089,7 @@
           <w:rPr>
             <w:webHidden/>
           </w:rPr>
-          <w:instrText xml:space="preserve"> PAGEREF _Toc499021842 \h </w:instrText>
+          <w:instrText xml:space="preserve"> PAGEREF _Toc102398330 \h </w:instrText>
         </w:r>
         <w:r>
           <w:rPr>
@@ -1089,7 +1106,7 @@
           <w:rPr>
             <w:webHidden/>
           </w:rPr>
-          <w:t>5</w:t>
+          <w:t>7</w:t>
         </w:r>
         <w:r>
           <w:rPr>
@@ -1114,10 +1131,11 @@
           <w:lang w:val="fr-CH" w:eastAsia="fr-CH"/>
         </w:rPr>
       </w:pPr>
-      <w:hyperlink w:anchor="_Toc499021843" w:history="1">
+      <w:hyperlink w:anchor="_Toc102398331" w:history="1">
         <w:r>
           <w:rPr>
             <w:rStyle w:val="Lienhypertexte"/>
+            <w:iCs/>
             <w:noProof/>
           </w:rPr>
           <w:t>3.1</w:t>
@@ -1135,6 +1153,7 @@
         <w:r>
           <w:rPr>
             <w:rStyle w:val="Lienhypertexte"/>
+            <w:iCs/>
             <w:noProof/>
           </w:rPr>
           <w:t>Dossier de réalisation</w:t>
@@ -1158,7 +1177,7 @@
             <w:noProof/>
             <w:webHidden/>
           </w:rPr>
-          <w:instrText xml:space="preserve"> PAGEREF _Toc499021843 \h </w:instrText>
+          <w:instrText xml:space="preserve"> PAGEREF _Toc102398331 \h </w:instrText>
         </w:r>
         <w:r>
           <w:rPr>
@@ -1178,7 +1197,7 @@
             <w:noProof/>
             <w:webHidden/>
           </w:rPr>
-          <w:t>5</w:t>
+          <w:t>7</w:t>
         </w:r>
         <w:r>
           <w:rPr>
@@ -1204,10 +1223,11 @@
           <w:lang w:val="fr-CH" w:eastAsia="fr-CH"/>
         </w:rPr>
       </w:pPr>
-      <w:hyperlink w:anchor="_Toc499021844" w:history="1">
+      <w:hyperlink w:anchor="_Toc102398332" w:history="1">
         <w:r>
           <w:rPr>
             <w:rStyle w:val="Lienhypertexte"/>
+            <w:iCs/>
             <w:noProof/>
           </w:rPr>
           <w:t>3.2</w:t>
@@ -1225,6 +1245,7 @@
         <w:r>
           <w:rPr>
             <w:rStyle w:val="Lienhypertexte"/>
+            <w:iCs/>
             <w:noProof/>
           </w:rPr>
           <w:t>Description des tests effectués</w:t>
@@ -1248,7 +1269,7 @@
             <w:noProof/>
             <w:webHidden/>
           </w:rPr>
-          <w:instrText xml:space="preserve"> PAGEREF _Toc499021844 \h </w:instrText>
+          <w:instrText xml:space="preserve"> PAGEREF _Toc102398332 \h </w:instrText>
         </w:r>
         <w:r>
           <w:rPr>
@@ -1268,7 +1289,7 @@
             <w:noProof/>
             <w:webHidden/>
           </w:rPr>
-          <w:t>6</w:t>
+          <w:t>7</w:t>
         </w:r>
         <w:r>
           <w:rPr>
@@ -1294,10 +1315,11 @@
           <w:lang w:val="fr-CH" w:eastAsia="fr-CH"/>
         </w:rPr>
       </w:pPr>
-      <w:hyperlink w:anchor="_Toc499021845" w:history="1">
+      <w:hyperlink w:anchor="_Toc102398333" w:history="1">
         <w:r>
           <w:rPr>
             <w:rStyle w:val="Lienhypertexte"/>
+            <w:iCs/>
             <w:noProof/>
           </w:rPr>
           <w:t>3.3</w:t>
@@ -1315,6 +1337,7 @@
         <w:r>
           <w:rPr>
             <w:rStyle w:val="Lienhypertexte"/>
+            <w:iCs/>
             <w:noProof/>
           </w:rPr>
           <w:t>Erreurs restantes</w:t>
@@ -1338,7 +1361,7 @@
             <w:noProof/>
             <w:webHidden/>
           </w:rPr>
-          <w:instrText xml:space="preserve"> PAGEREF _Toc499021845 \h </w:instrText>
+          <w:instrText xml:space="preserve"> PAGEREF _Toc102398333 \h </w:instrText>
         </w:r>
         <w:r>
           <w:rPr>
@@ -1358,7 +1381,7 @@
             <w:noProof/>
             <w:webHidden/>
           </w:rPr>
-          <w:t>6</w:t>
+          <w:t>7</w:t>
         </w:r>
         <w:r>
           <w:rPr>
@@ -1384,10 +1407,11 @@
           <w:lang w:val="fr-CH" w:eastAsia="fr-CH"/>
         </w:rPr>
       </w:pPr>
-      <w:hyperlink w:anchor="_Toc499021846" w:history="1">
+      <w:hyperlink w:anchor="_Toc102398334" w:history="1">
         <w:r>
           <w:rPr>
             <w:rStyle w:val="Lienhypertexte"/>
+            <w:iCs/>
             <w:noProof/>
           </w:rPr>
           <w:t>3.4</w:t>
@@ -1405,6 +1429,7 @@
         <w:r>
           <w:rPr>
             <w:rStyle w:val="Lienhypertexte"/>
+            <w:iCs/>
             <w:noProof/>
           </w:rPr>
           <w:t>Liste des documents fournis</w:t>
@@ -1428,7 +1453,7 @@
             <w:noProof/>
             <w:webHidden/>
           </w:rPr>
-          <w:instrText xml:space="preserve"> PAGEREF _Toc499021846 \h </w:instrText>
+          <w:instrText xml:space="preserve"> PAGEREF _Toc102398334 \h </w:instrText>
         </w:r>
         <w:r>
           <w:rPr>
@@ -1448,7 +1473,7 @@
             <w:noProof/>
             <w:webHidden/>
           </w:rPr>
-          <w:t>6</w:t>
+          <w:t>7</w:t>
         </w:r>
         <w:r>
           <w:rPr>
@@ -1469,7 +1494,7 @@
           <w:lang w:val="fr-CH" w:eastAsia="fr-CH"/>
         </w:rPr>
       </w:pPr>
-      <w:hyperlink w:anchor="_Toc499021847" w:history="1">
+      <w:hyperlink w:anchor="_Toc102398335" w:history="1">
         <w:r>
           <w:rPr>
             <w:rStyle w:val="Lienhypertexte"/>
@@ -1507,7 +1532,7 @@
           <w:rPr>
             <w:webHidden/>
           </w:rPr>
-          <w:instrText xml:space="preserve"> PAGEREF _Toc499021847 \h </w:instrText>
+          <w:instrText xml:space="preserve"> PAGEREF _Toc102398335 \h </w:instrText>
         </w:r>
         <w:r>
           <w:rPr>
@@ -1524,7 +1549,7 @@
           <w:rPr>
             <w:webHidden/>
           </w:rPr>
-          <w:t>6</w:t>
+          <w:t>8</w:t>
         </w:r>
         <w:r>
           <w:rPr>
@@ -1544,7 +1569,7 @@
           <w:lang w:val="fr-CH" w:eastAsia="fr-CH"/>
         </w:rPr>
       </w:pPr>
-      <w:hyperlink w:anchor="_Toc499021848" w:history="1">
+      <w:hyperlink w:anchor="_Toc102398336" w:history="1">
         <w:r>
           <w:rPr>
             <w:rStyle w:val="Lienhypertexte"/>
@@ -1582,7 +1607,7 @@
           <w:rPr>
             <w:webHidden/>
           </w:rPr>
-          <w:instrText xml:space="preserve"> PAGEREF _Toc499021848 \h </w:instrText>
+          <w:instrText xml:space="preserve"> PAGEREF _Toc102398336 \h </w:instrText>
         </w:r>
         <w:r>
           <w:rPr>
@@ -1599,7 +1624,7 @@
           <w:rPr>
             <w:webHidden/>
           </w:rPr>
-          <w:t>7</w:t>
+          <w:t>9</w:t>
         </w:r>
         <w:r>
           <w:rPr>
@@ -1624,10 +1649,11 @@
           <w:lang w:val="fr-CH" w:eastAsia="fr-CH"/>
         </w:rPr>
       </w:pPr>
-      <w:hyperlink w:anchor="_Toc499021849" w:history="1">
+      <w:hyperlink w:anchor="_Toc102398337" w:history="1">
         <w:r>
           <w:rPr>
             <w:rStyle w:val="Lienhypertexte"/>
+            <w:iCs/>
             <w:noProof/>
           </w:rPr>
           <w:t>5.1</w:t>
@@ -1645,6 +1671,7 @@
         <w:r>
           <w:rPr>
             <w:rStyle w:val="Lienhypertexte"/>
+            <w:iCs/>
             <w:noProof/>
           </w:rPr>
           <w:t>Résumé du rapport du TPI / version succincte de la documentation</w:t>
@@ -1668,7 +1695,7 @@
             <w:noProof/>
             <w:webHidden/>
           </w:rPr>
-          <w:instrText xml:space="preserve"> PAGEREF _Toc499021849 \h </w:instrText>
+          <w:instrText xml:space="preserve"> PAGEREF _Toc102398337 \h </w:instrText>
         </w:r>
         <w:r>
           <w:rPr>
@@ -1688,7 +1715,7 @@
             <w:noProof/>
             <w:webHidden/>
           </w:rPr>
-          <w:t>7</w:t>
+          <w:t>9</w:t>
         </w:r>
         <w:r>
           <w:rPr>
@@ -1714,10 +1741,11 @@
           <w:lang w:val="fr-CH" w:eastAsia="fr-CH"/>
         </w:rPr>
       </w:pPr>
-      <w:hyperlink w:anchor="_Toc499021850" w:history="1">
+      <w:hyperlink w:anchor="_Toc102398338" w:history="1">
         <w:r>
           <w:rPr>
             <w:rStyle w:val="Lienhypertexte"/>
+            <w:iCs/>
             <w:noProof/>
           </w:rPr>
           <w:t>5.2</w:t>
@@ -1735,6 +1763,7 @@
         <w:r>
           <w:rPr>
             <w:rStyle w:val="Lienhypertexte"/>
+            <w:iCs/>
             <w:noProof/>
           </w:rPr>
           <w:t>Sources – Bibliographie</w:t>
@@ -1758,7 +1787,7 @@
             <w:noProof/>
             <w:webHidden/>
           </w:rPr>
-          <w:instrText xml:space="preserve"> PAGEREF _Toc499021850 \h </w:instrText>
+          <w:instrText xml:space="preserve"> PAGEREF _Toc102398338 \h </w:instrText>
         </w:r>
         <w:r>
           <w:rPr>
@@ -1778,7 +1807,7 @@
             <w:noProof/>
             <w:webHidden/>
           </w:rPr>
-          <w:t>7</w:t>
+          <w:t>9</w:t>
         </w:r>
         <w:r>
           <w:rPr>
@@ -1804,10 +1833,11 @@
           <w:lang w:val="fr-CH" w:eastAsia="fr-CH"/>
         </w:rPr>
       </w:pPr>
-      <w:hyperlink w:anchor="_Toc499021851" w:history="1">
+      <w:hyperlink w:anchor="_Toc102398339" w:history="1">
         <w:r>
           <w:rPr>
             <w:rStyle w:val="Lienhypertexte"/>
+            <w:iCs/>
             <w:noProof/>
           </w:rPr>
           <w:t>5.3</w:t>
@@ -1825,6 +1855,7 @@
         <w:r>
           <w:rPr>
             <w:rStyle w:val="Lienhypertexte"/>
+            <w:iCs/>
             <w:noProof/>
           </w:rPr>
           <w:t>Journal de travail</w:t>
@@ -1848,7 +1879,7 @@
             <w:noProof/>
             <w:webHidden/>
           </w:rPr>
-          <w:instrText xml:space="preserve"> PAGEREF _Toc499021851 \h </w:instrText>
+          <w:instrText xml:space="preserve"> PAGEREF _Toc102398339 \h </w:instrText>
         </w:r>
         <w:r>
           <w:rPr>
@@ -1868,7 +1899,7 @@
             <w:noProof/>
             <w:webHidden/>
           </w:rPr>
-          <w:t>7</w:t>
+          <w:t>9</w:t>
         </w:r>
         <w:r>
           <w:rPr>
@@ -1894,10 +1925,11 @@
           <w:lang w:val="fr-CH" w:eastAsia="fr-CH"/>
         </w:rPr>
       </w:pPr>
-      <w:hyperlink w:anchor="_Toc499021852" w:history="1">
+      <w:hyperlink w:anchor="_Toc102398340" w:history="1">
         <w:r>
           <w:rPr>
             <w:rStyle w:val="Lienhypertexte"/>
+            <w:iCs/>
             <w:noProof/>
           </w:rPr>
           <w:t>5.4</w:t>
@@ -1915,6 +1947,7 @@
         <w:r>
           <w:rPr>
             <w:rStyle w:val="Lienhypertexte"/>
+            <w:iCs/>
             <w:noProof/>
           </w:rPr>
           <w:t>Manuel d'Installation</w:t>
@@ -1938,7 +1971,7 @@
             <w:noProof/>
             <w:webHidden/>
           </w:rPr>
-          <w:instrText xml:space="preserve"> PAGEREF _Toc499021852 \h </w:instrText>
+          <w:instrText xml:space="preserve"> PAGEREF _Toc102398340 \h </w:instrText>
         </w:r>
         <w:r>
           <w:rPr>
@@ -1958,7 +1991,7 @@
             <w:noProof/>
             <w:webHidden/>
           </w:rPr>
-          <w:t>7</w:t>
+          <w:t>9</w:t>
         </w:r>
         <w:r>
           <w:rPr>
@@ -1984,10 +2017,11 @@
           <w:lang w:val="fr-CH" w:eastAsia="fr-CH"/>
         </w:rPr>
       </w:pPr>
-      <w:hyperlink w:anchor="_Toc499021853" w:history="1">
+      <w:hyperlink w:anchor="_Toc102398341" w:history="1">
         <w:r>
           <w:rPr>
             <w:rStyle w:val="Lienhypertexte"/>
+            <w:iCs/>
             <w:noProof/>
           </w:rPr>
           <w:t>5.5</w:t>
@@ -2005,6 +2039,7 @@
         <w:r>
           <w:rPr>
             <w:rStyle w:val="Lienhypertexte"/>
+            <w:iCs/>
             <w:noProof/>
           </w:rPr>
           <w:t>Manuel d'Utilisation</w:t>
@@ -2028,7 +2063,7 @@
             <w:noProof/>
             <w:webHidden/>
           </w:rPr>
-          <w:instrText xml:space="preserve"> PAGEREF _Toc499021853 \h </w:instrText>
+          <w:instrText xml:space="preserve"> PAGEREF _Toc102398341 \h </w:instrText>
         </w:r>
         <w:r>
           <w:rPr>
@@ -2048,7 +2083,7 @@
             <w:noProof/>
             <w:webHidden/>
           </w:rPr>
-          <w:t>7</w:t>
+          <w:t>9</w:t>
         </w:r>
         <w:r>
           <w:rPr>
@@ -2074,10 +2109,11 @@
           <w:lang w:val="fr-CH" w:eastAsia="fr-CH"/>
         </w:rPr>
       </w:pPr>
-      <w:hyperlink w:anchor="_Toc499021854" w:history="1">
+      <w:hyperlink w:anchor="_Toc102398342" w:history="1">
         <w:r>
           <w:rPr>
             <w:rStyle w:val="Lienhypertexte"/>
+            <w:iCs/>
             <w:noProof/>
           </w:rPr>
           <w:t>5.6</w:t>
@@ -2095,6 +2131,7 @@
         <w:r>
           <w:rPr>
             <w:rStyle w:val="Lienhypertexte"/>
+            <w:iCs/>
             <w:noProof/>
           </w:rPr>
           <w:t>Archives du projet</w:t>
@@ -2118,7 +2155,7 @@
             <w:noProof/>
             <w:webHidden/>
           </w:rPr>
-          <w:instrText xml:space="preserve"> PAGEREF _Toc499021854 \h </w:instrText>
+          <w:instrText xml:space="preserve"> PAGEREF _Toc102398342 \h </w:instrText>
         </w:r>
         <w:r>
           <w:rPr>
@@ -2138,7 +2175,7 @@
             <w:noProof/>
             <w:webHidden/>
           </w:rPr>
-          <w:t>7</w:t>
+          <w:t>9</w:t>
         </w:r>
         <w:r>
           <w:rPr>
@@ -2243,7 +2280,7 @@
       <w:pPr>
         <w:pStyle w:val="Titre1"/>
       </w:pPr>
-      <w:bookmarkStart w:id="0" w:name="_Toc499021832"/>
+      <w:bookmarkStart w:id="0" w:name="_Toc102398320"/>
       <w:r>
         <w:lastRenderedPageBreak/>
         <w:t>Analyse prél</w:t>
@@ -2264,7 +2301,7 @@
           <w:iCs/>
         </w:rPr>
       </w:pPr>
-      <w:bookmarkStart w:id="1" w:name="_Toc499021833"/>
+      <w:bookmarkStart w:id="1" w:name="_Toc102398321"/>
       <w:r>
         <w:rPr>
           <w:i w:val="0"/>
@@ -2284,39 +2321,114 @@
     <w:p/>
     <w:p>
       <w:r>
-        <w:t xml:space="preserve">Dans le cadre de mon projet TPI je dois développer un site web </w:t>
+        <w:t>Dans le cadre de mon projet TPI</w:t>
+      </w:r>
+      <w:r>
+        <w:t xml:space="preserve"> je dois développer un site web </w:t>
+      </w:r>
+      <w:r>
+        <w:t>axé sur le fitness dans le but est qu’un utilisateur puisse créer un programme en fonction de ses envies et de son état physique (âge, poids, taille).</w:t>
+      </w:r>
+    </w:p>
+    <w:p/>
+    <w:p/>
+    <w:p>
+      <w:pPr>
+        <w:rPr>
+          <w:i/>
+          <w:iCs/>
+          <w:szCs w:val="14"/>
+        </w:rPr>
+      </w:pPr>
+      <w:r>
+        <w:rPr>
+          <w:i/>
+          <w:iCs/>
+          <w:szCs w:val="14"/>
+        </w:rPr>
+        <w:t xml:space="preserve">Ce </w:t>
+      </w:r>
+      <w:r>
+        <w:rPr>
+          <w:i/>
+          <w:iCs/>
+          <w:szCs w:val="14"/>
+        </w:rPr>
+        <w:t>chapitre</w:t>
+      </w:r>
+      <w:r>
+        <w:rPr>
+          <w:i/>
+          <w:iCs/>
+          <w:szCs w:val="14"/>
+        </w:rPr>
+        <w:t xml:space="preserve"> </w:t>
+      </w:r>
+      <w:r>
+        <w:rPr>
+          <w:i/>
+          <w:iCs/>
+          <w:szCs w:val="14"/>
+        </w:rPr>
+        <w:t>décri</w:t>
+      </w:r>
+      <w:r>
+        <w:rPr>
+          <w:i/>
+          <w:iCs/>
+          <w:szCs w:val="14"/>
+        </w:rPr>
+        <w:t>t</w:t>
+      </w:r>
+      <w:r>
+        <w:rPr>
+          <w:i/>
+          <w:iCs/>
+          <w:szCs w:val="14"/>
+        </w:rPr>
+        <w:t xml:space="preserve"> brièvement le projet,</w:t>
+      </w:r>
+      <w:r>
+        <w:rPr>
+          <w:i/>
+          <w:iCs/>
+          <w:szCs w:val="14"/>
+        </w:rPr>
+        <w:t xml:space="preserve"> le cadre dans lequel il est réalisé,</w:t>
+      </w:r>
+      <w:r>
+        <w:rPr>
+          <w:i/>
+          <w:iCs/>
+          <w:szCs w:val="14"/>
+        </w:rPr>
+        <w:t xml:space="preserve"> les raiso</w:t>
       </w:r>
       <w:bookmarkStart w:id="2" w:name="_GoBack"/>
       <w:bookmarkEnd w:id="2"/>
       <w:r>
-        <w:t>axé sur le fitness dans le but est qu’un utilisateur puisse créer un programme en fonction de ses envies et de son état physique (âge, poids, taille).</w:t>
-      </w:r>
-    </w:p>
-    <w:p/>
-    <w:p/>
-    <w:p>
-      <w:pPr>
-        <w:rPr>
-          <w:i/>
-          <w:iCs/>
-          <w:szCs w:val="14"/>
-        </w:rPr>
-      </w:pPr>
-      <w:r>
-        <w:rPr>
-          <w:i/>
-          <w:iCs/>
-          <w:szCs w:val="14"/>
-        </w:rPr>
-        <w:t xml:space="preserve">Ce </w:t>
-      </w:r>
-      <w:r>
-        <w:rPr>
-          <w:i/>
-          <w:iCs/>
-          <w:szCs w:val="14"/>
-        </w:rPr>
-        <w:t>chapitre</w:t>
+        <w:rPr>
+          <w:i/>
+          <w:iCs/>
+          <w:szCs w:val="14"/>
+        </w:rPr>
+        <w:t xml:space="preserve">ns de ce choix et ce qu'il peut apporter à l'élève ou à l'école. </w:t>
+      </w:r>
+      <w:r>
+        <w:rPr>
+          <w:i/>
+          <w:iCs/>
+          <w:szCs w:val="14"/>
+        </w:rPr>
+        <w:t>Il n'est pas nécessaire de rentrer dans les détails (ceux-ci seront abordés plus loin) mais cela doit être aussi clair et complet que possible</w:t>
+      </w:r>
+      <w:r>
+        <w:rPr>
+          <w:i/>
+          <w:iCs/>
+          <w:szCs w:val="14"/>
+        </w:rPr>
+        <w:t xml:space="preserve"> (idées de solutions).</w:t>
       </w:r>
       <w:r>
         <w:rPr>
@@ -2332,70 +2444,6 @@
           <w:iCs/>
           <w:szCs w:val="14"/>
         </w:rPr>
-        <w:t>décri</w:t>
-      </w:r>
-      <w:r>
-        <w:rPr>
-          <w:i/>
-          <w:iCs/>
-          <w:szCs w:val="14"/>
-        </w:rPr>
-        <w:t>t</w:t>
-      </w:r>
-      <w:r>
-        <w:rPr>
-          <w:i/>
-          <w:iCs/>
-          <w:szCs w:val="14"/>
-        </w:rPr>
-        <w:t xml:space="preserve"> brièvement le projet,</w:t>
-      </w:r>
-      <w:r>
-        <w:rPr>
-          <w:i/>
-          <w:iCs/>
-          <w:szCs w:val="14"/>
-        </w:rPr>
-        <w:t xml:space="preserve"> le cadre dans lequel il est réalisé,</w:t>
-      </w:r>
-      <w:r>
-        <w:rPr>
-          <w:i/>
-          <w:iCs/>
-          <w:szCs w:val="14"/>
-        </w:rPr>
-        <w:t xml:space="preserve"> les raisons de ce choix et ce qu'il peut apporter à l'élève ou à l'école. </w:t>
-      </w:r>
-      <w:r>
-        <w:rPr>
-          <w:i/>
-          <w:iCs/>
-          <w:szCs w:val="14"/>
-        </w:rPr>
-        <w:t>Il n'est pas nécessaire de rentrer dans les détails (ceux-ci seront abordés plus loin) mais cela doit être aussi clair et complet que possible</w:t>
-      </w:r>
-      <w:r>
-        <w:rPr>
-          <w:i/>
-          <w:iCs/>
-          <w:szCs w:val="14"/>
-        </w:rPr>
-        <w:t xml:space="preserve"> (idées de solutions).</w:t>
-      </w:r>
-      <w:r>
-        <w:rPr>
-          <w:i/>
-          <w:iCs/>
-          <w:szCs w:val="14"/>
-        </w:rPr>
-        <w:t xml:space="preserve"> </w:t>
-      </w:r>
-      <w:r>
-        <w:rPr>
-          <w:i/>
-          <w:iCs/>
-          <w:szCs w:val="14"/>
-        </w:rPr>
         <w:t>Ce chapitre contient également l'inventaire et la description des travaux qui auraient déjà été effectué</w:t>
       </w:r>
       <w:r>
@@ -2454,7 +2502,7 @@
           <w:iCs/>
         </w:rPr>
       </w:pPr>
-      <w:bookmarkStart w:id="3" w:name="_Toc499021834"/>
+      <w:bookmarkStart w:id="3" w:name="_Toc102398322"/>
       <w:r>
         <w:rPr>
           <w:i w:val="0"/>
@@ -3278,7 +3326,7 @@
         </w:rPr>
         <w:br w:type="page"/>
       </w:r>
-      <w:bookmarkStart w:id="4" w:name="_Toc499021835"/>
+      <w:bookmarkStart w:id="4" w:name="_Toc102398323"/>
       <w:r>
         <w:rPr>
           <w:i w:val="0"/>
@@ -3861,14 +3909,7 @@
                 <w:iCs/>
                 <w:szCs w:val="14"/>
               </w:rPr>
-              <w:t>Design de l’interface</w:t>
-            </w:r>
-            <w:r>
-              <w:rPr>
-                <w:iCs/>
-                <w:szCs w:val="14"/>
-              </w:rPr>
-              <w:t xml:space="preserve"> du site</w:t>
+              <w:t>Design de l’interface du site</w:t>
             </w:r>
           </w:p>
         </w:tc>
@@ -4197,7 +4238,7 @@
       <w:pPr>
         <w:pStyle w:val="Titre1"/>
       </w:pPr>
-      <w:bookmarkStart w:id="5" w:name="_Toc499021836"/>
+      <w:bookmarkStart w:id="5" w:name="_Toc102398324"/>
       <w:r>
         <w:t>Analyse</w:t>
       </w:r>
@@ -4214,7 +4255,7 @@
           <w:iCs/>
         </w:rPr>
       </w:pPr>
-      <w:bookmarkStart w:id="6" w:name="_Toc499021837"/>
+      <w:bookmarkStart w:id="6" w:name="_Toc102398325"/>
       <w:r>
         <w:rPr>
           <w:i w:val="0"/>
@@ -4593,7 +4634,7 @@
         </w:rPr>
       </w:pPr>
       <w:bookmarkStart w:id="7" w:name="_Toc71691012"/>
-      <w:bookmarkStart w:id="8" w:name="_Toc499021838"/>
+      <w:bookmarkStart w:id="8" w:name="_Toc102398326"/>
       <w:r>
         <w:rPr>
           <w:i w:val="0"/>
@@ -4929,7 +4970,7 @@
       </w:pPr>
       <w:bookmarkStart w:id="9" w:name="_Toc25553310"/>
       <w:bookmarkStart w:id="10" w:name="_Toc71691015"/>
-      <w:bookmarkStart w:id="11" w:name="_Toc499021839"/>
+      <w:bookmarkStart w:id="11" w:name="_Toc102398327"/>
       <w:r>
         <w:rPr>
           <w:rFonts w:cs="Arial"/>
@@ -5070,7 +5111,7 @@
           <w:iCs/>
         </w:rPr>
       </w:pPr>
-      <w:bookmarkStart w:id="12" w:name="_Toc499021840"/>
+      <w:bookmarkStart w:id="12" w:name="_Toc102398328"/>
       <w:r>
         <w:rPr>
           <w:i w:val="0"/>
@@ -5309,7 +5350,7 @@
       </w:pPr>
       <w:bookmarkStart w:id="13" w:name="_Toc25553314"/>
       <w:bookmarkStart w:id="14" w:name="_Toc71691019"/>
-      <w:bookmarkStart w:id="15" w:name="_Toc499021841"/>
+      <w:bookmarkStart w:id="15" w:name="_Toc102398329"/>
       <w:r>
         <w:rPr>
           <w:i w:val="0"/>
@@ -5743,7 +5784,7 @@
         </w:tabs>
       </w:pPr>
       <w:bookmarkStart w:id="16" w:name="_Toc71703259"/>
-      <w:bookmarkStart w:id="17" w:name="_Toc499021842"/>
+      <w:bookmarkStart w:id="17" w:name="_Toc102398330"/>
       <w:r>
         <w:t>R</w:t>
       </w:r>
@@ -5763,7 +5804,7 @@
       </w:pPr>
       <w:bookmarkStart w:id="18" w:name="_Toc25553317"/>
       <w:bookmarkStart w:id="19" w:name="_Toc71691022"/>
-      <w:bookmarkStart w:id="20" w:name="_Toc499021843"/>
+      <w:bookmarkStart w:id="20" w:name="_Toc102398331"/>
       <w:r>
         <w:rPr>
           <w:i w:val="0"/>
@@ -6049,7 +6090,7 @@
       </w:pPr>
       <w:bookmarkStart w:id="22" w:name="_Toc25553321"/>
       <w:bookmarkStart w:id="23" w:name="_Toc71691025"/>
-      <w:bookmarkStart w:id="24" w:name="_Toc499021844"/>
+      <w:bookmarkStart w:id="24" w:name="_Toc102398332"/>
       <w:r>
         <w:rPr>
           <w:i w:val="0"/>
@@ -6163,7 +6204,7 @@
       </w:pPr>
       <w:bookmarkStart w:id="25" w:name="_Toc25553322"/>
       <w:bookmarkStart w:id="26" w:name="_Toc71691026"/>
-      <w:bookmarkStart w:id="27" w:name="_Toc499021845"/>
+      <w:bookmarkStart w:id="27" w:name="_Toc102398333"/>
       <w:r>
         <w:rPr>
           <w:i w:val="0"/>
@@ -6291,7 +6332,7 @@
       </w:pPr>
       <w:bookmarkStart w:id="29" w:name="_Toc25553326"/>
       <w:bookmarkStart w:id="30" w:name="_Toc71691029"/>
-      <w:bookmarkStart w:id="31" w:name="_Toc499021846"/>
+      <w:bookmarkStart w:id="31" w:name="_Toc102398334"/>
       <w:r>
         <w:rPr>
           <w:i w:val="0"/>
@@ -6458,7 +6499,7 @@
       </w:pPr>
       <w:bookmarkStart w:id="32" w:name="_Toc25553328"/>
       <w:bookmarkStart w:id="33" w:name="_Toc71703263"/>
-      <w:bookmarkStart w:id="34" w:name="_Toc499021847"/>
+      <w:bookmarkStart w:id="34" w:name="_Toc102398335"/>
       <w:r>
         <w:t>C</w:t>
       </w:r>
@@ -6617,7 +6658,7 @@
         </w:tabs>
       </w:pPr>
       <w:bookmarkStart w:id="35" w:name="_Toc71703264"/>
-      <w:bookmarkStart w:id="36" w:name="_Toc499021848"/>
+      <w:bookmarkStart w:id="36" w:name="_Toc102398336"/>
       <w:r>
         <w:lastRenderedPageBreak/>
         <w:t>A</w:t>
@@ -6637,7 +6678,7 @@
           <w:iCs/>
         </w:rPr>
       </w:pPr>
-      <w:bookmarkStart w:id="37" w:name="_Toc499021849"/>
+      <w:bookmarkStart w:id="37" w:name="_Toc102398337"/>
       <w:r>
         <w:rPr>
           <w:i w:val="0"/>
@@ -6657,7 +6698,7 @@
         </w:rPr>
       </w:pPr>
       <w:bookmarkStart w:id="38" w:name="_Toc71703265"/>
-      <w:bookmarkStart w:id="39" w:name="_Toc499021850"/>
+      <w:bookmarkStart w:id="39" w:name="_Toc102398338"/>
       <w:r>
         <w:rPr>
           <w:i w:val="0"/>
@@ -6712,7 +6753,7 @@
       </w:pPr>
       <w:bookmarkStart w:id="40" w:name="_Toc25553330"/>
       <w:bookmarkStart w:id="41" w:name="_Toc71703266"/>
-      <w:bookmarkStart w:id="42" w:name="_Toc499021851"/>
+      <w:bookmarkStart w:id="42" w:name="_Toc102398339"/>
       <w:r>
         <w:rPr>
           <w:i w:val="0"/>
@@ -6908,7 +6949,7 @@
         </w:rPr>
       </w:pPr>
       <w:bookmarkStart w:id="44" w:name="_Toc71703267"/>
-      <w:bookmarkStart w:id="45" w:name="_Toc499021852"/>
+      <w:bookmarkStart w:id="45" w:name="_Toc102398340"/>
       <w:r>
         <w:rPr>
           <w:i w:val="0"/>
@@ -6931,7 +6972,7 @@
       </w:pPr>
       <w:bookmarkStart w:id="46" w:name="_Toc25553332"/>
       <w:bookmarkStart w:id="47" w:name="_Toc71703268"/>
-      <w:bookmarkStart w:id="48" w:name="_Toc499021853"/>
+      <w:bookmarkStart w:id="48" w:name="_Toc102398341"/>
       <w:r>
         <w:rPr>
           <w:i w:val="0"/>
@@ -6953,8 +6994,8 @@
         </w:rPr>
       </w:pPr>
       <w:bookmarkStart w:id="49" w:name="_Toc71703270"/>
-      <w:bookmarkStart w:id="50" w:name="_Toc499021854"/>
-      <w:bookmarkStart w:id="51" w:name="_Toc25553334"/>
+      <w:bookmarkStart w:id="50" w:name="_Toc25553334"/>
+      <w:bookmarkStart w:id="51" w:name="_Toc102398342"/>
       <w:r>
         <w:rPr>
           <w:i w:val="0"/>
@@ -6970,15 +7011,15 @@
         <w:t>rchives du projet</w:t>
       </w:r>
       <w:bookmarkEnd w:id="49"/>
+      <w:bookmarkEnd w:id="51"/>
+      <w:r>
+        <w:rPr>
+          <w:i w:val="0"/>
+          <w:iCs/>
+        </w:rPr>
+        <w:t xml:space="preserve"> </w:t>
+      </w:r>
       <w:bookmarkEnd w:id="50"/>
-      <w:r>
-        <w:rPr>
-          <w:i w:val="0"/>
-          <w:iCs/>
-        </w:rPr>
-        <w:t xml:space="preserve"> </w:t>
-      </w:r>
-      <w:bookmarkEnd w:id="51"/>
     </w:p>
     <w:p/>
     <w:p>
@@ -7098,7 +7139,7 @@
         <w:sz w:val="16"/>
         <w:szCs w:val="16"/>
       </w:rPr>
-      <w:t>6</w:t>
+      <w:t>4</w:t>
     </w:r>
     <w:r>
       <w:rPr>
@@ -11323,18 +11364,18 @@
 </file>
 
 <file path=customXml/item1.xml><?xml version="1.0" encoding="utf-8"?>
+<p:properties xmlns:p="http://schemas.microsoft.com/office/2006/metadata/properties" xmlns:xsi="http://www.w3.org/2001/XMLSchema-instance" xmlns:pc="http://schemas.microsoft.com/office/infopath/2007/PartnerControls">
+  <documentManagement/>
+</p:properties>
+</file>
+
+<file path=customXml/item2.xml><?xml version="1.0" encoding="utf-8"?>
 <?mso-contentType ?>
 <FormTemplates xmlns="http://schemas.microsoft.com/sharepoint/v3/contenttype/forms">
   <Display>DocumentLibraryForm</Display>
   <Edit>DocumentLibraryForm</Edit>
   <New>DocumentLibraryForm</New>
 </FormTemplates>
-</file>
-
-<file path=customXml/item2.xml><?xml version="1.0" encoding="utf-8"?>
-<p:properties xmlns:p="http://schemas.microsoft.com/office/2006/metadata/properties" xmlns:xsi="http://www.w3.org/2001/XMLSchema-instance" xmlns:pc="http://schemas.microsoft.com/office/infopath/2007/PartnerControls">
-  <documentManagement/>
-</p:properties>
 </file>
 
 <file path=customXml/item3.xml><?xml version="1.0" encoding="utf-8"?>
@@ -11521,18 +11562,18 @@
 </file>
 
 <file path=customXml/itemProps1.xml><?xml version="1.0" encoding="utf-8"?>
-<ds:datastoreItem xmlns:ds="http://schemas.openxmlformats.org/officeDocument/2006/customXml" ds:itemID="{C3C0D82A-5D77-4930-8043-FB93232D4EC3}">
+<ds:datastoreItem xmlns:ds="http://schemas.openxmlformats.org/officeDocument/2006/customXml" ds:itemID="{B1DFFEE4-49B1-4AF1-9FFD-BDCB1D4C88F0}">
   <ds:schemaRefs>
-    <ds:schemaRef ds:uri="http://schemas.microsoft.com/sharepoint/v3/contenttype/forms"/>
+    <ds:schemaRef ds:uri="http://schemas.microsoft.com/office/2006/metadata/properties"/>
+    <ds:schemaRef ds:uri="http://schemas.microsoft.com/office/infopath/2007/PartnerControls"/>
   </ds:schemaRefs>
 </ds:datastoreItem>
 </file>
 
 <file path=customXml/itemProps2.xml><?xml version="1.0" encoding="utf-8"?>
-<ds:datastoreItem xmlns:ds="http://schemas.openxmlformats.org/officeDocument/2006/customXml" ds:itemID="{B1DFFEE4-49B1-4AF1-9FFD-BDCB1D4C88F0}">
+<ds:datastoreItem xmlns:ds="http://schemas.openxmlformats.org/officeDocument/2006/customXml" ds:itemID="{C3C0D82A-5D77-4930-8043-FB93232D4EC3}">
   <ds:schemaRefs>
-    <ds:schemaRef ds:uri="http://schemas.microsoft.com/office/2006/metadata/properties"/>
-    <ds:schemaRef ds:uri="http://schemas.microsoft.com/office/infopath/2007/PartnerControls"/>
+    <ds:schemaRef ds:uri="http://schemas.microsoft.com/sharepoint/v3/contenttype/forms"/>
   </ds:schemaRefs>
 </ds:datastoreItem>
 </file>

</xml_diff>

<commit_message>
Update doc & mcd
</commit_message>
<xml_diff>
--- a/Doc/DocumentationProjet.docx
+++ b/Doc/DocumentationProjet.docx
@@ -2402,115 +2402,105 @@
           <w:iCs/>
           <w:szCs w:val="14"/>
         </w:rPr>
-        <w:t xml:space="preserve"> les raiso</w:t>
-      </w:r>
-      <w:bookmarkStart w:id="2" w:name="_GoBack"/>
+        <w:t xml:space="preserve"> les raisons de ce choix et ce qu'il peut apporter à l'élève ou à l'école. </w:t>
+      </w:r>
+      <w:r>
+        <w:rPr>
+          <w:i/>
+          <w:iCs/>
+          <w:szCs w:val="14"/>
+        </w:rPr>
+        <w:t>Il n'est pas nécessaire de rentrer dans les détails (ceux-ci seront abordés plus loin) mais cela doit être aussi clair et complet que possible</w:t>
+      </w:r>
+      <w:r>
+        <w:rPr>
+          <w:i/>
+          <w:iCs/>
+          <w:szCs w:val="14"/>
+        </w:rPr>
+        <w:t xml:space="preserve"> (idées de solutions).</w:t>
+      </w:r>
+      <w:r>
+        <w:rPr>
+          <w:i/>
+          <w:iCs/>
+          <w:szCs w:val="14"/>
+        </w:rPr>
+        <w:t xml:space="preserve"> </w:t>
+      </w:r>
+      <w:r>
+        <w:rPr>
+          <w:i/>
+          <w:iCs/>
+          <w:szCs w:val="14"/>
+        </w:rPr>
+        <w:t>Ce chapitre contient également l'inventaire et la description des travaux qui auraient déjà été effectué</w:t>
+      </w:r>
+      <w:r>
+        <w:rPr>
+          <w:i/>
+          <w:iCs/>
+          <w:szCs w:val="14"/>
+        </w:rPr>
+        <w:t>s</w:t>
+      </w:r>
+      <w:r>
+        <w:rPr>
+          <w:i/>
+          <w:iCs/>
+          <w:szCs w:val="14"/>
+        </w:rPr>
+        <w:t xml:space="preserve"> pour ce projet.</w:t>
+      </w:r>
+    </w:p>
+    <w:p>
+      <w:pPr>
+        <w:rPr>
+          <w:szCs w:val="14"/>
+        </w:rPr>
+      </w:pPr>
+    </w:p>
+    <w:p>
+      <w:pPr>
+        <w:rPr>
+          <w:i/>
+          <w:iCs/>
+          <w:szCs w:val="14"/>
+        </w:rPr>
+      </w:pPr>
+      <w:r>
+        <w:rPr>
+          <w:i/>
+          <w:iCs/>
+          <w:szCs w:val="14"/>
+        </w:rPr>
+        <w:t>Ces éléments peuvent être repris des spécifications de départ.</w:t>
+      </w:r>
+    </w:p>
+    <w:p>
+      <w:pPr>
+        <w:rPr>
+          <w:szCs w:val="14"/>
+        </w:rPr>
+      </w:pPr>
+    </w:p>
+    <w:p>
+      <w:pPr>
+        <w:pStyle w:val="Titre2"/>
+        <w:rPr>
+          <w:i w:val="0"/>
+          <w:iCs/>
+        </w:rPr>
+      </w:pPr>
+      <w:bookmarkStart w:id="2" w:name="_Toc102398322"/>
+      <w:r>
+        <w:rPr>
+          <w:i w:val="0"/>
+          <w:iCs/>
+        </w:rPr>
+        <w:t>Objectifs</w:t>
+      </w:r>
       <w:bookmarkEnd w:id="2"/>
-      <w:r>
-        <w:rPr>
-          <w:i/>
-          <w:iCs/>
-          <w:szCs w:val="14"/>
-        </w:rPr>
-        <w:t xml:space="preserve">ns de ce choix et ce qu'il peut apporter à l'élève ou à l'école. </w:t>
-      </w:r>
-      <w:r>
-        <w:rPr>
-          <w:i/>
-          <w:iCs/>
-          <w:szCs w:val="14"/>
-        </w:rPr>
-        <w:t>Il n'est pas nécessaire de rentrer dans les détails (ceux-ci seront abordés plus loin) mais cela doit être aussi clair et complet que possible</w:t>
-      </w:r>
-      <w:r>
-        <w:rPr>
-          <w:i/>
-          <w:iCs/>
-          <w:szCs w:val="14"/>
-        </w:rPr>
-        <w:t xml:space="preserve"> (idées de solutions).</w:t>
-      </w:r>
-      <w:r>
-        <w:rPr>
-          <w:i/>
-          <w:iCs/>
-          <w:szCs w:val="14"/>
-        </w:rPr>
-        <w:t xml:space="preserve"> </w:t>
-      </w:r>
-      <w:r>
-        <w:rPr>
-          <w:i/>
-          <w:iCs/>
-          <w:szCs w:val="14"/>
-        </w:rPr>
-        <w:t>Ce chapitre contient également l'inventaire et la description des travaux qui auraient déjà été effectué</w:t>
-      </w:r>
-      <w:r>
-        <w:rPr>
-          <w:i/>
-          <w:iCs/>
-          <w:szCs w:val="14"/>
-        </w:rPr>
-        <w:t>s</w:t>
-      </w:r>
-      <w:r>
-        <w:rPr>
-          <w:i/>
-          <w:iCs/>
-          <w:szCs w:val="14"/>
-        </w:rPr>
-        <w:t xml:space="preserve"> pour ce projet.</w:t>
-      </w:r>
-    </w:p>
-    <w:p>
-      <w:pPr>
-        <w:rPr>
-          <w:szCs w:val="14"/>
-        </w:rPr>
-      </w:pPr>
-    </w:p>
-    <w:p>
-      <w:pPr>
-        <w:rPr>
-          <w:i/>
-          <w:iCs/>
-          <w:szCs w:val="14"/>
-        </w:rPr>
-      </w:pPr>
-      <w:r>
-        <w:rPr>
-          <w:i/>
-          <w:iCs/>
-          <w:szCs w:val="14"/>
-        </w:rPr>
-        <w:t>Ces éléments peuvent être repris des spécifications de départ.</w:t>
-      </w:r>
-    </w:p>
-    <w:p>
-      <w:pPr>
-        <w:rPr>
-          <w:szCs w:val="14"/>
-        </w:rPr>
-      </w:pPr>
-    </w:p>
-    <w:p>
-      <w:pPr>
-        <w:pStyle w:val="Titre2"/>
-        <w:rPr>
-          <w:i w:val="0"/>
-          <w:iCs/>
-        </w:rPr>
-      </w:pPr>
-      <w:bookmarkStart w:id="3" w:name="_Toc102398322"/>
-      <w:r>
-        <w:rPr>
-          <w:i w:val="0"/>
-          <w:iCs/>
-        </w:rPr>
-        <w:t>Objectifs</w:t>
-      </w:r>
-      <w:bookmarkEnd w:id="3"/>
     </w:p>
     <w:p>
       <w:pPr>
@@ -3326,7 +3316,7 @@
         </w:rPr>
         <w:br w:type="page"/>
       </w:r>
-      <w:bookmarkStart w:id="4" w:name="_Toc102398323"/>
+      <w:bookmarkStart w:id="3" w:name="_Toc102398323"/>
       <w:r>
         <w:rPr>
           <w:i w:val="0"/>
@@ -3342,7 +3332,27 @@
         </w:rPr>
         <w:t xml:space="preserve"> initiale</w:t>
       </w:r>
-      <w:bookmarkEnd w:id="4"/>
+      <w:bookmarkEnd w:id="3"/>
+    </w:p>
+    <w:p>
+      <w:pPr>
+        <w:rPr>
+          <w:szCs w:val="14"/>
+        </w:rPr>
+      </w:pPr>
+    </w:p>
+    <w:p>
+      <w:pPr>
+        <w:rPr>
+          <w:szCs w:val="14"/>
+        </w:rPr>
+      </w:pPr>
+      <w:r>
+        <w:rPr>
+          <w:szCs w:val="14"/>
+        </w:rPr>
+        <w:t>Pour la planification j’ai utilisé la méthode Agile.</w:t>
+      </w:r>
     </w:p>
     <w:p>
       <w:pPr>
@@ -3603,13 +3613,23 @@
           <w:p>
             <w:pPr>
               <w:pStyle w:val="Paragraphedeliste"/>
-              <w:ind w:left="530"/>
+              <w:numPr>
+                <w:ilvl w:val="0"/>
+                <w:numId w:val="14"/>
+              </w:numPr>
               <w:cnfStyle w:val="000000100000" w:firstRow="0" w:lastRow="0" w:firstColumn="0" w:lastColumn="0" w:oddVBand="0" w:evenVBand="0" w:oddHBand="1" w:evenHBand="0" w:firstRowFirstColumn="0" w:firstRowLastColumn="0" w:lastRowFirstColumn="0" w:lastRowLastColumn="0"/>
               <w:rPr>
                 <w:iCs/>
                 <w:szCs w:val="14"/>
               </w:rPr>
             </w:pPr>
+            <w:r>
+              <w:rPr>
+                <w:iCs/>
+                <w:szCs w:val="14"/>
+              </w:rPr>
+              <w:t>Documentation Analyse</w:t>
+            </w:r>
           </w:p>
         </w:tc>
       </w:tr>
@@ -3725,6 +3745,13 @@
               </w:rPr>
               <w:t>Réalisation de la partie « Accueil » du site</w:t>
             </w:r>
+            <w:r>
+              <w:rPr>
+                <w:iCs/>
+                <w:szCs w:val="14"/>
+              </w:rPr>
+              <w:t xml:space="preserve"> &amp; Test unitaire &amp; acceptation</w:t>
+            </w:r>
           </w:p>
           <w:p>
             <w:pPr>
@@ -3774,6 +3801,13 @@
               </w:rPr>
               <w:t xml:space="preserve"> du site</w:t>
             </w:r>
+            <w:r>
+              <w:rPr>
+                <w:iCs/>
+                <w:szCs w:val="14"/>
+              </w:rPr>
+              <w:t xml:space="preserve"> &amp; Test unitaire &amp; acceptation</w:t>
+            </w:r>
           </w:p>
           <w:p>
             <w:pPr>
@@ -3794,6 +3828,34 @@
                 <w:szCs w:val="14"/>
               </w:rPr>
               <w:t>Réalisation de la partie « Création de programme » du site</w:t>
+            </w:r>
+            <w:r>
+              <w:rPr>
+                <w:iCs/>
+                <w:szCs w:val="14"/>
+              </w:rPr>
+              <w:t xml:space="preserve"> &amp; Test unitaire &amp; acceptation</w:t>
+            </w:r>
+          </w:p>
+          <w:p>
+            <w:pPr>
+              <w:pStyle w:val="Paragraphedeliste"/>
+              <w:numPr>
+                <w:ilvl w:val="0"/>
+                <w:numId w:val="14"/>
+              </w:numPr>
+              <w:cnfStyle w:val="000000000000" w:firstRow="0" w:lastRow="0" w:firstColumn="0" w:lastColumn="0" w:oddVBand="0" w:evenVBand="0" w:oddHBand="0" w:evenHBand="0" w:firstRowFirstColumn="0" w:firstRowLastColumn="0" w:lastRowFirstColumn="0" w:lastRowLastColumn="0"/>
+              <w:rPr>
+                <w:iCs/>
+                <w:szCs w:val="14"/>
+              </w:rPr>
+            </w:pPr>
+            <w:r>
+              <w:rPr>
+                <w:iCs/>
+                <w:szCs w:val="14"/>
+              </w:rPr>
+              <w:t>Documentation Réalisation</w:t>
             </w:r>
           </w:p>
         </w:tc>
@@ -3890,6 +3952,20 @@
               </w:rPr>
               <w:t>Réalisation de la partie « Admin » du site</w:t>
             </w:r>
+            <w:r>
+              <w:rPr>
+                <w:iCs/>
+                <w:szCs w:val="14"/>
+              </w:rPr>
+              <w:t xml:space="preserve"> &amp; Test </w:t>
+            </w:r>
+            <w:r>
+              <w:rPr>
+                <w:iCs/>
+                <w:szCs w:val="14"/>
+              </w:rPr>
+              <w:t>unitaire &amp; acceptation</w:t>
+            </w:r>
           </w:p>
           <w:p>
             <w:pPr>
@@ -3910,6 +3986,27 @@
                 <w:szCs w:val="14"/>
               </w:rPr>
               <w:t>Design de l’interface du site</w:t>
+            </w:r>
+          </w:p>
+          <w:p>
+            <w:pPr>
+              <w:pStyle w:val="Paragraphedeliste"/>
+              <w:numPr>
+                <w:ilvl w:val="0"/>
+                <w:numId w:val="14"/>
+              </w:numPr>
+              <w:cnfStyle w:val="000000100000" w:firstRow="0" w:lastRow="0" w:firstColumn="0" w:lastColumn="0" w:oddVBand="0" w:evenVBand="0" w:oddHBand="1" w:evenHBand="0" w:firstRowFirstColumn="0" w:firstRowLastColumn="0" w:lastRowFirstColumn="0" w:lastRowLastColumn="0"/>
+              <w:rPr>
+                <w:iCs/>
+                <w:szCs w:val="14"/>
+              </w:rPr>
+            </w:pPr>
+            <w:r>
+              <w:rPr>
+                <w:iCs/>
+                <w:szCs w:val="14"/>
+              </w:rPr>
+              <w:t>Documentation Réalisation</w:t>
             </w:r>
           </w:p>
         </w:tc>
@@ -4024,14 +4121,14 @@
                 <w:iCs/>
                 <w:szCs w:val="14"/>
               </w:rPr>
-              <w:t>D</w:t>
+              <w:t xml:space="preserve"> </w:t>
             </w:r>
             <w:r>
               <w:rPr>
                 <w:iCs/>
                 <w:szCs w:val="14"/>
               </w:rPr>
-              <w:t xml:space="preserve">éployer le site sur </w:t>
+              <w:t xml:space="preserve">Déployer le site sur </w:t>
             </w:r>
             <w:proofErr w:type="spellStart"/>
             <w:r>
@@ -4039,16 +4136,44 @@
                 <w:iCs/>
                 <w:szCs w:val="14"/>
               </w:rPr>
-              <w:t>S</w:t>
+              <w:t>Swisscenter</w:t>
+            </w:r>
+            <w:proofErr w:type="spellEnd"/>
+            <w:r>
+              <w:rPr>
+                <w:iCs/>
+                <w:szCs w:val="14"/>
+              </w:rPr>
+              <w:t xml:space="preserve"> &amp; Test de performance</w:t>
+            </w:r>
+          </w:p>
+          <w:p>
+            <w:pPr>
+              <w:pStyle w:val="Paragraphedeliste"/>
+              <w:numPr>
+                <w:ilvl w:val="0"/>
+                <w:numId w:val="14"/>
+              </w:numPr>
+              <w:cnfStyle w:val="000000000000" w:firstRow="0" w:lastRow="0" w:firstColumn="0" w:lastColumn="0" w:oddVBand="0" w:evenVBand="0" w:oddHBand="0" w:evenHBand="0" w:firstRowFirstColumn="0" w:firstRowLastColumn="0" w:lastRowFirstColumn="0" w:lastRowLastColumn="0"/>
+              <w:rPr>
+                <w:iCs/>
+                <w:szCs w:val="14"/>
+              </w:rPr>
+            </w:pPr>
+            <w:r>
+              <w:rPr>
+                <w:iCs/>
+                <w:szCs w:val="14"/>
+              </w:rPr>
+              <w:t>Finalisation de la Documentation</w:t>
             </w:r>
             <w:r>
               <w:rPr>
                 <w:iCs/>
                 <w:szCs w:val="14"/>
               </w:rPr>
-              <w:t>wisscenter</w:t>
+              <w:t xml:space="preserve"> &amp; manuels d’utilisation/d’installation</w:t>
             </w:r>
-            <w:proofErr w:type="spellEnd"/>
           </w:p>
           <w:p>
             <w:pPr>
@@ -4238,13 +4363,15 @@
       <w:pPr>
         <w:pStyle w:val="Titre1"/>
       </w:pPr>
-      <w:bookmarkStart w:id="5" w:name="_Toc102398324"/>
+      <w:bookmarkStart w:id="4" w:name="_Toc102398324"/>
       <w:r>
         <w:t>Analyse</w:t>
       </w:r>
       <w:r>
         <w:t xml:space="preserve"> / Conception</w:t>
       </w:r>
+      <w:bookmarkStart w:id="5" w:name="_GoBack"/>
+      <w:bookmarkEnd w:id="4"/>
       <w:bookmarkEnd w:id="5"/>
     </w:p>
     <w:p>
@@ -4264,6 +4391,65 @@
         <w:t>Concept</w:t>
       </w:r>
       <w:bookmarkEnd w:id="6"/>
+    </w:p>
+    <w:p/>
+    <w:p>
+      <w:pPr>
+        <w:pStyle w:val="Titre3"/>
+      </w:pPr>
+      <w:r>
+        <w:lastRenderedPageBreak/>
+        <w:t>MCD</w:t>
+      </w:r>
+    </w:p>
+    <w:p>
+      <w:r>
+        <w:rPr>
+          <w:noProof/>
+          <w:lang w:val="fr-CH" w:eastAsia="fr-CH"/>
+        </w:rPr>
+        <w:drawing>
+          <wp:inline distT="0" distB="0" distL="0" distR="0" wp14:anchorId="70DC4D17" wp14:editId="0283BBFC">
+            <wp:extent cx="5759450" cy="6805930"/>
+            <wp:effectExtent l="0" t="0" r="0" b="0"/>
+            <wp:docPr id="1" name="Image 1"/>
+            <wp:cNvGraphicFramePr>
+              <a:graphicFrameLocks xmlns:a="http://schemas.openxmlformats.org/drawingml/2006/main" noChangeAspect="1"/>
+            </wp:cNvGraphicFramePr>
+            <a:graphic xmlns:a="http://schemas.openxmlformats.org/drawingml/2006/main">
+              <a:graphicData uri="http://schemas.openxmlformats.org/drawingml/2006/picture">
+                <pic:pic xmlns:pic="http://schemas.openxmlformats.org/drawingml/2006/picture">
+                  <pic:nvPicPr>
+                    <pic:cNvPr id="1" name="MCD.png"/>
+                    <pic:cNvPicPr/>
+                  </pic:nvPicPr>
+                  <pic:blipFill>
+                    <a:blip r:embed="rId10">
+                      <a:extLst>
+                        <a:ext uri="{28A0092B-C50C-407E-A947-70E740481C1C}">
+                          <a14:useLocalDpi xmlns:a14="http://schemas.microsoft.com/office/drawing/2010/main" val="0"/>
+                        </a:ext>
+                      </a:extLst>
+                    </a:blip>
+                    <a:stretch>
+                      <a:fillRect/>
+                    </a:stretch>
+                  </pic:blipFill>
+                  <pic:spPr>
+                    <a:xfrm>
+                      <a:off x="0" y="0"/>
+                      <a:ext cx="5759450" cy="6805930"/>
+                    </a:xfrm>
+                    <a:prstGeom prst="rect">
+                      <a:avLst/>
+                    </a:prstGeom>
+                  </pic:spPr>
+                </pic:pic>
+              </a:graphicData>
+            </a:graphic>
+          </wp:inline>
+        </w:drawing>
+      </w:r>
     </w:p>
     <w:p>
       <w:pPr>
@@ -4640,12 +4826,93 @@
           <w:i w:val="0"/>
           <w:iCs/>
         </w:rPr>
+        <w:lastRenderedPageBreak/>
         <w:t>Stratégie de test</w:t>
       </w:r>
       <w:bookmarkEnd w:id="7"/>
       <w:bookmarkEnd w:id="8"/>
     </w:p>
+    <w:p>
+      <w:r>
+        <w:t xml:space="preserve">Pour le développement du site web, j’ai opté d’utilisation de </w:t>
+      </w:r>
+      <w:r>
+        <w:t>PHP Storm</w:t>
+      </w:r>
+      <w:r>
+        <w:t xml:space="preserve"> (version </w:t>
+      </w:r>
+      <w:r>
+        <w:t>8.1.2</w:t>
+      </w:r>
+      <w:r>
+        <w:t>)</w:t>
+      </w:r>
+      <w:r>
+        <w:t xml:space="preserve">, installé sur l’ordinateur du CPNV et mon ordinateur personnel avec un système d’exploitation </w:t>
+      </w:r>
+      <w:r>
+        <w:t>Microsoft</w:t>
+      </w:r>
+      <w:r>
+        <w:t xml:space="preserve"> Windows 10.</w:t>
+      </w:r>
+    </w:p>
     <w:p/>
+    <w:p>
+      <w:r>
+        <w:t>Pour la stratégie de test je compte principalement faire des test unitaire tout du long de la réalisation du site. J’aurais aussi des test d’</w:t>
+      </w:r>
+      <w:r>
+        <w:t xml:space="preserve">acceptation dans </w:t>
+      </w:r>
+      <w:proofErr w:type="spellStart"/>
+      <w:r>
+        <w:t>Ice</w:t>
+      </w:r>
+      <w:proofErr w:type="spellEnd"/>
+      <w:r>
+        <w:t xml:space="preserve"> </w:t>
+      </w:r>
+      <w:proofErr w:type="spellStart"/>
+      <w:r>
+        <w:t>S</w:t>
+      </w:r>
+      <w:r>
+        <w:t>crum</w:t>
+      </w:r>
+      <w:proofErr w:type="spellEnd"/>
+      <w:r>
+        <w:t xml:space="preserve"> qui servirons à valider les différentes </w:t>
+      </w:r>
+      <w:r>
+        <w:t>User S</w:t>
+      </w:r>
+      <w:r>
+        <w:t>tories.</w:t>
+      </w:r>
+    </w:p>
+    <w:p/>
+    <w:p>
+      <w:r>
+        <w:t xml:space="preserve">Enfin j’effectuerais des test d bout en bout pour vérifier </w:t>
+      </w:r>
+      <w:r>
+        <w:t>que les différents flux d'utilisateurs fonctionnent comme prévu</w:t>
+      </w:r>
+    </w:p>
+    <w:p>
+      <w:pPr>
+        <w:pStyle w:val="Paragraphedeliste"/>
+        <w:numPr>
+          <w:ilvl w:val="0"/>
+          <w:numId w:val="24"/>
+        </w:numPr>
+      </w:pPr>
+      <w:r>
+        <w:t>MCD</w:t>
+      </w:r>
+    </w:p>
     <w:p>
       <w:pPr>
         <w:pStyle w:val="En-tte"/>
@@ -4662,7 +4929,6 @@
           <w:iCs/>
           <w:szCs w:val="14"/>
         </w:rPr>
-        <w:lastRenderedPageBreak/>
         <w:t xml:space="preserve">Décrire la stratégie globale de </w:t>
       </w:r>
       <w:proofErr w:type="gramStart"/>
@@ -5444,6 +5710,7 @@
           <w:i/>
           <w:sz w:val="24"/>
         </w:rPr>
+        <w:lastRenderedPageBreak/>
         <w:t>le</w:t>
       </w:r>
       <w:proofErr w:type="gramEnd"/>
@@ -5749,7 +6016,6 @@
           <w:i/>
           <w:sz w:val="24"/>
         </w:rPr>
-        <w:lastRenderedPageBreak/>
         <w:t xml:space="preserve">Le </w:t>
       </w:r>
       <w:smartTag w:uri="urn:schemas-microsoft-com:office:smarttags" w:element="PersonName">
@@ -6275,6 +6541,7 @@
         <w:rPr>
           <w:i/>
         </w:rPr>
+        <w:lastRenderedPageBreak/>
         <w:t>Description détaillée</w:t>
       </w:r>
     </w:p>
@@ -6446,7 +6713,6 @@
           <w:rFonts w:cs="Arial"/>
           <w:i/>
         </w:rPr>
-        <w:lastRenderedPageBreak/>
         <w:t>le manuel d'Utilisation avec des exemples graphiques (en annexe)</w:t>
       </w:r>
     </w:p>
@@ -6994,8 +7260,8 @@
         </w:rPr>
       </w:pPr>
       <w:bookmarkStart w:id="49" w:name="_Toc71703270"/>
-      <w:bookmarkStart w:id="50" w:name="_Toc25553334"/>
-      <w:bookmarkStart w:id="51" w:name="_Toc102398342"/>
+      <w:bookmarkStart w:id="50" w:name="_Toc102398342"/>
+      <w:bookmarkStart w:id="51" w:name="_Toc25553334"/>
       <w:r>
         <w:rPr>
           <w:i w:val="0"/>
@@ -7011,15 +7277,15 @@
         <w:t>rchives du projet</w:t>
       </w:r>
       <w:bookmarkEnd w:id="49"/>
+      <w:bookmarkEnd w:id="50"/>
+      <w:r>
+        <w:rPr>
+          <w:i w:val="0"/>
+          <w:iCs/>
+        </w:rPr>
+        <w:t xml:space="preserve"> </w:t>
+      </w:r>
       <w:bookmarkEnd w:id="51"/>
-      <w:r>
-        <w:rPr>
-          <w:i w:val="0"/>
-          <w:iCs/>
-        </w:rPr>
-        <w:t xml:space="preserve"> </w:t>
-      </w:r>
-      <w:bookmarkEnd w:id="50"/>
     </w:p>
     <w:p/>
     <w:p>
@@ -7051,8 +7317,8 @@
       </w:pPr>
     </w:p>
     <w:sectPr>
-      <w:headerReference w:type="default" r:id="rId10"/>
-      <w:footerReference w:type="default" r:id="rId11"/>
+      <w:headerReference w:type="default" r:id="rId11"/>
+      <w:footerReference w:type="default" r:id="rId12"/>
       <w:pgSz w:w="11906" w:h="16838" w:code="9"/>
       <w:pgMar w:top="1418" w:right="1418" w:bottom="1418" w:left="1418" w:header="720" w:footer="720" w:gutter="0"/>
       <w:cols w:space="720"/>
@@ -7139,7 +7405,7 @@
         <w:sz w:val="16"/>
         <w:szCs w:val="16"/>
       </w:rPr>
-      <w:t>4</w:t>
+      <w:t>8</w:t>
     </w:r>
     <w:r>
       <w:rPr>
@@ -7155,12 +7421,6 @@
         <w:szCs w:val="16"/>
       </w:rPr>
       <w:tab/>
-    </w:r>
-    <w:r>
-      <w:rPr>
-        <w:sz w:val="16"/>
-        <w:szCs w:val="16"/>
-      </w:rPr>
       <w:t xml:space="preserve">Dernière </w:t>
     </w:r>
     <w:proofErr w:type="spellStart"/>
@@ -8681,6 +8941,119 @@
     </w:lvl>
   </w:abstractNum>
   <w:abstractNum w:abstractNumId="12" w15:restartNumberingAfterBreak="0">
+    <w:nsid w:val="467418A4"/>
+    <w:multiLevelType w:val="hybridMultilevel"/>
+    <w:tmpl w:val="208AA398"/>
+    <w:lvl w:ilvl="0" w:tplc="100C0001">
+      <w:start w:val="1"/>
+      <w:numFmt w:val="bullet"/>
+      <w:lvlText w:val=""/>
+      <w:lvlJc w:val="left"/>
+      <w:pPr>
+        <w:ind w:left="720" w:hanging="360"/>
+      </w:pPr>
+      <w:rPr>
+        <w:rFonts w:ascii="Symbol" w:hAnsi="Symbol" w:hint="default"/>
+      </w:rPr>
+    </w:lvl>
+    <w:lvl w:ilvl="1" w:tplc="100C0003" w:tentative="1">
+      <w:start w:val="1"/>
+      <w:numFmt w:val="bullet"/>
+      <w:lvlText w:val="o"/>
+      <w:lvlJc w:val="left"/>
+      <w:pPr>
+        <w:ind w:left="1440" w:hanging="360"/>
+      </w:pPr>
+      <w:rPr>
+        <w:rFonts w:ascii="Courier New" w:hAnsi="Courier New" w:cs="Courier New" w:hint="default"/>
+      </w:rPr>
+    </w:lvl>
+    <w:lvl w:ilvl="2" w:tplc="100C0005" w:tentative="1">
+      <w:start w:val="1"/>
+      <w:numFmt w:val="bullet"/>
+      <w:lvlText w:val=""/>
+      <w:lvlJc w:val="left"/>
+      <w:pPr>
+        <w:ind w:left="2160" w:hanging="360"/>
+      </w:pPr>
+      <w:rPr>
+        <w:rFonts w:ascii="Wingdings" w:hAnsi="Wingdings" w:hint="default"/>
+      </w:rPr>
+    </w:lvl>
+    <w:lvl w:ilvl="3" w:tplc="100C0001" w:tentative="1">
+      <w:start w:val="1"/>
+      <w:numFmt w:val="bullet"/>
+      <w:lvlText w:val=""/>
+      <w:lvlJc w:val="left"/>
+      <w:pPr>
+        <w:ind w:left="2880" w:hanging="360"/>
+      </w:pPr>
+      <w:rPr>
+        <w:rFonts w:ascii="Symbol" w:hAnsi="Symbol" w:hint="default"/>
+      </w:rPr>
+    </w:lvl>
+    <w:lvl w:ilvl="4" w:tplc="100C0003" w:tentative="1">
+      <w:start w:val="1"/>
+      <w:numFmt w:val="bullet"/>
+      <w:lvlText w:val="o"/>
+      <w:lvlJc w:val="left"/>
+      <w:pPr>
+        <w:ind w:left="3600" w:hanging="360"/>
+      </w:pPr>
+      <w:rPr>
+        <w:rFonts w:ascii="Courier New" w:hAnsi="Courier New" w:cs="Courier New" w:hint="default"/>
+      </w:rPr>
+    </w:lvl>
+    <w:lvl w:ilvl="5" w:tplc="100C0005" w:tentative="1">
+      <w:start w:val="1"/>
+      <w:numFmt w:val="bullet"/>
+      <w:lvlText w:val=""/>
+      <w:lvlJc w:val="left"/>
+      <w:pPr>
+        <w:ind w:left="4320" w:hanging="360"/>
+      </w:pPr>
+      <w:rPr>
+        <w:rFonts w:ascii="Wingdings" w:hAnsi="Wingdings" w:hint="default"/>
+      </w:rPr>
+    </w:lvl>
+    <w:lvl w:ilvl="6" w:tplc="100C0001" w:tentative="1">
+      <w:start w:val="1"/>
+      <w:numFmt w:val="bullet"/>
+      <w:lvlText w:val=""/>
+      <w:lvlJc w:val="left"/>
+      <w:pPr>
+        <w:ind w:left="5040" w:hanging="360"/>
+      </w:pPr>
+      <w:rPr>
+        <w:rFonts w:ascii="Symbol" w:hAnsi="Symbol" w:hint="default"/>
+      </w:rPr>
+    </w:lvl>
+    <w:lvl w:ilvl="7" w:tplc="100C0003" w:tentative="1">
+      <w:start w:val="1"/>
+      <w:numFmt w:val="bullet"/>
+      <w:lvlText w:val="o"/>
+      <w:lvlJc w:val="left"/>
+      <w:pPr>
+        <w:ind w:left="5760" w:hanging="360"/>
+      </w:pPr>
+      <w:rPr>
+        <w:rFonts w:ascii="Courier New" w:hAnsi="Courier New" w:cs="Courier New" w:hint="default"/>
+      </w:rPr>
+    </w:lvl>
+    <w:lvl w:ilvl="8" w:tplc="100C0005" w:tentative="1">
+      <w:start w:val="1"/>
+      <w:numFmt w:val="bullet"/>
+      <w:lvlText w:val=""/>
+      <w:lvlJc w:val="left"/>
+      <w:pPr>
+        <w:ind w:left="6480" w:hanging="360"/>
+      </w:pPr>
+      <w:rPr>
+        <w:rFonts w:ascii="Wingdings" w:hAnsi="Wingdings" w:hint="default"/>
+      </w:rPr>
+    </w:lvl>
+  </w:abstractNum>
+  <w:abstractNum w:abstractNumId="13" w15:restartNumberingAfterBreak="0">
     <w:nsid w:val="5082572C"/>
     <w:multiLevelType w:val="hybridMultilevel"/>
     <w:tmpl w:val="ED4ACFA4"/>
@@ -8820,7 +9193,7 @@
       </w:rPr>
     </w:lvl>
   </w:abstractNum>
-  <w:abstractNum w:abstractNumId="13" w15:restartNumberingAfterBreak="0">
+  <w:abstractNum w:abstractNumId="14" w15:restartNumberingAfterBreak="0">
     <w:nsid w:val="52B247CA"/>
     <w:multiLevelType w:val="hybridMultilevel"/>
     <w:tmpl w:val="B7D4D45A"/>
@@ -8960,7 +9333,7 @@
       </w:rPr>
     </w:lvl>
   </w:abstractNum>
-  <w:abstractNum w:abstractNumId="14" w15:restartNumberingAfterBreak="0">
+  <w:abstractNum w:abstractNumId="15" w15:restartNumberingAfterBreak="0">
     <w:nsid w:val="594C1361"/>
     <w:multiLevelType w:val="hybridMultilevel"/>
     <w:tmpl w:val="5C243628"/>
@@ -9100,7 +9473,7 @@
       </w:rPr>
     </w:lvl>
   </w:abstractNum>
-  <w:abstractNum w:abstractNumId="15" w15:restartNumberingAfterBreak="0">
+  <w:abstractNum w:abstractNumId="16" w15:restartNumberingAfterBreak="0">
     <w:nsid w:val="684974A4"/>
     <w:multiLevelType w:val="hybridMultilevel"/>
     <w:tmpl w:val="2B549360"/>
@@ -9213,7 +9586,7 @@
       </w:rPr>
     </w:lvl>
   </w:abstractNum>
-  <w:abstractNum w:abstractNumId="16" w15:restartNumberingAfterBreak="0">
+  <w:abstractNum w:abstractNumId="17" w15:restartNumberingAfterBreak="0">
     <w:nsid w:val="6F8E5CCD"/>
     <w:multiLevelType w:val="hybridMultilevel"/>
     <w:tmpl w:val="BEC8A5F4"/>
@@ -9326,7 +9699,7 @@
       </w:rPr>
     </w:lvl>
   </w:abstractNum>
-  <w:abstractNum w:abstractNumId="17" w15:restartNumberingAfterBreak="0">
+  <w:abstractNum w:abstractNumId="18" w15:restartNumberingAfterBreak="0">
     <w:nsid w:val="71E06583"/>
     <w:multiLevelType w:val="hybridMultilevel"/>
     <w:tmpl w:val="26C81FCE"/>
@@ -9466,7 +9839,7 @@
       </w:rPr>
     </w:lvl>
   </w:abstractNum>
-  <w:abstractNum w:abstractNumId="18" w15:restartNumberingAfterBreak="0">
+  <w:abstractNum w:abstractNumId="19" w15:restartNumberingAfterBreak="0">
     <w:nsid w:val="755B0789"/>
     <w:multiLevelType w:val="hybridMultilevel"/>
     <w:tmpl w:val="6902FEC2"/>
@@ -9579,7 +9952,7 @@
       </w:rPr>
     </w:lvl>
   </w:abstractNum>
-  <w:abstractNum w:abstractNumId="19" w15:restartNumberingAfterBreak="0">
+  <w:abstractNum w:abstractNumId="20" w15:restartNumberingAfterBreak="0">
     <w:nsid w:val="75A3529B"/>
     <w:multiLevelType w:val="hybridMultilevel"/>
     <w:tmpl w:val="819EEA64"/>
@@ -9719,7 +10092,7 @@
       </w:rPr>
     </w:lvl>
   </w:abstractNum>
-  <w:abstractNum w:abstractNumId="20" w15:restartNumberingAfterBreak="0">
+  <w:abstractNum w:abstractNumId="21" w15:restartNumberingAfterBreak="0">
     <w:nsid w:val="7B193736"/>
     <w:multiLevelType w:val="multilevel"/>
     <w:tmpl w:val="B8422DE4"/>
@@ -9841,7 +10214,7 @@
       </w:pPr>
     </w:lvl>
   </w:abstractNum>
-  <w:abstractNum w:abstractNumId="21" w15:restartNumberingAfterBreak="0">
+  <w:abstractNum w:abstractNumId="22" w15:restartNumberingAfterBreak="0">
     <w:nsid w:val="7DD245F2"/>
     <w:multiLevelType w:val="hybridMultilevel"/>
     <w:tmpl w:val="3100450C"/>
@@ -9981,7 +10354,7 @@
       </w:rPr>
     </w:lvl>
   </w:abstractNum>
-  <w:abstractNum w:abstractNumId="22" w15:restartNumberingAfterBreak="0">
+  <w:abstractNum w:abstractNumId="23" w15:restartNumberingAfterBreak="0">
     <w:nsid w:val="7DE63C2B"/>
     <w:multiLevelType w:val="hybridMultilevel"/>
     <w:tmpl w:val="F556809A"/>
@@ -10095,7 +10468,7 @@
     </w:lvl>
   </w:abstractNum>
   <w:num w:numId="1">
-    <w:abstractNumId w:val="20"/>
+    <w:abstractNumId w:val="21"/>
   </w:num>
   <w:num w:numId="2">
     <w:abstractNumId w:val="0"/>
@@ -10104,19 +10477,19 @@
     <w:abstractNumId w:val="2"/>
   </w:num>
   <w:num w:numId="4">
-    <w:abstractNumId w:val="19"/>
+    <w:abstractNumId w:val="20"/>
   </w:num>
   <w:num w:numId="5">
-    <w:abstractNumId w:val="13"/>
+    <w:abstractNumId w:val="14"/>
   </w:num>
   <w:num w:numId="6">
     <w:abstractNumId w:val="3"/>
   </w:num>
   <w:num w:numId="7">
-    <w:abstractNumId w:val="14"/>
+    <w:abstractNumId w:val="15"/>
   </w:num>
   <w:num w:numId="8">
-    <w:abstractNumId w:val="21"/>
+    <w:abstractNumId w:val="22"/>
   </w:num>
   <w:num w:numId="9">
     <w:abstractNumId w:val="1"/>
@@ -10125,13 +10498,13 @@
     <w:abstractNumId w:val="10"/>
   </w:num>
   <w:num w:numId="11">
-    <w:abstractNumId w:val="12"/>
+    <w:abstractNumId w:val="13"/>
   </w:num>
   <w:num w:numId="12">
     <w:abstractNumId w:val="11"/>
   </w:num>
   <w:num w:numId="13">
-    <w:abstractNumId w:val="17"/>
+    <w:abstractNumId w:val="18"/>
   </w:num>
   <w:num w:numId="14">
     <w:abstractNumId w:val="5"/>
@@ -10143,25 +10516,28 @@
     <w:abstractNumId w:val="9"/>
   </w:num>
   <w:num w:numId="17">
-    <w:abstractNumId w:val="15"/>
+    <w:abstractNumId w:val="16"/>
   </w:num>
   <w:num w:numId="18">
-    <w:abstractNumId w:val="16"/>
+    <w:abstractNumId w:val="17"/>
   </w:num>
   <w:num w:numId="19">
     <w:abstractNumId w:val="6"/>
   </w:num>
   <w:num w:numId="20">
-    <w:abstractNumId w:val="18"/>
+    <w:abstractNumId w:val="19"/>
   </w:num>
   <w:num w:numId="21">
     <w:abstractNumId w:val="7"/>
   </w:num>
   <w:num w:numId="22">
-    <w:abstractNumId w:val="22"/>
+    <w:abstractNumId w:val="23"/>
   </w:num>
   <w:num w:numId="23">
     <w:abstractNumId w:val="8"/>
+  </w:num>
+  <w:num w:numId="24">
+    <w:abstractNumId w:val="12"/>
   </w:num>
   <w:numIdMacAtCleanup w:val="13"/>
 </w:numbering>
@@ -11364,21 +11740,6 @@
 </file>
 
 <file path=customXml/item1.xml><?xml version="1.0" encoding="utf-8"?>
-<p:properties xmlns:p="http://schemas.microsoft.com/office/2006/metadata/properties" xmlns:xsi="http://www.w3.org/2001/XMLSchema-instance" xmlns:pc="http://schemas.microsoft.com/office/infopath/2007/PartnerControls">
-  <documentManagement/>
-</p:properties>
-</file>
-
-<file path=customXml/item2.xml><?xml version="1.0" encoding="utf-8"?>
-<?mso-contentType ?>
-<FormTemplates xmlns="http://schemas.microsoft.com/sharepoint/v3/contenttype/forms">
-  <Display>DocumentLibraryForm</Display>
-  <Edit>DocumentLibraryForm</Edit>
-  <New>DocumentLibraryForm</New>
-</FormTemplates>
-</file>
-
-<file path=customXml/item3.xml><?xml version="1.0" encoding="utf-8"?>
 <ct:contentTypeSchema xmlns:ct="http://schemas.microsoft.com/office/2006/metadata/contentType" xmlns:ma="http://schemas.microsoft.com/office/2006/metadata/properties/metaAttributes" ct:_="" ma:_="" ma:contentTypeName="Document" ma:contentTypeID="0x0101000B38552FA7D4254E8845977232CFE53B" ma:contentTypeVersion="7" ma:contentTypeDescription="Crée un document." ma:contentTypeScope="" ma:versionID="03e14c2536b56bc7dd47f79481c7176c">
   <xsd:schema xmlns:xsd="http://www.w3.org/2001/XMLSchema" xmlns:xs="http://www.w3.org/2001/XMLSchema" xmlns:p="http://schemas.microsoft.com/office/2006/metadata/properties" xmlns:ns2="0119da2b-60ce-4773-88fa-ebab2cde1f55" xmlns:ns3="c00db93e-a012-41a1-8dae-1f2fb8b40d56" targetNamespace="http://schemas.microsoft.com/office/2006/metadata/properties" ma:root="true" ma:fieldsID="5b7050275a68257b53998f6363dd12a8" ns2:_="" ns3:_="">
     <xsd:import namespace="0119da2b-60ce-4773-88fa-ebab2cde1f55"/>
@@ -11561,24 +11922,22 @@
 </ct:contentTypeSchema>
 </file>
 
-<file path=customXml/itemProps1.xml><?xml version="1.0" encoding="utf-8"?>
-<ds:datastoreItem xmlns:ds="http://schemas.openxmlformats.org/officeDocument/2006/customXml" ds:itemID="{B1DFFEE4-49B1-4AF1-9FFD-BDCB1D4C88F0}">
-  <ds:schemaRefs>
-    <ds:schemaRef ds:uri="http://schemas.microsoft.com/office/2006/metadata/properties"/>
-    <ds:schemaRef ds:uri="http://schemas.microsoft.com/office/infopath/2007/PartnerControls"/>
-  </ds:schemaRefs>
-</ds:datastoreItem>
+<file path=customXml/item2.xml><?xml version="1.0" encoding="utf-8"?>
+<?mso-contentType ?>
+<FormTemplates xmlns="http://schemas.microsoft.com/sharepoint/v3/contenttype/forms">
+  <Display>DocumentLibraryForm</Display>
+  <Edit>DocumentLibraryForm</Edit>
+  <New>DocumentLibraryForm</New>
+</FormTemplates>
 </file>
 
-<file path=customXml/itemProps2.xml><?xml version="1.0" encoding="utf-8"?>
-<ds:datastoreItem xmlns:ds="http://schemas.openxmlformats.org/officeDocument/2006/customXml" ds:itemID="{C3C0D82A-5D77-4930-8043-FB93232D4EC3}">
-  <ds:schemaRefs>
-    <ds:schemaRef ds:uri="http://schemas.microsoft.com/sharepoint/v3/contenttype/forms"/>
-  </ds:schemaRefs>
-</ds:datastoreItem>
+<file path=customXml/item3.xml><?xml version="1.0" encoding="utf-8"?>
+<p:properties xmlns:p="http://schemas.microsoft.com/office/2006/metadata/properties" xmlns:xsi="http://www.w3.org/2001/XMLSchema-instance" xmlns:pc="http://schemas.microsoft.com/office/infopath/2007/PartnerControls">
+  <documentManagement/>
+</p:properties>
 </file>
 
-<file path=customXml/itemProps3.xml><?xml version="1.0" encoding="utf-8"?>
+<file path=customXml/itemProps1.xml><?xml version="1.0" encoding="utf-8"?>
 <ds:datastoreItem xmlns:ds="http://schemas.openxmlformats.org/officeDocument/2006/customXml" ds:itemID="{9A5843EC-4BEF-4632-A809-5688751DC2D1}">
   <ds:schemaRefs>
     <ds:schemaRef ds:uri="http://schemas.microsoft.com/office/2006/metadata/contentType"/>
@@ -11595,4 +11954,21 @@
     <ds:schemaRef ds:uri="http://schemas.microsoft.com/internal/obd"/>
   </ds:schemaRefs>
 </ds:datastoreItem>
+</file>
+
+<file path=customXml/itemProps2.xml><?xml version="1.0" encoding="utf-8"?>
+<ds:datastoreItem xmlns:ds="http://schemas.openxmlformats.org/officeDocument/2006/customXml" ds:itemID="{C3C0D82A-5D77-4930-8043-FB93232D4EC3}">
+  <ds:schemaRefs>
+    <ds:schemaRef ds:uri="http://schemas.microsoft.com/sharepoint/v3/contenttype/forms"/>
+  </ds:schemaRefs>
+</ds:datastoreItem>
+</file>
+
+<file path=customXml/itemProps3.xml><?xml version="1.0" encoding="utf-8"?>
+<ds:datastoreItem xmlns:ds="http://schemas.openxmlformats.org/officeDocument/2006/customXml" ds:itemID="{B1DFFEE4-49B1-4AF1-9FFD-BDCB1D4C88F0}">
+  <ds:schemaRefs>
+    <ds:schemaRef ds:uri="http://schemas.microsoft.com/office/2006/metadata/properties"/>
+    <ds:schemaRef ds:uri="http://schemas.microsoft.com/office/infopath/2007/PartnerControls"/>
+  </ds:schemaRefs>
+</ds:datastoreItem>
 </file>
</xml_diff>

<commit_message>
update mcd & create use case
</commit_message>
<xml_diff>
--- a/Doc/DocumentationProjet.docx
+++ b/Doc/DocumentationProjet.docx
@@ -4400,6 +4400,7 @@
         <w:t>MCD</w:t>
       </w:r>
     </w:p>
+    <w:p/>
     <w:p>
       <w:r>
         <w:rPr>
@@ -4407,10 +4408,10 @@
           <w:lang w:val="fr-CH" w:eastAsia="fr-CH"/>
         </w:rPr>
         <w:drawing>
-          <wp:inline distT="0" distB="0" distL="0" distR="0" wp14:anchorId="64E4045A" wp14:editId="58EAE971">
-            <wp:extent cx="5759450" cy="5317490"/>
-            <wp:effectExtent l="0" t="0" r="0" b="0"/>
-            <wp:docPr id="2" name="Image 2"/>
+          <wp:inline distT="0" distB="0" distL="0" distR="0" wp14:anchorId="281E4344" wp14:editId="77E2E6BD">
+            <wp:extent cx="5759450" cy="5324475"/>
+            <wp:effectExtent l="0" t="0" r="0" b="9525"/>
+            <wp:docPr id="1" name="Image 1"/>
             <wp:cNvGraphicFramePr>
               <a:graphicFrameLocks xmlns:a="http://schemas.openxmlformats.org/drawingml/2006/main" noChangeAspect="1"/>
             </wp:cNvGraphicFramePr>
@@ -4418,7 +4419,7 @@
               <a:graphicData uri="http://schemas.openxmlformats.org/drawingml/2006/picture">
                 <pic:pic xmlns:pic="http://schemas.openxmlformats.org/drawingml/2006/picture">
                   <pic:nvPicPr>
-                    <pic:cNvPr id="2" name="MCD.png"/>
+                    <pic:cNvPr id="1" name="MCD.png"/>
                     <pic:cNvPicPr/>
                   </pic:nvPicPr>
                   <pic:blipFill>
@@ -4436,7 +4437,7 @@
                   <pic:spPr>
                     <a:xfrm>
                       <a:off x="0" y="0"/>
-                      <a:ext cx="5759450" cy="5317490"/>
+                      <a:ext cx="5759450" cy="5324475"/>
                     </a:xfrm>
                     <a:prstGeom prst="rect">
                       <a:avLst/>
@@ -4461,17 +4462,22 @@
     <w:p>
       <w:r>
         <w:rPr>
-          <w:i/>
-          <w:iCs/>
           <w:noProof/>
-          <w:szCs w:val="24"/>
-          <w:lang w:val="fr-CH"/>
+          <w:lang w:val="fr-CH" w:eastAsia="fr-CH"/>
         </w:rPr>
         <w:drawing>
-          <wp:inline distT="0" distB="0" distL="0" distR="0" wp14:anchorId="519E2DAA" wp14:editId="593485D9">
-            <wp:extent cx="5310909" cy="3533775"/>
-            <wp:effectExtent l="0" t="0" r="4445" b="0"/>
-            <wp:docPr id="4" name="Image 4"/>
+          <wp:anchor distT="0" distB="0" distL="114300" distR="114300" simplePos="0" relativeHeight="251659264" behindDoc="0" locked="0" layoutInCell="1" allowOverlap="1" wp14:anchorId="56B8B73B" wp14:editId="5B17F59C">
+            <wp:simplePos x="0" y="0"/>
+            <wp:positionH relativeFrom="margin">
+              <wp:align>center</wp:align>
+            </wp:positionH>
+            <wp:positionV relativeFrom="paragraph">
+              <wp:posOffset>428625</wp:posOffset>
+            </wp:positionV>
+            <wp:extent cx="4791075" cy="3187700"/>
+            <wp:effectExtent l="0" t="0" r="9525" b="0"/>
+            <wp:wrapTopAndBottom/>
+            <wp:docPr id="3" name="Image 3"/>
             <wp:cNvGraphicFramePr>
               <a:graphicFrameLocks xmlns:a="http://schemas.openxmlformats.org/drawingml/2006/main" noChangeAspect="1"/>
             </wp:cNvGraphicFramePr>
@@ -4479,7 +4485,7 @@
               <a:graphicData uri="http://schemas.openxmlformats.org/drawingml/2006/picture">
                 <pic:pic xmlns:pic="http://schemas.openxmlformats.org/drawingml/2006/picture">
                   <pic:nvPicPr>
-                    <pic:cNvPr id="4" name="Create Program.png"/>
+                    <pic:cNvPr id="3" name="Main Page.png"/>
                     <pic:cNvPicPr/>
                   </pic:nvPicPr>
                   <pic:blipFill>
@@ -4497,7 +4503,7 @@
                   <pic:spPr>
                     <a:xfrm>
                       <a:off x="0" y="0"/>
-                      <a:ext cx="5322333" cy="3541376"/>
+                      <a:ext cx="4791075" cy="3187700"/>
                     </a:xfrm>
                     <a:prstGeom prst="rect">
                       <a:avLst/>
@@ -4506,19 +4512,43 @@
                 </pic:pic>
               </a:graphicData>
             </a:graphic>
-          </wp:inline>
+            <wp14:sizeRelH relativeFrom="margin">
+              <wp14:pctWidth>0</wp14:pctWidth>
+            </wp14:sizeRelH>
+            <wp14:sizeRelV relativeFrom="margin">
+              <wp14:pctHeight>0</wp14:pctHeight>
+            </wp14:sizeRelV>
+          </wp:anchor>
         </w:drawing>
       </w:r>
-      <w:r>
-        <w:rPr>
+    </w:p>
+    <w:p>
+      <w:pPr>
+        <w:rPr>
+          <w:b/>
+        </w:rPr>
+      </w:pPr>
+      <w:r>
+        <w:rPr>
+          <w:i/>
+          <w:iCs/>
           <w:noProof/>
-          <w:lang w:val="fr-CH" w:eastAsia="fr-CH"/>
+          <w:szCs w:val="24"/>
+          <w:lang w:val="fr-CH"/>
         </w:rPr>
         <w:drawing>
-          <wp:inline distT="0" distB="0" distL="0" distR="0" wp14:anchorId="201B14B3" wp14:editId="226C0B2E">
-            <wp:extent cx="5353855" cy="3562350"/>
+          <wp:anchor distT="0" distB="0" distL="114300" distR="114300" simplePos="0" relativeHeight="251663360" behindDoc="0" locked="0" layoutInCell="1" allowOverlap="1" wp14:anchorId="4541135C" wp14:editId="48C32B3E">
+            <wp:simplePos x="0" y="0"/>
+            <wp:positionH relativeFrom="margin">
+              <wp:align>center</wp:align>
+            </wp:positionH>
+            <wp:positionV relativeFrom="paragraph">
+              <wp:posOffset>4415790</wp:posOffset>
+            </wp:positionV>
+            <wp:extent cx="4752340" cy="3162300"/>
             <wp:effectExtent l="0" t="0" r="0" b="0"/>
-            <wp:docPr id="3" name="Image 3"/>
+            <wp:wrapTopAndBottom/>
+            <wp:docPr id="9" name="Image 9"/>
             <wp:cNvGraphicFramePr>
               <a:graphicFrameLocks xmlns:a="http://schemas.openxmlformats.org/drawingml/2006/main" noChangeAspect="1"/>
             </wp:cNvGraphicFramePr>
@@ -4526,7 +4556,7 @@
               <a:graphicData uri="http://schemas.openxmlformats.org/drawingml/2006/picture">
                 <pic:pic xmlns:pic="http://schemas.openxmlformats.org/drawingml/2006/picture">
                   <pic:nvPicPr>
-                    <pic:cNvPr id="3" name="Main Page.png"/>
+                    <pic:cNvPr id="9" name="Sign Up.png"/>
                     <pic:cNvPicPr/>
                   </pic:nvPicPr>
                   <pic:blipFill>
@@ -4544,7 +4574,7 @@
                   <pic:spPr>
                     <a:xfrm>
                       <a:off x="0" y="0"/>
-                      <a:ext cx="5362474" cy="3568085"/>
+                      <a:ext cx="4752340" cy="3162300"/>
                     </a:xfrm>
                     <a:prstGeom prst="rect">
                       <a:avLst/>
@@ -4553,45 +4583,78 @@
                 </pic:pic>
               </a:graphicData>
             </a:graphic>
-          </wp:inline>
+            <wp14:sizeRelH relativeFrom="margin">
+              <wp14:pctWidth>0</wp14:pctWidth>
+            </wp14:sizeRelH>
+            <wp14:sizeRelV relativeFrom="margin">
+              <wp14:pctHeight>0</wp14:pctHeight>
+            </wp14:sizeRelV>
+          </wp:anchor>
         </w:drawing>
       </w:r>
-      <w:bookmarkStart w:id="6" w:name="_GoBack"/>
-      <w:bookmarkEnd w:id="6"/>
-    </w:p>
-    <w:p>
-      <w:pPr>
-        <w:pStyle w:val="Retraitnormal1"/>
-        <w:numPr>
-          <w:ilvl w:val="0"/>
-          <w:numId w:val="0"/>
-        </w:numPr>
-        <w:ind w:left="360"/>
-        <w:rPr>
-          <w:rFonts w:ascii="Arial" w:hAnsi="Arial"/>
-          <w:i/>
-          <w:iCs/>
-          <w:sz w:val="24"/>
+      <w:r>
+        <w:rPr>
+          <w:b/>
+        </w:rPr>
+        <w:t>Page d’accueil</w:t>
+      </w:r>
+    </w:p>
+    <w:p/>
+    <w:p/>
+    <w:p>
+      <w:pPr>
+        <w:rPr>
+          <w:b/>
+        </w:rPr>
+      </w:pPr>
+      <w:r>
+        <w:rPr>
+          <w:b/>
+        </w:rPr>
+        <w:t>Page d’inscription</w:t>
+      </w:r>
+    </w:p>
+    <w:p/>
+    <w:p/>
+    <w:p/>
+    <w:p/>
+    <w:p/>
+    <w:p/>
+    <w:p>
+      <w:pPr>
+        <w:rPr>
+          <w:b/>
+        </w:rPr>
+      </w:pPr>
+      <w:r>
+        <w:rPr>
+          <w:b/>
+        </w:rPr>
+        <w:t xml:space="preserve">Page de Création de programme </w:t>
+      </w:r>
+    </w:p>
+    <w:p>
+      <w:r>
+        <w:rPr>
+          <w:i/>
+          <w:iCs/>
+          <w:noProof/>
           <w:szCs w:val="24"/>
-          <w:lang w:eastAsia="fr-FR"/>
-        </w:rPr>
-      </w:pPr>
-      <w:r>
-        <w:rPr>
-          <w:rFonts w:ascii="Arial" w:hAnsi="Arial"/>
-          <w:i/>
-          <w:iCs/>
-          <w:noProof/>
-          <w:sz w:val="24"/>
-          <w:szCs w:val="24"/>
-          <w:lang w:val="fr-CH"/>
-        </w:rPr>
-        <w:lastRenderedPageBreak/>
+          <w:lang w:val="fr-CH" w:eastAsia="fr-CH"/>
+        </w:rPr>
         <w:drawing>
-          <wp:inline distT="0" distB="0" distL="0" distR="0" wp14:anchorId="008B6B5E" wp14:editId="77A7DAA6">
-            <wp:extent cx="5759450" cy="3832225"/>
-            <wp:effectExtent l="0" t="0" r="0" b="0"/>
-            <wp:docPr id="5" name="Image 5"/>
+          <wp:anchor distT="0" distB="0" distL="114300" distR="114300" simplePos="0" relativeHeight="251658240" behindDoc="0" locked="0" layoutInCell="1" allowOverlap="1" wp14:anchorId="6F122205" wp14:editId="02158956">
+            <wp:simplePos x="0" y="0"/>
+            <wp:positionH relativeFrom="margin">
+              <wp:align>center</wp:align>
+            </wp:positionH>
+            <wp:positionV relativeFrom="paragraph">
+              <wp:posOffset>233680</wp:posOffset>
+            </wp:positionV>
+            <wp:extent cx="4852670" cy="3228975"/>
+            <wp:effectExtent l="0" t="0" r="5080" b="9525"/>
+            <wp:wrapTopAndBottom/>
+            <wp:docPr id="4" name="Image 4"/>
             <wp:cNvGraphicFramePr>
               <a:graphicFrameLocks xmlns:a="http://schemas.openxmlformats.org/drawingml/2006/main" noChangeAspect="1"/>
             </wp:cNvGraphicFramePr>
@@ -4599,7 +4662,7 @@
               <a:graphicData uri="http://schemas.openxmlformats.org/drawingml/2006/picture">
                 <pic:pic xmlns:pic="http://schemas.openxmlformats.org/drawingml/2006/picture">
                   <pic:nvPicPr>
-                    <pic:cNvPr id="5" name="Exercise details.png"/>
+                    <pic:cNvPr id="4" name="Create Program.png"/>
                     <pic:cNvPicPr/>
                   </pic:nvPicPr>
                   <pic:blipFill>
@@ -4617,7 +4680,7 @@
                   <pic:spPr>
                     <a:xfrm>
                       <a:off x="0" y="0"/>
-                      <a:ext cx="5759450" cy="3832225"/>
+                      <a:ext cx="4852670" cy="3228975"/>
                     </a:xfrm>
                     <a:prstGeom prst="rect">
                       <a:avLst/>
@@ -4626,24 +4689,53 @@
                 </pic:pic>
               </a:graphicData>
             </a:graphic>
-          </wp:inline>
+            <wp14:sizeRelH relativeFrom="margin">
+              <wp14:pctWidth>0</wp14:pctWidth>
+            </wp14:sizeRelH>
+            <wp14:sizeRelV relativeFrom="margin">
+              <wp14:pctHeight>0</wp14:pctHeight>
+            </wp14:sizeRelV>
+          </wp:anchor>
         </w:drawing>
       </w:r>
-      <w:r>
-        <w:rPr>
-          <w:rFonts w:ascii="Arial" w:hAnsi="Arial"/>
+    </w:p>
+    <w:p/>
+    <w:p>
+      <w:pPr>
+        <w:rPr>
+          <w:b/>
+        </w:rPr>
+      </w:pPr>
+      <w:r>
+        <w:rPr>
+          <w:b/>
+        </w:rPr>
+        <w:t>Page de Programmes Personnel</w:t>
+      </w:r>
+    </w:p>
+    <w:p/>
+    <w:p>
+      <w:r>
+        <w:rPr>
           <w:i/>
           <w:iCs/>
           <w:noProof/>
-          <w:sz w:val="24"/>
           <w:szCs w:val="24"/>
           <w:lang w:val="fr-CH"/>
         </w:rPr>
         <w:drawing>
-          <wp:inline distT="0" distB="0" distL="0" distR="0" wp14:anchorId="0AC3B33A" wp14:editId="7D7C0A69">
-            <wp:extent cx="5759450" cy="3832225"/>
-            <wp:effectExtent l="0" t="0" r="0" b="0"/>
-            <wp:docPr id="6" name="Image 6"/>
+          <wp:anchor distT="0" distB="0" distL="114300" distR="114300" simplePos="0" relativeHeight="251664384" behindDoc="0" locked="0" layoutInCell="1" allowOverlap="1" wp14:anchorId="51C6FCC4" wp14:editId="256B3795">
+            <wp:simplePos x="0" y="0"/>
+            <wp:positionH relativeFrom="margin">
+              <wp:align>center</wp:align>
+            </wp:positionH>
+            <wp:positionV relativeFrom="paragraph">
+              <wp:posOffset>246380</wp:posOffset>
+            </wp:positionV>
+            <wp:extent cx="4857115" cy="3231515"/>
+            <wp:effectExtent l="0" t="0" r="635" b="6985"/>
+            <wp:wrapTopAndBottom/>
+            <wp:docPr id="8" name="Image 8"/>
             <wp:cNvGraphicFramePr>
               <a:graphicFrameLocks xmlns:a="http://schemas.openxmlformats.org/drawingml/2006/main" noChangeAspect="1"/>
             </wp:cNvGraphicFramePr>
@@ -4651,7 +4743,7 @@
               <a:graphicData uri="http://schemas.openxmlformats.org/drawingml/2006/picture">
                 <pic:pic xmlns:pic="http://schemas.openxmlformats.org/drawingml/2006/picture">
                   <pic:nvPicPr>
-                    <pic:cNvPr id="6" name="New Wireframe 1.png"/>
+                    <pic:cNvPr id="8" name="Personal Programs.png"/>
                     <pic:cNvPicPr/>
                   </pic:nvPicPr>
                   <pic:blipFill>
@@ -4669,7 +4761,7 @@
                   <pic:spPr>
                     <a:xfrm>
                       <a:off x="0" y="0"/>
-                      <a:ext cx="5759450" cy="3832225"/>
+                      <a:ext cx="4857115" cy="3231515"/>
                     </a:xfrm>
                     <a:prstGeom prst="rect">
                       <a:avLst/>
@@ -4678,24 +4770,48 @@
                 </pic:pic>
               </a:graphicData>
             </a:graphic>
-          </wp:inline>
+            <wp14:sizeRelH relativeFrom="margin">
+              <wp14:pctWidth>0</wp14:pctWidth>
+            </wp14:sizeRelH>
+            <wp14:sizeRelV relativeFrom="margin">
+              <wp14:pctHeight>0</wp14:pctHeight>
+            </wp14:sizeRelV>
+          </wp:anchor>
         </w:drawing>
       </w:r>
-      <w:r>
-        <w:rPr>
-          <w:rFonts w:ascii="Arial" w:hAnsi="Arial"/>
+    </w:p>
+    <w:p/>
+    <w:p/>
+    <w:p/>
+    <w:p/>
+    <w:p/>
+    <w:p>
+      <w:pPr>
+        <w:rPr>
+          <w:b/>
+        </w:rPr>
+      </w:pPr>
+      <w:r>
+        <w:rPr>
+          <w:b/>
           <w:i/>
           <w:iCs/>
           <w:noProof/>
-          <w:sz w:val="24"/>
           <w:szCs w:val="24"/>
           <w:lang w:val="fr-CH"/>
         </w:rPr>
-        <w:lastRenderedPageBreak/>
         <w:drawing>
-          <wp:inline distT="0" distB="0" distL="0" distR="0" wp14:anchorId="400A5F66" wp14:editId="1AA864F1">
-            <wp:extent cx="5759450" cy="3832225"/>
-            <wp:effectExtent l="0" t="0" r="0" b="0"/>
+          <wp:anchor distT="0" distB="0" distL="114300" distR="114300" simplePos="0" relativeHeight="251662336" behindDoc="0" locked="0" layoutInCell="1" allowOverlap="1" wp14:anchorId="7A3B4FE7" wp14:editId="217EE581">
+            <wp:simplePos x="0" y="0"/>
+            <wp:positionH relativeFrom="margin">
+              <wp:align>center</wp:align>
+            </wp:positionH>
+            <wp:positionV relativeFrom="paragraph">
+              <wp:posOffset>203835</wp:posOffset>
+            </wp:positionV>
+            <wp:extent cx="4323080" cy="2876550"/>
+            <wp:effectExtent l="0" t="0" r="1270" b="0"/>
+            <wp:wrapTopAndBottom/>
             <wp:docPr id="7" name="Image 7"/>
             <wp:cNvGraphicFramePr>
               <a:graphicFrameLocks xmlns:a="http://schemas.openxmlformats.org/drawingml/2006/main" noChangeAspect="1"/>
@@ -4722,7 +4838,7 @@
                   <pic:spPr>
                     <a:xfrm>
                       <a:off x="0" y="0"/>
-                      <a:ext cx="5759450" cy="3832225"/>
+                      <a:ext cx="4323080" cy="2876550"/>
                     </a:xfrm>
                     <a:prstGeom prst="rect">
                       <a:avLst/>
@@ -4731,12 +4847,44 @@
                 </pic:pic>
               </a:graphicData>
             </a:graphic>
-          </wp:inline>
+            <wp14:sizeRelH relativeFrom="margin">
+              <wp14:pctWidth>0</wp14:pctWidth>
+            </wp14:sizeRelH>
+            <wp14:sizeRelV relativeFrom="margin">
+              <wp14:pctHeight>0</wp14:pctHeight>
+            </wp14:sizeRelV>
+          </wp:anchor>
         </w:drawing>
       </w:r>
       <w:r>
         <w:rPr>
+          <w:b/>
+        </w:rPr>
+        <w:t>Page d’un Programme Personnel</w:t>
+      </w:r>
+    </w:p>
+    <w:p/>
+    <w:p>
+      <w:pPr>
+        <w:pStyle w:val="Retraitnormal1"/>
+        <w:numPr>
+          <w:ilvl w:val="0"/>
+          <w:numId w:val="0"/>
+        </w:numPr>
+        <w:rPr>
           <w:rFonts w:ascii="Arial" w:hAnsi="Arial"/>
+          <w:b/>
+          <w:i/>
+          <w:iCs/>
+          <w:sz w:val="24"/>
+          <w:szCs w:val="24"/>
+          <w:lang w:eastAsia="fr-FR"/>
+        </w:rPr>
+      </w:pPr>
+      <w:r>
+        <w:rPr>
+          <w:rFonts w:ascii="Arial" w:hAnsi="Arial"/>
+          <w:b/>
           <w:i/>
           <w:iCs/>
           <w:noProof/>
@@ -4745,10 +4893,18 @@
           <w:lang w:val="fr-CH"/>
         </w:rPr>
         <w:drawing>
-          <wp:inline distT="0" distB="0" distL="0" distR="0" wp14:anchorId="268209D6" wp14:editId="493542B3">
-            <wp:extent cx="5759450" cy="3832225"/>
-            <wp:effectExtent l="0" t="0" r="0" b="0"/>
-            <wp:docPr id="8" name="Image 8"/>
+          <wp:anchor distT="0" distB="0" distL="114300" distR="114300" simplePos="0" relativeHeight="251660288" behindDoc="0" locked="0" layoutInCell="1" allowOverlap="1" wp14:anchorId="0EF33C5D" wp14:editId="73B95777">
+            <wp:simplePos x="0" y="0"/>
+            <wp:positionH relativeFrom="margin">
+              <wp:align>center</wp:align>
+            </wp:positionH>
+            <wp:positionV relativeFrom="paragraph">
+              <wp:posOffset>347980</wp:posOffset>
+            </wp:positionV>
+            <wp:extent cx="4394835" cy="2924175"/>
+            <wp:effectExtent l="0" t="0" r="5715" b="9525"/>
+            <wp:wrapTopAndBottom/>
+            <wp:docPr id="5" name="Image 5"/>
             <wp:cNvGraphicFramePr>
               <a:graphicFrameLocks xmlns:a="http://schemas.openxmlformats.org/drawingml/2006/main" noChangeAspect="1"/>
             </wp:cNvGraphicFramePr>
@@ -4756,7 +4912,7 @@
               <a:graphicData uri="http://schemas.openxmlformats.org/drawingml/2006/picture">
                 <pic:pic xmlns:pic="http://schemas.openxmlformats.org/drawingml/2006/picture">
                   <pic:nvPicPr>
-                    <pic:cNvPr id="8" name="Personal Programs.png"/>
+                    <pic:cNvPr id="5" name="Exercise details.png"/>
                     <pic:cNvPicPr/>
                   </pic:nvPicPr>
                   <pic:blipFill>
@@ -4774,7 +4930,7 @@
                   <pic:spPr>
                     <a:xfrm>
                       <a:off x="0" y="0"/>
-                      <a:ext cx="5759450" cy="3832225"/>
+                      <a:ext cx="4394835" cy="2924175"/>
                     </a:xfrm>
                     <a:prstGeom prst="rect">
                       <a:avLst/>
@@ -4783,9 +4939,77 @@
                 </pic:pic>
               </a:graphicData>
             </a:graphic>
-          </wp:inline>
+            <wp14:sizeRelH relativeFrom="margin">
+              <wp14:pctWidth>0</wp14:pctWidth>
+            </wp14:sizeRelH>
+            <wp14:sizeRelV relativeFrom="margin">
+              <wp14:pctHeight>0</wp14:pctHeight>
+            </wp14:sizeRelV>
+          </wp:anchor>
         </w:drawing>
       </w:r>
+      <w:r>
+        <w:rPr>
+          <w:rFonts w:ascii="Arial" w:hAnsi="Arial"/>
+          <w:b/>
+          <w:sz w:val="24"/>
+          <w:szCs w:val="20"/>
+          <w:lang w:eastAsia="fr-FR"/>
+        </w:rPr>
+        <w:t>Page de Détail d’exercice</w:t>
+      </w:r>
+    </w:p>
+    <w:p>
+      <w:pPr>
+        <w:rPr>
+          <w:i/>
+          <w:iCs/>
+          <w:szCs w:val="24"/>
+        </w:rPr>
+      </w:pPr>
+      <w:r>
+        <w:rPr>
+          <w:i/>
+          <w:iCs/>
+          <w:szCs w:val="24"/>
+        </w:rPr>
+        <w:br w:type="page"/>
+      </w:r>
+    </w:p>
+    <w:p>
+      <w:pPr>
+        <w:pStyle w:val="Retraitnormal1"/>
+        <w:numPr>
+          <w:ilvl w:val="0"/>
+          <w:numId w:val="0"/>
+        </w:numPr>
+        <w:rPr>
+          <w:rFonts w:ascii="Arial" w:hAnsi="Arial"/>
+          <w:i/>
+          <w:iCs/>
+          <w:sz w:val="24"/>
+          <w:szCs w:val="24"/>
+          <w:lang w:eastAsia="fr-FR"/>
+        </w:rPr>
+      </w:pPr>
+    </w:p>
+    <w:p>
+      <w:pPr>
+        <w:pStyle w:val="Retraitnormal1"/>
+        <w:numPr>
+          <w:ilvl w:val="0"/>
+          <w:numId w:val="0"/>
+        </w:numPr>
+        <w:ind w:left="360"/>
+        <w:rPr>
+          <w:rFonts w:ascii="Arial" w:hAnsi="Arial"/>
+          <w:b/>
+          <w:iCs/>
+          <w:sz w:val="24"/>
+          <w:szCs w:val="24"/>
+          <w:lang w:eastAsia="fr-FR"/>
+        </w:rPr>
+      </w:pPr>
       <w:r>
         <w:rPr>
           <w:rFonts w:ascii="Arial" w:hAnsi="Arial"/>
@@ -4796,12 +5020,19 @@
           <w:szCs w:val="24"/>
           <w:lang w:val="fr-CH"/>
         </w:rPr>
-        <w:lastRenderedPageBreak/>
         <w:drawing>
-          <wp:inline distT="0" distB="0" distL="0" distR="0" wp14:anchorId="2D2EA628" wp14:editId="1B4C9C01">
-            <wp:extent cx="5759450" cy="3832225"/>
-            <wp:effectExtent l="0" t="0" r="0" b="0"/>
-            <wp:docPr id="9" name="Image 9"/>
+          <wp:anchor distT="0" distB="0" distL="114300" distR="114300" simplePos="0" relativeHeight="251661312" behindDoc="0" locked="0" layoutInCell="1" allowOverlap="1" wp14:anchorId="41A09348" wp14:editId="36A70237">
+            <wp:simplePos x="0" y="0"/>
+            <wp:positionH relativeFrom="margin">
+              <wp:posOffset>215900</wp:posOffset>
+            </wp:positionH>
+            <wp:positionV relativeFrom="paragraph">
+              <wp:posOffset>294005</wp:posOffset>
+            </wp:positionV>
+            <wp:extent cx="4905375" cy="3263265"/>
+            <wp:effectExtent l="0" t="0" r="9525" b="0"/>
+            <wp:wrapTopAndBottom/>
+            <wp:docPr id="6" name="Image 6"/>
             <wp:cNvGraphicFramePr>
               <a:graphicFrameLocks xmlns:a="http://schemas.openxmlformats.org/drawingml/2006/main" noChangeAspect="1"/>
             </wp:cNvGraphicFramePr>
@@ -4809,7 +5040,7 @@
               <a:graphicData uri="http://schemas.openxmlformats.org/drawingml/2006/picture">
                 <pic:pic xmlns:pic="http://schemas.openxmlformats.org/drawingml/2006/picture">
                   <pic:nvPicPr>
-                    <pic:cNvPr id="9" name="Sign Up.png"/>
+                    <pic:cNvPr id="6" name="New Wireframe 1.png"/>
                     <pic:cNvPicPr/>
                   </pic:nvPicPr>
                   <pic:blipFill>
@@ -4827,7 +5058,7 @@
                   <pic:spPr>
                     <a:xfrm>
                       <a:off x="0" y="0"/>
-                      <a:ext cx="5759450" cy="3832225"/>
+                      <a:ext cx="4905375" cy="3263265"/>
                     </a:xfrm>
                     <a:prstGeom prst="rect">
                       <a:avLst/>
@@ -4836,8 +5067,42 @@
                 </pic:pic>
               </a:graphicData>
             </a:graphic>
-          </wp:inline>
+            <wp14:sizeRelH relativeFrom="margin">
+              <wp14:pctWidth>0</wp14:pctWidth>
+            </wp14:sizeRelH>
+            <wp14:sizeRelV relativeFrom="margin">
+              <wp14:pctHeight>0</wp14:pctHeight>
+            </wp14:sizeRelV>
+          </wp:anchor>
         </w:drawing>
+      </w:r>
+      <w:r>
+        <w:rPr>
+          <w:rFonts w:ascii="Arial" w:hAnsi="Arial"/>
+          <w:b/>
+          <w:iCs/>
+          <w:sz w:val="24"/>
+          <w:szCs w:val="24"/>
+          <w:lang w:eastAsia="fr-FR"/>
+        </w:rPr>
+        <w:t>Page Création d’exercice</w:t>
+      </w:r>
+    </w:p>
+    <w:p>
+      <w:pPr>
+        <w:rPr>
+          <w:i/>
+          <w:iCs/>
+          <w:szCs w:val="24"/>
+        </w:rPr>
+      </w:pPr>
+      <w:r>
+        <w:rPr>
+          <w:i/>
+          <w:iCs/>
+          <w:szCs w:val="24"/>
+        </w:rPr>
+        <w:br w:type="page"/>
       </w:r>
     </w:p>
     <w:p>
@@ -4857,38 +5122,29 @@
           <w:lang w:eastAsia="fr-FR"/>
         </w:rPr>
       </w:pPr>
-      <w:r>
-        <w:rPr>
-          <w:rFonts w:ascii="Arial" w:hAnsi="Arial"/>
-          <w:i/>
-          <w:iCs/>
-          <w:sz w:val="24"/>
-          <w:szCs w:val="24"/>
-          <w:lang w:eastAsia="fr-FR"/>
-        </w:rPr>
-        <w:t>Le concept</w:t>
-      </w:r>
-      <w:r>
-        <w:rPr>
-          <w:rFonts w:ascii="Arial" w:hAnsi="Arial"/>
-          <w:i/>
-          <w:iCs/>
-          <w:sz w:val="24"/>
-          <w:szCs w:val="24"/>
-          <w:lang w:eastAsia="fr-FR"/>
-        </w:rPr>
-        <w:t xml:space="preserve"> complet avec toutes ses </w:t>
-      </w:r>
-      <w:r>
-        <w:rPr>
-          <w:rFonts w:ascii="Arial" w:hAnsi="Arial"/>
-          <w:i/>
-          <w:iCs/>
-          <w:sz w:val="24"/>
-          <w:szCs w:val="24"/>
-          <w:lang w:eastAsia="fr-FR"/>
-        </w:rPr>
-        <w:t>annexes :</w:t>
+    </w:p>
+    <w:p>
+      <w:pPr>
+        <w:pStyle w:val="Titre2"/>
+        <w:rPr>
+          <w:i w:val="0"/>
+          <w:u w:val="none"/>
+        </w:rPr>
+      </w:pPr>
+      <w:r>
+        <w:rPr>
+          <w:i w:val="0"/>
+          <w:u w:val="none"/>
+        </w:rPr>
+        <w:t>Use cases et scénario</w:t>
+      </w:r>
+    </w:p>
+    <w:p>
+      <w:pPr>
+        <w:pStyle w:val="Titre3"/>
+      </w:pPr>
+      <w:r>
+        <w:t xml:space="preserve">Use cases </w:t>
       </w:r>
     </w:p>
     <w:p>
@@ -4901,13 +5157,67 @@
         <w:ind w:left="360"/>
         <w:rPr>
           <w:rFonts w:ascii="Arial" w:hAnsi="Arial"/>
-          <w:i/>
           <w:iCs/>
           <w:sz w:val="24"/>
-          <w:szCs w:val="14"/>
+          <w:szCs w:val="24"/>
           <w:lang w:eastAsia="fr-FR"/>
         </w:rPr>
       </w:pPr>
+      <w:r>
+        <w:rPr>
+          <w:noProof/>
+          <w:lang w:val="fr-CH"/>
+        </w:rPr>
+        <w:drawing>
+          <wp:anchor distT="0" distB="0" distL="114300" distR="114300" simplePos="0" relativeHeight="251665408" behindDoc="0" locked="0" layoutInCell="1" allowOverlap="1" wp14:anchorId="7FD5348F" wp14:editId="4FF67BE7">
+            <wp:simplePos x="0" y="0"/>
+            <wp:positionH relativeFrom="margin">
+              <wp:align>center</wp:align>
+            </wp:positionH>
+            <wp:positionV relativeFrom="paragraph">
+              <wp:posOffset>246380</wp:posOffset>
+            </wp:positionV>
+            <wp:extent cx="4581525" cy="5076825"/>
+            <wp:effectExtent l="0" t="0" r="9525" b="9525"/>
+            <wp:wrapTopAndBottom/>
+            <wp:docPr id="10" name="Image 10"/>
+            <wp:cNvGraphicFramePr>
+              <a:graphicFrameLocks xmlns:a="http://schemas.openxmlformats.org/drawingml/2006/main" noChangeAspect="1"/>
+            </wp:cNvGraphicFramePr>
+            <a:graphic xmlns:a="http://schemas.openxmlformats.org/drawingml/2006/main">
+              <a:graphicData uri="http://schemas.openxmlformats.org/drawingml/2006/picture">
+                <pic:pic xmlns:pic="http://schemas.openxmlformats.org/drawingml/2006/picture">
+                  <pic:nvPicPr>
+                    <pic:cNvPr id="10" name="Usecase.jpg"/>
+                    <pic:cNvPicPr/>
+                  </pic:nvPicPr>
+                  <pic:blipFill>
+                    <a:blip r:embed="rId18">
+                      <a:extLst>
+                        <a:ext uri="{28A0092B-C50C-407E-A947-70E740481C1C}">
+                          <a14:useLocalDpi xmlns:a14="http://schemas.microsoft.com/office/drawing/2010/main" val="0"/>
+                        </a:ext>
+                      </a:extLst>
+                    </a:blip>
+                    <a:stretch>
+                      <a:fillRect/>
+                    </a:stretch>
+                  </pic:blipFill>
+                  <pic:spPr>
+                    <a:xfrm>
+                      <a:off x="0" y="0"/>
+                      <a:ext cx="4581525" cy="5076825"/>
+                    </a:xfrm>
+                    <a:prstGeom prst="rect">
+                      <a:avLst/>
+                    </a:prstGeom>
+                  </pic:spPr>
+                </pic:pic>
+              </a:graphicData>
+            </a:graphic>
+          </wp:anchor>
+        </w:drawing>
+      </w:r>
     </w:p>
     <w:p>
       <w:pPr>
@@ -4919,6 +5229,118 @@
         <w:ind w:left="360"/>
         <w:rPr>
           <w:rFonts w:ascii="Arial" w:hAnsi="Arial"/>
+          <w:iCs/>
+          <w:sz w:val="24"/>
+          <w:szCs w:val="24"/>
+          <w:lang w:eastAsia="fr-FR"/>
+        </w:rPr>
+      </w:pPr>
+    </w:p>
+    <w:p>
+      <w:pPr>
+        <w:pStyle w:val="Titre3"/>
+      </w:pPr>
+      <w:r>
+        <w:t xml:space="preserve"> Scénario</w:t>
+      </w:r>
+    </w:p>
+    <w:p/>
+    <w:p>
+      <w:pPr>
+        <w:pStyle w:val="Retraitnormal1"/>
+        <w:numPr>
+          <w:ilvl w:val="0"/>
+          <w:numId w:val="0"/>
+        </w:numPr>
+        <w:ind w:left="360"/>
+        <w:rPr>
+          <w:rFonts w:ascii="Arial" w:hAnsi="Arial"/>
+          <w:i/>
+          <w:iCs/>
+          <w:sz w:val="24"/>
+          <w:szCs w:val="24"/>
+          <w:lang w:eastAsia="fr-FR"/>
+        </w:rPr>
+      </w:pPr>
+      <w:r>
+        <w:rPr>
+          <w:rFonts w:ascii="Arial" w:hAnsi="Arial"/>
+          <w:iCs/>
+          <w:sz w:val="24"/>
+          <w:szCs w:val="24"/>
+          <w:lang w:eastAsia="fr-FR"/>
+        </w:rPr>
+        <w:t>Le concept</w:t>
+      </w:r>
+      <w:r>
+        <w:rPr>
+          <w:rFonts w:ascii="Arial" w:hAnsi="Arial"/>
+          <w:i/>
+          <w:iCs/>
+          <w:sz w:val="24"/>
+          <w:szCs w:val="24"/>
+          <w:lang w:eastAsia="fr-FR"/>
+        </w:rPr>
+        <w:t xml:space="preserve"> complet avec toutes ses </w:t>
+      </w:r>
+      <w:r>
+        <w:rPr>
+          <w:rFonts w:ascii="Arial" w:hAnsi="Arial"/>
+          <w:i/>
+          <w:iCs/>
+          <w:sz w:val="24"/>
+          <w:szCs w:val="24"/>
+          <w:lang w:eastAsia="fr-FR"/>
+        </w:rPr>
+        <w:t>annexes :</w:t>
+      </w:r>
+    </w:p>
+    <w:p>
+      <w:pPr>
+        <w:pStyle w:val="Retraitnormal1"/>
+        <w:numPr>
+          <w:ilvl w:val="0"/>
+          <w:numId w:val="0"/>
+        </w:numPr>
+        <w:ind w:left="360"/>
+        <w:rPr>
+          <w:rFonts w:ascii="Arial" w:hAnsi="Arial"/>
+          <w:i/>
+          <w:iCs/>
+          <w:sz w:val="24"/>
+          <w:szCs w:val="14"/>
+          <w:lang w:eastAsia="fr-FR"/>
+        </w:rPr>
+      </w:pPr>
+    </w:p>
+    <w:p>
+      <w:pPr>
+        <w:pStyle w:val="Retraitnormal1"/>
+        <w:numPr>
+          <w:ilvl w:val="0"/>
+          <w:numId w:val="0"/>
+        </w:numPr>
+        <w:ind w:left="360"/>
+        <w:rPr>
+          <w:rFonts w:ascii="Arial" w:hAnsi="Arial"/>
+          <w:i/>
+          <w:iCs/>
+          <w:sz w:val="24"/>
+          <w:szCs w:val="14"/>
+          <w:lang w:eastAsia="fr-FR"/>
+        </w:rPr>
+      </w:pPr>
+    </w:p>
+    <w:p>
+      <w:pPr>
+        <w:pStyle w:val="Retraitnormal1"/>
+        <w:numPr>
+          <w:ilvl w:val="0"/>
+          <w:numId w:val="0"/>
+        </w:numPr>
+        <w:ind w:left="360"/>
+        <w:rPr>
+          <w:rFonts w:ascii="Arial" w:hAnsi="Arial"/>
           <w:i/>
           <w:iCs/>
           <w:sz w:val="24"/>
@@ -5192,21 +5614,27 @@
           <w:iCs/>
         </w:rPr>
       </w:pPr>
-      <w:bookmarkStart w:id="7" w:name="_Toc71691012"/>
-      <w:bookmarkStart w:id="8" w:name="_Toc102398326"/>
+      <w:bookmarkStart w:id="6" w:name="_Toc71691012"/>
+      <w:bookmarkStart w:id="7" w:name="_Toc102398326"/>
       <w:r>
         <w:rPr>
           <w:i w:val="0"/>
           <w:iCs/>
         </w:rPr>
+        <w:lastRenderedPageBreak/>
         <w:t>Stratégie de test</w:t>
       </w:r>
+      <w:bookmarkEnd w:id="6"/>
       <w:bookmarkEnd w:id="7"/>
+    </w:p>
+    <w:p>
+      <w:r>
+        <w:t>Pour le développement du site web, j’</w:t>
+      </w:r>
+      <w:bookmarkStart w:id="8" w:name="_GoBack"/>
       <w:bookmarkEnd w:id="8"/>
-    </w:p>
-    <w:p>
-      <w:r>
-        <w:t xml:space="preserve">Pour le développement du site web, j’ai opté d’utilisation de </w:t>
+      <w:r>
+        <w:t xml:space="preserve">ai opté d’utilisation de </w:t>
       </w:r>
       <w:r>
         <w:t>PHP Storm</w:t>
@@ -5556,7 +5984,6 @@
           <w:iCs/>
           <w:szCs w:val="14"/>
         </w:rPr>
-        <w:lastRenderedPageBreak/>
         <w:t>les</w:t>
       </w:r>
       <w:proofErr w:type="gramEnd"/>
@@ -5761,6 +6188,45 @@
     </w:p>
     <w:p/>
     <w:p>
+      <w:r>
+        <w:t>J’ai décidé d’utiliser la méthode agile pour ce projet.</w:t>
+      </w:r>
+    </w:p>
+    <w:p>
+      <w:r>
+        <w:t>Le projet sera découpé en 4 sprint distinct</w:t>
+      </w:r>
+      <w:r>
+        <w:t xml:space="preserve"> d’une semaine</w:t>
+      </w:r>
+      <w:r>
+        <w:t>.</w:t>
+      </w:r>
+    </w:p>
+    <w:p>
+      <w:r>
+        <w:t>Vous pouvez retrouver la planification</w:t>
+      </w:r>
+      <w:r>
+        <w:t xml:space="preserve"> du projet</w:t>
+      </w:r>
+      <w:r>
+        <w:t xml:space="preserve"> sur </w:t>
+      </w:r>
+      <w:hyperlink r:id="rId19" w:anchor="/project" w:history="1">
+        <w:proofErr w:type="spellStart"/>
+        <w:r>
+          <w:rPr>
+            <w:rStyle w:val="Lienhypertexte"/>
+          </w:rPr>
+          <w:t>IceScrum</w:t>
+        </w:r>
+        <w:proofErr w:type="spellEnd"/>
+      </w:hyperlink>
+    </w:p>
+    <w:p/>
+    <w:p/>
+    <w:p>
       <w:pPr>
         <w:pStyle w:val="Retraitnormal1"/>
         <w:numPr>
@@ -5994,6 +6460,7 @@
           <w:i w:val="0"/>
           <w:iCs/>
         </w:rPr>
+        <w:lastRenderedPageBreak/>
         <w:t>Dossier de conception</w:t>
       </w:r>
       <w:bookmarkEnd w:id="13"/>
@@ -6049,6 +6516,489 @@
     </w:p>
     <w:p>
       <w:pPr>
+        <w:pStyle w:val="Titre3"/>
+      </w:pPr>
+      <w:r>
+        <w:t xml:space="preserve"> Choix du matériel</w:t>
+      </w:r>
+    </w:p>
+    <w:p/>
+    <w:p>
+      <w:pPr>
+        <w:pStyle w:val="Paragraphedeliste"/>
+        <w:numPr>
+          <w:ilvl w:val="0"/>
+          <w:numId w:val="25"/>
+        </w:numPr>
+      </w:pPr>
+      <w:r>
+        <w:t>PC du CPNV</w:t>
+      </w:r>
+    </w:p>
+    <w:p>
+      <w:pPr>
+        <w:pStyle w:val="Paragraphedeliste"/>
+        <w:numPr>
+          <w:ilvl w:val="0"/>
+          <w:numId w:val="25"/>
+        </w:numPr>
+      </w:pPr>
+      <w:r>
+        <w:t>PC personnel</w:t>
+      </w:r>
+    </w:p>
+    <w:p>
+      <w:pPr>
+        <w:pStyle w:val="Paragraphedeliste"/>
+        <w:numPr>
+          <w:ilvl w:val="0"/>
+          <w:numId w:val="25"/>
+        </w:numPr>
+      </w:pPr>
+      <w:r>
+        <w:t>Système d’exploitation Windows 10</w:t>
+      </w:r>
+    </w:p>
+    <w:p>
+      <w:pPr>
+        <w:pStyle w:val="Paragraphedeliste"/>
+        <w:numPr>
+          <w:ilvl w:val="0"/>
+          <w:numId w:val="25"/>
+        </w:numPr>
+      </w:pPr>
+      <w:proofErr w:type="spellStart"/>
+      <w:r>
+        <w:t>PhpStorm</w:t>
+      </w:r>
+      <w:proofErr w:type="spellEnd"/>
+      <w:r>
+        <w:t xml:space="preserve"> </w:t>
+      </w:r>
+      <w:r>
+        <w:t>2021.3.2</w:t>
+      </w:r>
+    </w:p>
+    <w:p>
+      <w:pPr>
+        <w:pStyle w:val="Paragraphedeliste"/>
+        <w:numPr>
+          <w:ilvl w:val="1"/>
+          <w:numId w:val="25"/>
+        </w:numPr>
+      </w:pPr>
+      <w:r>
+        <w:t>PHP 8.1.2</w:t>
+      </w:r>
+    </w:p>
+    <w:p>
+      <w:pPr>
+        <w:pStyle w:val="Paragraphedeliste"/>
+        <w:numPr>
+          <w:ilvl w:val="1"/>
+          <w:numId w:val="25"/>
+        </w:numPr>
+      </w:pPr>
+      <w:proofErr w:type="spellStart"/>
+      <w:r>
+        <w:t>Xdebug</w:t>
+      </w:r>
+      <w:proofErr w:type="spellEnd"/>
+      <w:r>
+        <w:t xml:space="preserve"> v3.1.4</w:t>
+      </w:r>
+    </w:p>
+    <w:p>
+      <w:pPr>
+        <w:pStyle w:val="Paragraphedeliste"/>
+        <w:numPr>
+          <w:ilvl w:val="0"/>
+          <w:numId w:val="25"/>
+        </w:numPr>
+      </w:pPr>
+      <w:r>
+        <w:t xml:space="preserve">MySQL </w:t>
+      </w:r>
+      <w:proofErr w:type="spellStart"/>
+      <w:r>
+        <w:t>Workbench</w:t>
+      </w:r>
+      <w:proofErr w:type="spellEnd"/>
+      <w:r>
+        <w:t xml:space="preserve"> 8.0 CE</w:t>
+      </w:r>
+    </w:p>
+    <w:p>
+      <w:pPr>
+        <w:pStyle w:val="Paragraphedeliste"/>
+        <w:numPr>
+          <w:ilvl w:val="1"/>
+          <w:numId w:val="25"/>
+        </w:numPr>
+      </w:pPr>
+      <w:r>
+        <w:t xml:space="preserve">Server </w:t>
+      </w:r>
+      <w:proofErr w:type="spellStart"/>
+      <w:r>
+        <w:t>details</w:t>
+      </w:r>
+      <w:proofErr w:type="spellEnd"/>
+      <w:r>
+        <w:t xml:space="preserve"> : </w:t>
+      </w:r>
+      <w:r>
+        <w:t>8.0.28</w:t>
+      </w:r>
+    </w:p>
+    <w:p>
+      <w:pPr>
+        <w:pStyle w:val="Paragraphedeliste"/>
+        <w:numPr>
+          <w:ilvl w:val="0"/>
+          <w:numId w:val="25"/>
+        </w:numPr>
+      </w:pPr>
+      <w:proofErr w:type="spellStart"/>
+      <w:r>
+        <w:t>HeidiSQL</w:t>
+      </w:r>
+      <w:proofErr w:type="spellEnd"/>
+    </w:p>
+    <w:p>
+      <w:pPr>
+        <w:pStyle w:val="Paragraphedeliste"/>
+        <w:numPr>
+          <w:ilvl w:val="0"/>
+          <w:numId w:val="25"/>
+        </w:numPr>
+      </w:pPr>
+      <w:r>
+        <w:t>Maquettes</w:t>
+      </w:r>
+    </w:p>
+    <w:p>
+      <w:pPr>
+        <w:pStyle w:val="Paragraphedeliste"/>
+        <w:numPr>
+          <w:ilvl w:val="1"/>
+          <w:numId w:val="25"/>
+        </w:numPr>
+      </w:pPr>
+      <w:proofErr w:type="spellStart"/>
+      <w:r>
+        <w:t>Balsamiq</w:t>
+      </w:r>
+      <w:proofErr w:type="spellEnd"/>
+    </w:p>
+    <w:p>
+      <w:pPr>
+        <w:pStyle w:val="Paragraphedeliste"/>
+      </w:pPr>
+    </w:p>
+    <w:p>
+      <w:pPr>
+        <w:pStyle w:val="Retraitnormal1"/>
+        <w:numPr>
+          <w:ilvl w:val="0"/>
+          <w:numId w:val="9"/>
+        </w:numPr>
+        <w:rPr>
+          <w:rFonts w:ascii="Arial" w:hAnsi="Arial" w:cs="Arial"/>
+          <w:i/>
+          <w:sz w:val="24"/>
+        </w:rPr>
+      </w:pPr>
+      <w:proofErr w:type="gramStart"/>
+      <w:r>
+        <w:rPr>
+          <w:rFonts w:ascii="Arial" w:hAnsi="Arial" w:cs="Arial"/>
+          <w:i/>
+          <w:sz w:val="24"/>
+        </w:rPr>
+        <w:t>le</w:t>
+      </w:r>
+      <w:proofErr w:type="gramEnd"/>
+      <w:r>
+        <w:rPr>
+          <w:rFonts w:ascii="Arial" w:hAnsi="Arial" w:cs="Arial"/>
+          <w:i/>
+          <w:sz w:val="24"/>
+        </w:rPr>
+        <w:t xml:space="preserve"> choix du matériel HW</w:t>
+      </w:r>
+    </w:p>
+    <w:p>
+      <w:pPr>
+        <w:pStyle w:val="Retraitnormal1"/>
+        <w:numPr>
+          <w:ilvl w:val="0"/>
+          <w:numId w:val="9"/>
+        </w:numPr>
+        <w:rPr>
+          <w:rFonts w:ascii="Arial" w:hAnsi="Arial" w:cs="Arial"/>
+          <w:i/>
+          <w:sz w:val="24"/>
+        </w:rPr>
+      </w:pPr>
+      <w:proofErr w:type="gramStart"/>
+      <w:r>
+        <w:rPr>
+          <w:rFonts w:ascii="Arial" w:hAnsi="Arial" w:cs="Arial"/>
+          <w:i/>
+          <w:sz w:val="24"/>
+        </w:rPr>
+        <w:t>le</w:t>
+      </w:r>
+      <w:proofErr w:type="gramEnd"/>
+      <w:r>
+        <w:rPr>
+          <w:rFonts w:ascii="Arial" w:hAnsi="Arial" w:cs="Arial"/>
+          <w:i/>
+          <w:sz w:val="24"/>
+        </w:rPr>
+        <w:t xml:space="preserve"> choix des systèmes d'exploitation pour la réalisation </w:t>
+      </w:r>
+      <w:r>
+        <w:rPr>
+          <w:rFonts w:ascii="Arial" w:hAnsi="Arial" w:cs="Arial"/>
+          <w:i/>
+          <w:sz w:val="24"/>
+          <w:u w:val="single"/>
+        </w:rPr>
+        <w:t>et</w:t>
+      </w:r>
+      <w:r>
+        <w:rPr>
+          <w:rFonts w:ascii="Arial" w:hAnsi="Arial" w:cs="Arial"/>
+          <w:i/>
+          <w:sz w:val="24"/>
+        </w:rPr>
+        <w:t xml:space="preserve"> l'utilisation</w:t>
+      </w:r>
+    </w:p>
+    <w:p>
+      <w:pPr>
+        <w:pStyle w:val="Retraitnormal1"/>
+        <w:numPr>
+          <w:ilvl w:val="0"/>
+          <w:numId w:val="9"/>
+        </w:numPr>
+        <w:rPr>
+          <w:rFonts w:ascii="Arial" w:hAnsi="Arial" w:cs="Arial"/>
+          <w:i/>
+          <w:sz w:val="24"/>
+        </w:rPr>
+      </w:pPr>
+      <w:proofErr w:type="gramStart"/>
+      <w:r>
+        <w:rPr>
+          <w:rFonts w:ascii="Arial" w:hAnsi="Arial" w:cs="Arial"/>
+          <w:i/>
+          <w:sz w:val="24"/>
+        </w:rPr>
+        <w:t>le</w:t>
+      </w:r>
+      <w:proofErr w:type="gramEnd"/>
+      <w:r>
+        <w:rPr>
+          <w:rFonts w:ascii="Arial" w:hAnsi="Arial" w:cs="Arial"/>
+          <w:i/>
+          <w:sz w:val="24"/>
+        </w:rPr>
+        <w:t xml:space="preserve"> choix des outils logiciels pour la réalisation </w:t>
+      </w:r>
+      <w:r>
+        <w:rPr>
+          <w:rFonts w:ascii="Arial" w:hAnsi="Arial" w:cs="Arial"/>
+          <w:i/>
+          <w:sz w:val="24"/>
+          <w:u w:val="single"/>
+        </w:rPr>
+        <w:t>et</w:t>
+      </w:r>
+      <w:r>
+        <w:rPr>
+          <w:rFonts w:ascii="Arial" w:hAnsi="Arial" w:cs="Arial"/>
+          <w:i/>
+          <w:sz w:val="24"/>
+        </w:rPr>
+        <w:t xml:space="preserve"> l'utilisation</w:t>
+      </w:r>
+    </w:p>
+    <w:p>
+      <w:pPr>
+        <w:pStyle w:val="Retraitnormal1"/>
+        <w:numPr>
+          <w:ilvl w:val="0"/>
+          <w:numId w:val="9"/>
+        </w:numPr>
+        <w:rPr>
+          <w:rFonts w:ascii="Arial" w:hAnsi="Arial" w:cs="Arial"/>
+          <w:i/>
+          <w:sz w:val="24"/>
+        </w:rPr>
+      </w:pPr>
+      <w:proofErr w:type="gramStart"/>
+      <w:r>
+        <w:rPr>
+          <w:rFonts w:ascii="Arial" w:hAnsi="Arial" w:cs="Arial"/>
+          <w:i/>
+          <w:sz w:val="24"/>
+        </w:rPr>
+        <w:t>site</w:t>
+      </w:r>
+      <w:proofErr w:type="gramEnd"/>
+      <w:r>
+        <w:rPr>
+          <w:rFonts w:ascii="Arial" w:hAnsi="Arial" w:cs="Arial"/>
+          <w:i/>
+          <w:sz w:val="24"/>
+        </w:rPr>
+        <w:t xml:space="preserve"> web: </w:t>
+      </w:r>
+      <w:r>
+        <w:rPr>
+          <w:rFonts w:ascii="Arial" w:hAnsi="Arial" w:cs="Arial"/>
+          <w:i/>
+          <w:sz w:val="24"/>
+        </w:rPr>
+        <w:t>réaliser les maquettes avec un logiciel, décrire toutes les animations sur papier, définir les mots-clés, choisir une formule d'hébergement, définir la méthode de mise à jour, …</w:t>
+      </w:r>
+    </w:p>
+    <w:p>
+      <w:pPr>
+        <w:pStyle w:val="Retraitnormal1"/>
+        <w:numPr>
+          <w:ilvl w:val="0"/>
+          <w:numId w:val="4"/>
+        </w:numPr>
+        <w:rPr>
+          <w:rFonts w:ascii="Arial" w:hAnsi="Arial" w:cs="Arial"/>
+          <w:i/>
+          <w:sz w:val="24"/>
+        </w:rPr>
+      </w:pPr>
+      <w:proofErr w:type="gramStart"/>
+      <w:r>
+        <w:rPr>
+          <w:rFonts w:ascii="Arial" w:hAnsi="Arial" w:cs="Arial"/>
+          <w:i/>
+          <w:sz w:val="24"/>
+        </w:rPr>
+        <w:t>bases</w:t>
+      </w:r>
+      <w:proofErr w:type="gramEnd"/>
+      <w:r>
+        <w:rPr>
+          <w:rFonts w:ascii="Arial" w:hAnsi="Arial" w:cs="Arial"/>
+          <w:i/>
+          <w:sz w:val="24"/>
+        </w:rPr>
+        <w:t xml:space="preserve"> de données: décrire le modèle relationnel, le contenu détaillé des tables (caractéristiques de chaque champs) et les requêtes.</w:t>
+      </w:r>
+    </w:p>
+    <w:p>
+      <w:pPr>
+        <w:pStyle w:val="Retraitnormal1"/>
+        <w:numPr>
+          <w:ilvl w:val="0"/>
+          <w:numId w:val="4"/>
+        </w:numPr>
+        <w:rPr>
+          <w:rFonts w:ascii="Arial" w:hAnsi="Arial" w:cs="Arial"/>
+          <w:i/>
+          <w:sz w:val="24"/>
+        </w:rPr>
+      </w:pPr>
+      <w:proofErr w:type="gramStart"/>
+      <w:r>
+        <w:rPr>
+          <w:rFonts w:ascii="Arial" w:hAnsi="Arial" w:cs="Arial"/>
+          <w:i/>
+          <w:sz w:val="24"/>
+        </w:rPr>
+        <w:t>programmation</w:t>
+      </w:r>
+      <w:proofErr w:type="gramEnd"/>
+      <w:r>
+        <w:rPr>
+          <w:rFonts w:ascii="Arial" w:hAnsi="Arial" w:cs="Arial"/>
+          <w:i/>
+          <w:sz w:val="24"/>
+        </w:rPr>
+        <w:t xml:space="preserve"> et scripts: organigramme, architecture du programme, découpage modulaire, entrées-sorties des modules, </w:t>
+      </w:r>
+      <w:proofErr w:type="spellStart"/>
+      <w:r>
+        <w:rPr>
+          <w:rFonts w:ascii="Arial" w:hAnsi="Arial" w:cs="Arial"/>
+          <w:i/>
+          <w:sz w:val="24"/>
+        </w:rPr>
+        <w:t>pseudo-code</w:t>
+      </w:r>
+      <w:proofErr w:type="spellEnd"/>
+      <w:r>
+        <w:rPr>
+          <w:rFonts w:ascii="Arial" w:hAnsi="Arial" w:cs="Arial"/>
+          <w:i/>
+          <w:sz w:val="24"/>
+        </w:rPr>
+        <w:t xml:space="preserve"> </w:t>
+      </w:r>
+      <w:r>
+        <w:rPr>
+          <w:rFonts w:ascii="Arial" w:hAnsi="Arial" w:cs="Arial"/>
+          <w:i/>
+          <w:sz w:val="24"/>
+        </w:rPr>
+        <w:t>/</w:t>
+      </w:r>
+      <w:r>
+        <w:rPr>
+          <w:rFonts w:ascii="Arial" w:hAnsi="Arial" w:cs="Arial"/>
+          <w:i/>
+          <w:sz w:val="24"/>
+        </w:rPr>
+        <w:t xml:space="preserve"> </w:t>
+      </w:r>
+      <w:proofErr w:type="spellStart"/>
+      <w:r>
+        <w:rPr>
+          <w:rFonts w:ascii="Arial" w:hAnsi="Arial" w:cs="Arial"/>
+          <w:i/>
+          <w:sz w:val="24"/>
+        </w:rPr>
+        <w:t>structogramme</w:t>
+      </w:r>
+      <w:proofErr w:type="spellEnd"/>
+      <w:r>
+        <w:rPr>
+          <w:rFonts w:ascii="Arial" w:hAnsi="Arial" w:cs="Arial"/>
+          <w:i/>
+          <w:sz w:val="24"/>
+        </w:rPr>
+        <w:t>…</w:t>
+      </w:r>
+    </w:p>
+    <w:p>
+      <w:pPr>
+        <w:pStyle w:val="Retraitnormal1"/>
+        <w:numPr>
+          <w:ilvl w:val="0"/>
+          <w:numId w:val="0"/>
+        </w:numPr>
+        <w:ind w:left="720"/>
+        <w:rPr>
+          <w:rFonts w:ascii="Arial" w:hAnsi="Arial" w:cs="Arial"/>
+          <w:i/>
+          <w:sz w:val="24"/>
+        </w:rPr>
+      </w:pPr>
+    </w:p>
+    <w:p>
+      <w:pPr>
         <w:pStyle w:val="Retraitnormal1"/>
         <w:numPr>
           <w:ilvl w:val="0"/>
@@ -6057,322 +7007,6 @@
         <w:ind w:left="360"/>
         <w:rPr>
           <w:rFonts w:ascii="Arial" w:hAnsi="Arial" w:cs="Arial"/>
-          <w:i/>
-          <w:sz w:val="24"/>
-        </w:rPr>
-      </w:pPr>
-    </w:p>
-    <w:p>
-      <w:pPr>
-        <w:pStyle w:val="Retraitnormal1"/>
-        <w:numPr>
-          <w:ilvl w:val="0"/>
-          <w:numId w:val="9"/>
-        </w:numPr>
-        <w:rPr>
-          <w:rFonts w:ascii="Arial" w:hAnsi="Arial" w:cs="Arial"/>
-          <w:i/>
-          <w:sz w:val="24"/>
-        </w:rPr>
-      </w:pPr>
-      <w:proofErr w:type="gramStart"/>
-      <w:r>
-        <w:rPr>
-          <w:rFonts w:ascii="Arial" w:hAnsi="Arial" w:cs="Arial"/>
-          <w:i/>
-          <w:sz w:val="24"/>
-        </w:rPr>
-        <w:t>le</w:t>
-      </w:r>
-      <w:proofErr w:type="gramEnd"/>
-      <w:r>
-        <w:rPr>
-          <w:rFonts w:ascii="Arial" w:hAnsi="Arial" w:cs="Arial"/>
-          <w:i/>
-          <w:sz w:val="24"/>
-        </w:rPr>
-        <w:t xml:space="preserve"> choix du matériel HW</w:t>
-      </w:r>
-    </w:p>
-    <w:p>
-      <w:pPr>
-        <w:pStyle w:val="Retraitnormal1"/>
-        <w:numPr>
-          <w:ilvl w:val="0"/>
-          <w:numId w:val="9"/>
-        </w:numPr>
-        <w:rPr>
-          <w:rFonts w:ascii="Arial" w:hAnsi="Arial" w:cs="Arial"/>
-          <w:i/>
-          <w:sz w:val="24"/>
-        </w:rPr>
-      </w:pPr>
-      <w:proofErr w:type="gramStart"/>
-      <w:r>
-        <w:rPr>
-          <w:rFonts w:ascii="Arial" w:hAnsi="Arial" w:cs="Arial"/>
-          <w:i/>
-          <w:sz w:val="24"/>
-        </w:rPr>
-        <w:t>le</w:t>
-      </w:r>
-      <w:proofErr w:type="gramEnd"/>
-      <w:r>
-        <w:rPr>
-          <w:rFonts w:ascii="Arial" w:hAnsi="Arial" w:cs="Arial"/>
-          <w:i/>
-          <w:sz w:val="24"/>
-        </w:rPr>
-        <w:t xml:space="preserve"> choix des systèmes d'exploitation pour la réalisation </w:t>
-      </w:r>
-      <w:r>
-        <w:rPr>
-          <w:rFonts w:ascii="Arial" w:hAnsi="Arial" w:cs="Arial"/>
-          <w:i/>
-          <w:sz w:val="24"/>
-          <w:u w:val="single"/>
-        </w:rPr>
-        <w:t>et</w:t>
-      </w:r>
-      <w:r>
-        <w:rPr>
-          <w:rFonts w:ascii="Arial" w:hAnsi="Arial" w:cs="Arial"/>
-          <w:i/>
-          <w:sz w:val="24"/>
-        </w:rPr>
-        <w:t xml:space="preserve"> l'utilisation</w:t>
-      </w:r>
-    </w:p>
-    <w:p>
-      <w:pPr>
-        <w:pStyle w:val="Retraitnormal1"/>
-        <w:numPr>
-          <w:ilvl w:val="0"/>
-          <w:numId w:val="9"/>
-        </w:numPr>
-        <w:rPr>
-          <w:rFonts w:ascii="Arial" w:hAnsi="Arial" w:cs="Arial"/>
-          <w:i/>
-          <w:sz w:val="24"/>
-        </w:rPr>
-      </w:pPr>
-      <w:proofErr w:type="gramStart"/>
-      <w:r>
-        <w:rPr>
-          <w:rFonts w:ascii="Arial" w:hAnsi="Arial" w:cs="Arial"/>
-          <w:i/>
-          <w:sz w:val="24"/>
-        </w:rPr>
-        <w:t>le</w:t>
-      </w:r>
-      <w:proofErr w:type="gramEnd"/>
-      <w:r>
-        <w:rPr>
-          <w:rFonts w:ascii="Arial" w:hAnsi="Arial" w:cs="Arial"/>
-          <w:i/>
-          <w:sz w:val="24"/>
-        </w:rPr>
-        <w:t xml:space="preserve"> choix des outils logiciels pour la réalisation </w:t>
-      </w:r>
-      <w:r>
-        <w:rPr>
-          <w:rFonts w:ascii="Arial" w:hAnsi="Arial" w:cs="Arial"/>
-          <w:i/>
-          <w:sz w:val="24"/>
-          <w:u w:val="single"/>
-        </w:rPr>
-        <w:t>et</w:t>
-      </w:r>
-      <w:r>
-        <w:rPr>
-          <w:rFonts w:ascii="Arial" w:hAnsi="Arial" w:cs="Arial"/>
-          <w:i/>
-          <w:sz w:val="24"/>
-        </w:rPr>
-        <w:t xml:space="preserve"> l'utilisation</w:t>
-      </w:r>
-    </w:p>
-    <w:p>
-      <w:pPr>
-        <w:pStyle w:val="Retraitnormal1"/>
-        <w:numPr>
-          <w:ilvl w:val="0"/>
-          <w:numId w:val="9"/>
-        </w:numPr>
-        <w:rPr>
-          <w:rFonts w:ascii="Arial" w:hAnsi="Arial" w:cs="Arial"/>
-          <w:i/>
-          <w:sz w:val="24"/>
-        </w:rPr>
-      </w:pPr>
-      <w:proofErr w:type="gramStart"/>
-      <w:r>
-        <w:rPr>
-          <w:rFonts w:ascii="Arial" w:hAnsi="Arial" w:cs="Arial"/>
-          <w:i/>
-          <w:sz w:val="24"/>
-        </w:rPr>
-        <w:t>site</w:t>
-      </w:r>
-      <w:proofErr w:type="gramEnd"/>
-      <w:r>
-        <w:rPr>
-          <w:rFonts w:ascii="Arial" w:hAnsi="Arial" w:cs="Arial"/>
-          <w:i/>
-          <w:sz w:val="24"/>
-        </w:rPr>
-        <w:t xml:space="preserve"> web: </w:t>
-      </w:r>
-      <w:r>
-        <w:rPr>
-          <w:rFonts w:ascii="Arial" w:hAnsi="Arial" w:cs="Arial"/>
-          <w:i/>
-          <w:sz w:val="24"/>
-        </w:rPr>
-        <w:t>réaliser les maquettes avec un logiciel, décrire toutes les animations sur papier, définir les mots-clés, choisir une formule d'hébergement, définir la méthode de mise à jour, …</w:t>
-      </w:r>
-    </w:p>
-    <w:p>
-      <w:pPr>
-        <w:pStyle w:val="Retraitnormal1"/>
-        <w:numPr>
-          <w:ilvl w:val="0"/>
-          <w:numId w:val="4"/>
-        </w:numPr>
-        <w:rPr>
-          <w:rFonts w:ascii="Arial" w:hAnsi="Arial" w:cs="Arial"/>
-          <w:i/>
-          <w:sz w:val="24"/>
-        </w:rPr>
-      </w:pPr>
-      <w:proofErr w:type="gramStart"/>
-      <w:r>
-        <w:rPr>
-          <w:rFonts w:ascii="Arial" w:hAnsi="Arial" w:cs="Arial"/>
-          <w:i/>
-          <w:sz w:val="24"/>
-        </w:rPr>
-        <w:t>bases</w:t>
-      </w:r>
-      <w:proofErr w:type="gramEnd"/>
-      <w:r>
-        <w:rPr>
-          <w:rFonts w:ascii="Arial" w:hAnsi="Arial" w:cs="Arial"/>
-          <w:i/>
-          <w:sz w:val="24"/>
-        </w:rPr>
-        <w:t xml:space="preserve"> de données: décrire le modèle relationnel, le contenu détaillé des tables (caractéristiques de chaque champs) et les requêtes.</w:t>
-      </w:r>
-    </w:p>
-    <w:p>
-      <w:pPr>
-        <w:pStyle w:val="Retraitnormal1"/>
-        <w:numPr>
-          <w:ilvl w:val="0"/>
-          <w:numId w:val="4"/>
-        </w:numPr>
-        <w:rPr>
-          <w:rFonts w:ascii="Arial" w:hAnsi="Arial" w:cs="Arial"/>
-          <w:i/>
-          <w:sz w:val="24"/>
-        </w:rPr>
-      </w:pPr>
-      <w:proofErr w:type="gramStart"/>
-      <w:r>
-        <w:rPr>
-          <w:rFonts w:ascii="Arial" w:hAnsi="Arial" w:cs="Arial"/>
-          <w:i/>
-          <w:sz w:val="24"/>
-        </w:rPr>
-        <w:t>programmation</w:t>
-      </w:r>
-      <w:proofErr w:type="gramEnd"/>
-      <w:r>
-        <w:rPr>
-          <w:rFonts w:ascii="Arial" w:hAnsi="Arial" w:cs="Arial"/>
-          <w:i/>
-          <w:sz w:val="24"/>
-        </w:rPr>
-        <w:t xml:space="preserve"> et scripts: organigramme, architecture du programme, découpage modulaire, entrées-sorties des modules, </w:t>
-      </w:r>
-      <w:proofErr w:type="spellStart"/>
-      <w:r>
-        <w:rPr>
-          <w:rFonts w:ascii="Arial" w:hAnsi="Arial" w:cs="Arial"/>
-          <w:i/>
-          <w:sz w:val="24"/>
-        </w:rPr>
-        <w:t>pseudo-code</w:t>
-      </w:r>
-      <w:proofErr w:type="spellEnd"/>
-      <w:r>
-        <w:rPr>
-          <w:rFonts w:ascii="Arial" w:hAnsi="Arial" w:cs="Arial"/>
-          <w:i/>
-          <w:sz w:val="24"/>
-        </w:rPr>
-        <w:t xml:space="preserve"> </w:t>
-      </w:r>
-      <w:r>
-        <w:rPr>
-          <w:rFonts w:ascii="Arial" w:hAnsi="Arial" w:cs="Arial"/>
-          <w:i/>
-          <w:sz w:val="24"/>
-        </w:rPr>
-        <w:t>/</w:t>
-      </w:r>
-      <w:r>
-        <w:rPr>
-          <w:rFonts w:ascii="Arial" w:hAnsi="Arial" w:cs="Arial"/>
-          <w:i/>
-          <w:sz w:val="24"/>
-        </w:rPr>
-        <w:t xml:space="preserve"> </w:t>
-      </w:r>
-      <w:proofErr w:type="spellStart"/>
-      <w:r>
-        <w:rPr>
-          <w:rFonts w:ascii="Arial" w:hAnsi="Arial" w:cs="Arial"/>
-          <w:i/>
-          <w:sz w:val="24"/>
-        </w:rPr>
-        <w:t>structogramme</w:t>
-      </w:r>
-      <w:proofErr w:type="spellEnd"/>
-      <w:r>
-        <w:rPr>
-          <w:rFonts w:ascii="Arial" w:hAnsi="Arial" w:cs="Arial"/>
-          <w:i/>
-          <w:sz w:val="24"/>
-        </w:rPr>
-        <w:t>…</w:t>
-      </w:r>
-    </w:p>
-    <w:p>
-      <w:pPr>
-        <w:pStyle w:val="Retraitnormal1"/>
-        <w:numPr>
-          <w:ilvl w:val="0"/>
-          <w:numId w:val="0"/>
-        </w:numPr>
-        <w:ind w:left="720"/>
-        <w:rPr>
-          <w:rFonts w:ascii="Arial" w:hAnsi="Arial" w:cs="Arial"/>
-          <w:i/>
-          <w:sz w:val="24"/>
-        </w:rPr>
-      </w:pPr>
-    </w:p>
-    <w:p>
-      <w:pPr>
-        <w:pStyle w:val="Retraitnormal1"/>
-        <w:numPr>
-          <w:ilvl w:val="0"/>
-          <w:numId w:val="0"/>
-        </w:numPr>
-        <w:ind w:left="360"/>
-        <w:rPr>
-          <w:rFonts w:ascii="Arial" w:hAnsi="Arial" w:cs="Arial"/>
           <w:b/>
           <w:bCs/>
           <w:i/>
@@ -6423,7 +7057,6 @@
       <w:bookmarkStart w:id="16" w:name="_Toc71703259"/>
       <w:bookmarkStart w:id="17" w:name="_Toc102398330"/>
       <w:r>
-        <w:lastRenderedPageBreak/>
         <w:t>R</w:t>
       </w:r>
       <w:bookmarkEnd w:id="16"/>
@@ -7688,8 +8321,8 @@
       </w:pPr>
     </w:p>
     <w:sectPr>
-      <w:headerReference w:type="default" r:id="rId18"/>
-      <w:footerReference w:type="default" r:id="rId19"/>
+      <w:headerReference w:type="default" r:id="rId20"/>
+      <w:footerReference w:type="default" r:id="rId21"/>
       <w:pgSz w:w="11906" w:h="16838" w:code="9"/>
       <w:pgMar w:top="1418" w:right="1418" w:bottom="1418" w:left="1418" w:header="720" w:footer="720" w:gutter="0"/>
       <w:cols w:space="720"/>
@@ -7776,7 +8409,7 @@
         <w:sz w:val="16"/>
         <w:szCs w:val="16"/>
       </w:rPr>
-      <w:t>10</w:t>
+      <w:t>12</w:t>
     </w:r>
     <w:r>
       <w:rPr>
@@ -7916,6 +8549,119 @@
 <file path=word/numbering.xml><?xml version="1.0" encoding="utf-8"?>
 <w:numbering xmlns:wpc="http://schemas.microsoft.com/office/word/2010/wordprocessingCanvas" xmlns:cx="http://schemas.microsoft.com/office/drawing/2014/chartex" xmlns:cx1="http://schemas.microsoft.com/office/drawing/2015/9/8/chartex" xmlns:mc="http://schemas.openxmlformats.org/markup-compatibility/2006" xmlns:o="urn:schemas-microsoft-com:office:office" xmlns:r="http://schemas.openxmlformats.org/officeDocument/2006/relationships" xmlns:m="http://schemas.openxmlformats.org/officeDocument/2006/math" xmlns:v="urn:schemas-microsoft-com:vml" xmlns:wp14="http://schemas.microsoft.com/office/word/2010/wordprocessingDrawing" xmlns:wp="http://schemas.openxmlformats.org/drawingml/2006/wordprocessingDrawing" xmlns:w10="urn:schemas-microsoft-com:office:word" xmlns:w="http://schemas.openxmlformats.org/wordprocessingml/2006/main" xmlns:w14="http://schemas.microsoft.com/office/word/2010/wordml" xmlns:w15="http://schemas.microsoft.com/office/word/2012/wordml" xmlns:w16se="http://schemas.microsoft.com/office/word/2015/wordml/symex" xmlns:wpg="http://schemas.microsoft.com/office/word/2010/wordprocessingGroup" xmlns:wpi="http://schemas.microsoft.com/office/word/2010/wordprocessingInk" xmlns:wne="http://schemas.microsoft.com/office/word/2006/wordml" xmlns:wps="http://schemas.microsoft.com/office/word/2010/wordprocessingShape" mc:Ignorable="w14 w15 w16se wp14">
   <w:abstractNum w:abstractNumId="0" w15:restartNumberingAfterBreak="0">
+    <w:nsid w:val="055114A1"/>
+    <w:multiLevelType w:val="hybridMultilevel"/>
+    <w:tmpl w:val="3580FFCA"/>
+    <w:lvl w:ilvl="0" w:tplc="100C0001">
+      <w:start w:val="1"/>
+      <w:numFmt w:val="bullet"/>
+      <w:lvlText w:val=""/>
+      <w:lvlJc w:val="left"/>
+      <w:pPr>
+        <w:ind w:left="720" w:hanging="360"/>
+      </w:pPr>
+      <w:rPr>
+        <w:rFonts w:ascii="Symbol" w:hAnsi="Symbol" w:hint="default"/>
+      </w:rPr>
+    </w:lvl>
+    <w:lvl w:ilvl="1" w:tplc="100C0003">
+      <w:start w:val="1"/>
+      <w:numFmt w:val="bullet"/>
+      <w:lvlText w:val="o"/>
+      <w:lvlJc w:val="left"/>
+      <w:pPr>
+        <w:ind w:left="1440" w:hanging="360"/>
+      </w:pPr>
+      <w:rPr>
+        <w:rFonts w:ascii="Courier New" w:hAnsi="Courier New" w:cs="Courier New" w:hint="default"/>
+      </w:rPr>
+    </w:lvl>
+    <w:lvl w:ilvl="2" w:tplc="100C0005" w:tentative="1">
+      <w:start w:val="1"/>
+      <w:numFmt w:val="bullet"/>
+      <w:lvlText w:val=""/>
+      <w:lvlJc w:val="left"/>
+      <w:pPr>
+        <w:ind w:left="2160" w:hanging="360"/>
+      </w:pPr>
+      <w:rPr>
+        <w:rFonts w:ascii="Wingdings" w:hAnsi="Wingdings" w:hint="default"/>
+      </w:rPr>
+    </w:lvl>
+    <w:lvl w:ilvl="3" w:tplc="100C0001" w:tentative="1">
+      <w:start w:val="1"/>
+      <w:numFmt w:val="bullet"/>
+      <w:lvlText w:val=""/>
+      <w:lvlJc w:val="left"/>
+      <w:pPr>
+        <w:ind w:left="2880" w:hanging="360"/>
+      </w:pPr>
+      <w:rPr>
+        <w:rFonts w:ascii="Symbol" w:hAnsi="Symbol" w:hint="default"/>
+      </w:rPr>
+    </w:lvl>
+    <w:lvl w:ilvl="4" w:tplc="100C0003" w:tentative="1">
+      <w:start w:val="1"/>
+      <w:numFmt w:val="bullet"/>
+      <w:lvlText w:val="o"/>
+      <w:lvlJc w:val="left"/>
+      <w:pPr>
+        <w:ind w:left="3600" w:hanging="360"/>
+      </w:pPr>
+      <w:rPr>
+        <w:rFonts w:ascii="Courier New" w:hAnsi="Courier New" w:cs="Courier New" w:hint="default"/>
+      </w:rPr>
+    </w:lvl>
+    <w:lvl w:ilvl="5" w:tplc="100C0005" w:tentative="1">
+      <w:start w:val="1"/>
+      <w:numFmt w:val="bullet"/>
+      <w:lvlText w:val=""/>
+      <w:lvlJc w:val="left"/>
+      <w:pPr>
+        <w:ind w:left="4320" w:hanging="360"/>
+      </w:pPr>
+      <w:rPr>
+        <w:rFonts w:ascii="Wingdings" w:hAnsi="Wingdings" w:hint="default"/>
+      </w:rPr>
+    </w:lvl>
+    <w:lvl w:ilvl="6" w:tplc="100C0001" w:tentative="1">
+      <w:start w:val="1"/>
+      <w:numFmt w:val="bullet"/>
+      <w:lvlText w:val=""/>
+      <w:lvlJc w:val="left"/>
+      <w:pPr>
+        <w:ind w:left="5040" w:hanging="360"/>
+      </w:pPr>
+      <w:rPr>
+        <w:rFonts w:ascii="Symbol" w:hAnsi="Symbol" w:hint="default"/>
+      </w:rPr>
+    </w:lvl>
+    <w:lvl w:ilvl="7" w:tplc="100C0003" w:tentative="1">
+      <w:start w:val="1"/>
+      <w:numFmt w:val="bullet"/>
+      <w:lvlText w:val="o"/>
+      <w:lvlJc w:val="left"/>
+      <w:pPr>
+        <w:ind w:left="5760" w:hanging="360"/>
+      </w:pPr>
+      <w:rPr>
+        <w:rFonts w:ascii="Courier New" w:hAnsi="Courier New" w:cs="Courier New" w:hint="default"/>
+      </w:rPr>
+    </w:lvl>
+    <w:lvl w:ilvl="8" w:tplc="100C0005" w:tentative="1">
+      <w:start w:val="1"/>
+      <w:numFmt w:val="bullet"/>
+      <w:lvlText w:val=""/>
+      <w:lvlJc w:val="left"/>
+      <w:pPr>
+        <w:ind w:left="6480" w:hanging="360"/>
+      </w:pPr>
+      <w:rPr>
+        <w:rFonts w:ascii="Wingdings" w:hAnsi="Wingdings" w:hint="default"/>
+      </w:rPr>
+    </w:lvl>
+  </w:abstractNum>
+  <w:abstractNum w:abstractNumId="1" w15:restartNumberingAfterBreak="0">
     <w:nsid w:val="0A7C7405"/>
     <w:multiLevelType w:val="singleLevel"/>
     <w:tmpl w:val="92869324"/>
@@ -7936,7 +8682,7 @@
       </w:rPr>
     </w:lvl>
   </w:abstractNum>
-  <w:abstractNum w:abstractNumId="1" w15:restartNumberingAfterBreak="0">
+  <w:abstractNum w:abstractNumId="2" w15:restartNumberingAfterBreak="0">
     <w:nsid w:val="16794E2B"/>
     <w:multiLevelType w:val="hybridMultilevel"/>
     <w:tmpl w:val="641AD2C2"/>
@@ -8076,7 +8822,7 @@
       </w:rPr>
     </w:lvl>
   </w:abstractNum>
-  <w:abstractNum w:abstractNumId="2" w15:restartNumberingAfterBreak="0">
+  <w:abstractNum w:abstractNumId="3" w15:restartNumberingAfterBreak="0">
     <w:nsid w:val="19FF01AE"/>
     <w:multiLevelType w:val="hybridMultilevel"/>
     <w:tmpl w:val="EC6A3956"/>
@@ -8216,7 +8962,7 @@
       </w:rPr>
     </w:lvl>
   </w:abstractNum>
-  <w:abstractNum w:abstractNumId="3" w15:restartNumberingAfterBreak="0">
+  <w:abstractNum w:abstractNumId="4" w15:restartNumberingAfterBreak="0">
     <w:nsid w:val="27A404D8"/>
     <w:multiLevelType w:val="hybridMultilevel"/>
     <w:tmpl w:val="E4483B56"/>
@@ -8356,7 +9102,7 @@
       </w:rPr>
     </w:lvl>
   </w:abstractNum>
-  <w:abstractNum w:abstractNumId="4" w15:restartNumberingAfterBreak="0">
+  <w:abstractNum w:abstractNumId="5" w15:restartNumberingAfterBreak="0">
     <w:nsid w:val="27F05001"/>
     <w:multiLevelType w:val="hybridMultilevel"/>
     <w:tmpl w:val="F0602D9E"/>
@@ -8469,7 +9215,7 @@
       </w:rPr>
     </w:lvl>
   </w:abstractNum>
-  <w:abstractNum w:abstractNumId="5" w15:restartNumberingAfterBreak="0">
+  <w:abstractNum w:abstractNumId="6" w15:restartNumberingAfterBreak="0">
     <w:nsid w:val="28201C28"/>
     <w:multiLevelType w:val="hybridMultilevel"/>
     <w:tmpl w:val="E452D7A6"/>
@@ -8582,7 +9328,7 @@
       </w:rPr>
     </w:lvl>
   </w:abstractNum>
-  <w:abstractNum w:abstractNumId="6" w15:restartNumberingAfterBreak="0">
+  <w:abstractNum w:abstractNumId="7" w15:restartNumberingAfterBreak="0">
     <w:nsid w:val="295E30D1"/>
     <w:multiLevelType w:val="hybridMultilevel"/>
     <w:tmpl w:val="11928DC4"/>
@@ -8695,7 +9441,7 @@
       </w:rPr>
     </w:lvl>
   </w:abstractNum>
-  <w:abstractNum w:abstractNumId="7" w15:restartNumberingAfterBreak="0">
+  <w:abstractNum w:abstractNumId="8" w15:restartNumberingAfterBreak="0">
     <w:nsid w:val="2C433D0C"/>
     <w:multiLevelType w:val="hybridMultilevel"/>
     <w:tmpl w:val="78443FEC"/>
@@ -8808,7 +9554,7 @@
       </w:rPr>
     </w:lvl>
   </w:abstractNum>
-  <w:abstractNum w:abstractNumId="8" w15:restartNumberingAfterBreak="0">
+  <w:abstractNum w:abstractNumId="9" w15:restartNumberingAfterBreak="0">
     <w:nsid w:val="358873A7"/>
     <w:multiLevelType w:val="hybridMultilevel"/>
     <w:tmpl w:val="3640AF50"/>
@@ -8921,7 +9667,7 @@
       </w:rPr>
     </w:lvl>
   </w:abstractNum>
-  <w:abstractNum w:abstractNumId="9" w15:restartNumberingAfterBreak="0">
+  <w:abstractNum w:abstractNumId="10" w15:restartNumberingAfterBreak="0">
     <w:nsid w:val="384E429F"/>
     <w:multiLevelType w:val="hybridMultilevel"/>
     <w:tmpl w:val="3F0E8F98"/>
@@ -9034,7 +9780,7 @@
       </w:rPr>
     </w:lvl>
   </w:abstractNum>
-  <w:abstractNum w:abstractNumId="10" w15:restartNumberingAfterBreak="0">
+  <w:abstractNum w:abstractNumId="11" w15:restartNumberingAfterBreak="0">
     <w:nsid w:val="408C02FF"/>
     <w:multiLevelType w:val="hybridMultilevel"/>
     <w:tmpl w:val="1C925AC4"/>
@@ -9171,7 +9917,7 @@
       </w:rPr>
     </w:lvl>
   </w:abstractNum>
-  <w:abstractNum w:abstractNumId="11" w15:restartNumberingAfterBreak="0">
+  <w:abstractNum w:abstractNumId="12" w15:restartNumberingAfterBreak="0">
     <w:nsid w:val="42F31DAB"/>
     <w:multiLevelType w:val="hybridMultilevel"/>
     <w:tmpl w:val="A46C5D1C"/>
@@ -9311,7 +10057,7 @@
       </w:rPr>
     </w:lvl>
   </w:abstractNum>
-  <w:abstractNum w:abstractNumId="12" w15:restartNumberingAfterBreak="0">
+  <w:abstractNum w:abstractNumId="13" w15:restartNumberingAfterBreak="0">
     <w:nsid w:val="467418A4"/>
     <w:multiLevelType w:val="hybridMultilevel"/>
     <w:tmpl w:val="208AA398"/>
@@ -9424,7 +10170,7 @@
       </w:rPr>
     </w:lvl>
   </w:abstractNum>
-  <w:abstractNum w:abstractNumId="13" w15:restartNumberingAfterBreak="0">
+  <w:abstractNum w:abstractNumId="14" w15:restartNumberingAfterBreak="0">
     <w:nsid w:val="5082572C"/>
     <w:multiLevelType w:val="hybridMultilevel"/>
     <w:tmpl w:val="ED4ACFA4"/>
@@ -9564,7 +10310,7 @@
       </w:rPr>
     </w:lvl>
   </w:abstractNum>
-  <w:abstractNum w:abstractNumId="14" w15:restartNumberingAfterBreak="0">
+  <w:abstractNum w:abstractNumId="15" w15:restartNumberingAfterBreak="0">
     <w:nsid w:val="52B247CA"/>
     <w:multiLevelType w:val="hybridMultilevel"/>
     <w:tmpl w:val="B7D4D45A"/>
@@ -9704,7 +10450,7 @@
       </w:rPr>
     </w:lvl>
   </w:abstractNum>
-  <w:abstractNum w:abstractNumId="15" w15:restartNumberingAfterBreak="0">
+  <w:abstractNum w:abstractNumId="16" w15:restartNumberingAfterBreak="0">
     <w:nsid w:val="594C1361"/>
     <w:multiLevelType w:val="hybridMultilevel"/>
     <w:tmpl w:val="5C243628"/>
@@ -9844,7 +10590,7 @@
       </w:rPr>
     </w:lvl>
   </w:abstractNum>
-  <w:abstractNum w:abstractNumId="16" w15:restartNumberingAfterBreak="0">
+  <w:abstractNum w:abstractNumId="17" w15:restartNumberingAfterBreak="0">
     <w:nsid w:val="684974A4"/>
     <w:multiLevelType w:val="hybridMultilevel"/>
     <w:tmpl w:val="2B549360"/>
@@ -9957,7 +10703,7 @@
       </w:rPr>
     </w:lvl>
   </w:abstractNum>
-  <w:abstractNum w:abstractNumId="17" w15:restartNumberingAfterBreak="0">
+  <w:abstractNum w:abstractNumId="18" w15:restartNumberingAfterBreak="0">
     <w:nsid w:val="6F8E5CCD"/>
     <w:multiLevelType w:val="hybridMultilevel"/>
     <w:tmpl w:val="BEC8A5F4"/>
@@ -10070,7 +10816,7 @@
       </w:rPr>
     </w:lvl>
   </w:abstractNum>
-  <w:abstractNum w:abstractNumId="18" w15:restartNumberingAfterBreak="0">
+  <w:abstractNum w:abstractNumId="19" w15:restartNumberingAfterBreak="0">
     <w:nsid w:val="71E06583"/>
     <w:multiLevelType w:val="hybridMultilevel"/>
     <w:tmpl w:val="26C81FCE"/>
@@ -10210,7 +10956,7 @@
       </w:rPr>
     </w:lvl>
   </w:abstractNum>
-  <w:abstractNum w:abstractNumId="19" w15:restartNumberingAfterBreak="0">
+  <w:abstractNum w:abstractNumId="20" w15:restartNumberingAfterBreak="0">
     <w:nsid w:val="755B0789"/>
     <w:multiLevelType w:val="hybridMultilevel"/>
     <w:tmpl w:val="6902FEC2"/>
@@ -10323,7 +11069,7 @@
       </w:rPr>
     </w:lvl>
   </w:abstractNum>
-  <w:abstractNum w:abstractNumId="20" w15:restartNumberingAfterBreak="0">
+  <w:abstractNum w:abstractNumId="21" w15:restartNumberingAfterBreak="0">
     <w:nsid w:val="75A3529B"/>
     <w:multiLevelType w:val="hybridMultilevel"/>
     <w:tmpl w:val="819EEA64"/>
@@ -10463,7 +11209,7 @@
       </w:rPr>
     </w:lvl>
   </w:abstractNum>
-  <w:abstractNum w:abstractNumId="21" w15:restartNumberingAfterBreak="0">
+  <w:abstractNum w:abstractNumId="22" w15:restartNumberingAfterBreak="0">
     <w:nsid w:val="7B193736"/>
     <w:multiLevelType w:val="multilevel"/>
     <w:tmpl w:val="B8422DE4"/>
@@ -10585,7 +11331,7 @@
       </w:pPr>
     </w:lvl>
   </w:abstractNum>
-  <w:abstractNum w:abstractNumId="22" w15:restartNumberingAfterBreak="0">
+  <w:abstractNum w:abstractNumId="23" w15:restartNumberingAfterBreak="0">
     <w:nsid w:val="7DD245F2"/>
     <w:multiLevelType w:val="hybridMultilevel"/>
     <w:tmpl w:val="3100450C"/>
@@ -10725,7 +11471,7 @@
       </w:rPr>
     </w:lvl>
   </w:abstractNum>
-  <w:abstractNum w:abstractNumId="23" w15:restartNumberingAfterBreak="0">
+  <w:abstractNum w:abstractNumId="24" w15:restartNumberingAfterBreak="0">
     <w:nsid w:val="7DE63C2B"/>
     <w:multiLevelType w:val="hybridMultilevel"/>
     <w:tmpl w:val="F556809A"/>
@@ -10839,76 +11585,79 @@
     </w:lvl>
   </w:abstractNum>
   <w:num w:numId="1">
+    <w:abstractNumId w:val="22"/>
+  </w:num>
+  <w:num w:numId="2">
+    <w:abstractNumId w:val="1"/>
+  </w:num>
+  <w:num w:numId="3">
+    <w:abstractNumId w:val="3"/>
+  </w:num>
+  <w:num w:numId="4">
     <w:abstractNumId w:val="21"/>
   </w:num>
-  <w:num w:numId="2">
-    <w:abstractNumId w:val="0"/>
+  <w:num w:numId="5">
+    <w:abstractNumId w:val="15"/>
   </w:num>
-  <w:num w:numId="3">
+  <w:num w:numId="6">
+    <w:abstractNumId w:val="4"/>
+  </w:num>
+  <w:num w:numId="7">
+    <w:abstractNumId w:val="16"/>
+  </w:num>
+  <w:num w:numId="8">
+    <w:abstractNumId w:val="23"/>
+  </w:num>
+  <w:num w:numId="9">
     <w:abstractNumId w:val="2"/>
   </w:num>
-  <w:num w:numId="4">
+  <w:num w:numId="10">
+    <w:abstractNumId w:val="11"/>
+  </w:num>
+  <w:num w:numId="11">
+    <w:abstractNumId w:val="14"/>
+  </w:num>
+  <w:num w:numId="12">
+    <w:abstractNumId w:val="12"/>
+  </w:num>
+  <w:num w:numId="13">
+    <w:abstractNumId w:val="19"/>
+  </w:num>
+  <w:num w:numId="14">
+    <w:abstractNumId w:val="6"/>
+  </w:num>
+  <w:num w:numId="15">
+    <w:abstractNumId w:val="5"/>
+  </w:num>
+  <w:num w:numId="16">
+    <w:abstractNumId w:val="10"/>
+  </w:num>
+  <w:num w:numId="17">
+    <w:abstractNumId w:val="17"/>
+  </w:num>
+  <w:num w:numId="18">
+    <w:abstractNumId w:val="18"/>
+  </w:num>
+  <w:num w:numId="19">
+    <w:abstractNumId w:val="7"/>
+  </w:num>
+  <w:num w:numId="20">
     <w:abstractNumId w:val="20"/>
   </w:num>
-  <w:num w:numId="5">
-    <w:abstractNumId w:val="14"/>
+  <w:num w:numId="21">
+    <w:abstractNumId w:val="8"/>
   </w:num>
-  <w:num w:numId="6">
-    <w:abstractNumId w:val="3"/>
+  <w:num w:numId="22">
+    <w:abstractNumId w:val="24"/>
   </w:num>
-  <w:num w:numId="7">
-    <w:abstractNumId w:val="15"/>
+  <w:num w:numId="23">
+    <w:abstractNumId w:val="9"/>
   </w:num>
-  <w:num w:numId="8">
-    <w:abstractNumId w:val="22"/>
-  </w:num>
-  <w:num w:numId="9">
-    <w:abstractNumId w:val="1"/>
-  </w:num>
-  <w:num w:numId="10">
-    <w:abstractNumId w:val="10"/>
-  </w:num>
-  <w:num w:numId="11">
+  <w:num w:numId="24">
     <w:abstractNumId w:val="13"/>
   </w:num>
-  <w:num w:numId="12">
-    <w:abstractNumId w:val="11"/>
-  </w:num>
-  <w:num w:numId="13">
-    <w:abstractNumId w:val="18"/>
-  </w:num>
-  <w:num w:numId="14">
-    <w:abstractNumId w:val="5"/>
-  </w:num>
-  <w:num w:numId="15">
-    <w:abstractNumId w:val="4"/>
-  </w:num>
-  <w:num w:numId="16">
-    <w:abstractNumId w:val="9"/>
-  </w:num>
-  <w:num w:numId="17">
-    <w:abstractNumId w:val="16"/>
-  </w:num>
-  <w:num w:numId="18">
-    <w:abstractNumId w:val="17"/>
-  </w:num>
-  <w:num w:numId="19">
-    <w:abstractNumId w:val="6"/>
-  </w:num>
-  <w:num w:numId="20">
-    <w:abstractNumId w:val="19"/>
-  </w:num>
-  <w:num w:numId="21">
-    <w:abstractNumId w:val="7"/>
-  </w:num>
-  <w:num w:numId="22">
-    <w:abstractNumId w:val="23"/>
-  </w:num>
-  <w:num w:numId="23">
-    <w:abstractNumId w:val="8"/>
-  </w:num>
-  <w:num w:numId="24">
-    <w:abstractNumId w:val="12"/>
+  <w:num w:numId="25">
+    <w:abstractNumId w:val="0"/>
   </w:num>
   <w:numIdMacAtCleanup w:val="13"/>
 </w:numbering>
@@ -12111,18 +12860,18 @@
 </file>
 
 <file path=customXml/item1.xml><?xml version="1.0" encoding="utf-8"?>
-<p:properties xmlns:p="http://schemas.microsoft.com/office/2006/metadata/properties" xmlns:xsi="http://www.w3.org/2001/XMLSchema-instance" xmlns:pc="http://schemas.microsoft.com/office/infopath/2007/PartnerControls">
-  <documentManagement/>
-</p:properties>
-</file>
-
-<file path=customXml/item2.xml><?xml version="1.0" encoding="utf-8"?>
 <?mso-contentType ?>
 <FormTemplates xmlns="http://schemas.microsoft.com/sharepoint/v3/contenttype/forms">
   <Display>DocumentLibraryForm</Display>
   <Edit>DocumentLibraryForm</Edit>
   <New>DocumentLibraryForm</New>
 </FormTemplates>
+</file>
+
+<file path=customXml/item2.xml><?xml version="1.0" encoding="utf-8"?>
+<p:properties xmlns:p="http://schemas.microsoft.com/office/2006/metadata/properties" xmlns:xsi="http://www.w3.org/2001/XMLSchema-instance" xmlns:pc="http://schemas.microsoft.com/office/infopath/2007/PartnerControls">
+  <documentManagement/>
+</p:properties>
 </file>
 
 <file path=customXml/item3.xml><?xml version="1.0" encoding="utf-8"?>
@@ -12309,18 +13058,18 @@
 </file>
 
 <file path=customXml/itemProps1.xml><?xml version="1.0" encoding="utf-8"?>
-<ds:datastoreItem xmlns:ds="http://schemas.openxmlformats.org/officeDocument/2006/customXml" ds:itemID="{B1DFFEE4-49B1-4AF1-9FFD-BDCB1D4C88F0}">
+<ds:datastoreItem xmlns:ds="http://schemas.openxmlformats.org/officeDocument/2006/customXml" ds:itemID="{C3C0D82A-5D77-4930-8043-FB93232D4EC3}">
   <ds:schemaRefs>
-    <ds:schemaRef ds:uri="http://schemas.microsoft.com/office/2006/metadata/properties"/>
-    <ds:schemaRef ds:uri="http://schemas.microsoft.com/office/infopath/2007/PartnerControls"/>
+    <ds:schemaRef ds:uri="http://schemas.microsoft.com/sharepoint/v3/contenttype/forms"/>
   </ds:schemaRefs>
 </ds:datastoreItem>
 </file>
 
 <file path=customXml/itemProps2.xml><?xml version="1.0" encoding="utf-8"?>
-<ds:datastoreItem xmlns:ds="http://schemas.openxmlformats.org/officeDocument/2006/customXml" ds:itemID="{C3C0D82A-5D77-4930-8043-FB93232D4EC3}">
+<ds:datastoreItem xmlns:ds="http://schemas.openxmlformats.org/officeDocument/2006/customXml" ds:itemID="{B1DFFEE4-49B1-4AF1-9FFD-BDCB1D4C88F0}">
   <ds:schemaRefs>
-    <ds:schemaRef ds:uri="http://schemas.microsoft.com/sharepoint/v3/contenttype/forms"/>
+    <ds:schemaRef ds:uri="http://schemas.microsoft.com/office/2006/metadata/properties"/>
+    <ds:schemaRef ds:uri="http://schemas.microsoft.com/office/infopath/2007/PartnerControls"/>
   </ds:schemaRefs>
 </ds:datastoreItem>
 </file>

</xml_diff>

<commit_message>
doc and del template
</commit_message>
<xml_diff>
--- a/Doc/DocumentationProjet.docx
+++ b/Doc/DocumentationProjet.docx
@@ -4408,10 +4408,10 @@
           <w:lang w:val="fr-CH" w:eastAsia="fr-CH"/>
         </w:rPr>
         <w:drawing>
-          <wp:inline distT="0" distB="0" distL="0" distR="0" wp14:anchorId="488A1480" wp14:editId="51027F53">
-            <wp:extent cx="5759450" cy="5324475"/>
-            <wp:effectExtent l="0" t="0" r="0" b="9525"/>
-            <wp:docPr id="12" name="Image 12"/>
+          <wp:inline distT="0" distB="0" distL="0" distR="0" wp14:anchorId="1ABAA599" wp14:editId="6A72F898">
+            <wp:extent cx="5759450" cy="5257165"/>
+            <wp:effectExtent l="0" t="0" r="0" b="635"/>
+            <wp:docPr id="2" name="Image 2"/>
             <wp:cNvGraphicFramePr>
               <a:graphicFrameLocks xmlns:a="http://schemas.openxmlformats.org/drawingml/2006/main" noChangeAspect="1"/>
             </wp:cNvGraphicFramePr>
@@ -4419,7 +4419,7 @@
               <a:graphicData uri="http://schemas.openxmlformats.org/drawingml/2006/picture">
                 <pic:pic xmlns:pic="http://schemas.openxmlformats.org/drawingml/2006/picture">
                   <pic:nvPicPr>
-                    <pic:cNvPr id="12" name="MCD.png"/>
+                    <pic:cNvPr id="2" name="MCD.png"/>
                     <pic:cNvPicPr/>
                   </pic:nvPicPr>
                   <pic:blipFill>
@@ -4437,7 +4437,7 @@
                   <pic:spPr>
                     <a:xfrm>
                       <a:off x="0" y="0"/>
-                      <a:ext cx="5759450" cy="5324475"/>
+                      <a:ext cx="5759450" cy="5257165"/>
                     </a:xfrm>
                     <a:prstGeom prst="rect">
                       <a:avLst/>
@@ -5608,10 +5608,7 @@
       <w:bookmarkEnd w:id="6"/>
       <w:bookmarkEnd w:id="7"/>
     </w:p>
-    <w:p>
-      <w:bookmarkStart w:id="8" w:name="_GoBack"/>
-      <w:bookmarkEnd w:id="8"/>
-    </w:p>
+    <w:p/>
     <w:p>
       <w:r>
         <w:t xml:space="preserve">Pour le développement du site web, j’ai opté d’utilisation de </w:t>
@@ -6014,9 +6011,9 @@
           <w:iCs/>
         </w:rPr>
       </w:pPr>
-      <w:bookmarkStart w:id="9" w:name="_Toc25553310"/>
-      <w:bookmarkStart w:id="10" w:name="_Toc71691015"/>
-      <w:bookmarkStart w:id="11" w:name="_Toc102398327"/>
+      <w:bookmarkStart w:id="8" w:name="_Toc25553310"/>
+      <w:bookmarkStart w:id="9" w:name="_Toc71691015"/>
+      <w:bookmarkStart w:id="10" w:name="_Toc102398327"/>
       <w:r>
         <w:rPr>
           <w:rFonts w:cs="Arial"/>
@@ -6029,9 +6026,9 @@
         </w:rPr>
         <w:t>isques techniques</w:t>
       </w:r>
+      <w:bookmarkEnd w:id="8"/>
       <w:bookmarkEnd w:id="9"/>
       <w:bookmarkEnd w:id="10"/>
-      <w:bookmarkEnd w:id="11"/>
     </w:p>
     <w:p>
       <w:pPr>
@@ -6157,7 +6154,7 @@
           <w:iCs/>
         </w:rPr>
       </w:pPr>
-      <w:bookmarkStart w:id="12" w:name="_Toc102398328"/>
+      <w:bookmarkStart w:id="11" w:name="_Toc102398328"/>
       <w:r>
         <w:rPr>
           <w:i w:val="0"/>
@@ -6165,7 +6162,7 @@
         </w:rPr>
         <w:t>Planification</w:t>
       </w:r>
-      <w:bookmarkEnd w:id="12"/>
+      <w:bookmarkEnd w:id="11"/>
     </w:p>
     <w:p/>
     <w:p>
@@ -6445,9 +6442,9 @@
           <w:iCs/>
         </w:rPr>
       </w:pPr>
-      <w:bookmarkStart w:id="13" w:name="_Toc25553314"/>
-      <w:bookmarkStart w:id="14" w:name="_Toc71691019"/>
-      <w:bookmarkStart w:id="15" w:name="_Toc102398329"/>
+      <w:bookmarkStart w:id="12" w:name="_Toc25553314"/>
+      <w:bookmarkStart w:id="13" w:name="_Toc71691019"/>
+      <w:bookmarkStart w:id="14" w:name="_Toc102398329"/>
       <w:r>
         <w:rPr>
           <w:i w:val="0"/>
@@ -6455,9 +6452,9 @@
         </w:rPr>
         <w:t>Dossier de conception</w:t>
       </w:r>
+      <w:bookmarkEnd w:id="12"/>
       <w:bookmarkEnd w:id="13"/>
       <w:bookmarkEnd w:id="14"/>
-      <w:bookmarkEnd w:id="15"/>
     </w:p>
     <w:p>
       <w:pPr>
@@ -7304,10 +7301,10 @@
           <w:lang w:val="fr-CH" w:eastAsia="fr-CH"/>
         </w:rPr>
         <w:drawing>
-          <wp:inline distT="0" distB="0" distL="0" distR="0" wp14:anchorId="4BA9D264" wp14:editId="3A16FE29">
-            <wp:extent cx="5759450" cy="4902200"/>
-            <wp:effectExtent l="0" t="0" r="0" b="0"/>
-            <wp:docPr id="1" name="Image 1"/>
+          <wp:inline distT="0" distB="0" distL="0" distR="0" wp14:anchorId="268D0E3A" wp14:editId="298AFD73">
+            <wp:extent cx="5759450" cy="5648325"/>
+            <wp:effectExtent l="0" t="0" r="0" b="9525"/>
+            <wp:docPr id="9" name="Image 9"/>
             <wp:cNvGraphicFramePr>
               <a:graphicFrameLocks xmlns:a="http://schemas.openxmlformats.org/drawingml/2006/main" noChangeAspect="1"/>
             </wp:cNvGraphicFramePr>
@@ -7315,7 +7312,7 @@
               <a:graphicData uri="http://schemas.openxmlformats.org/drawingml/2006/picture">
                 <pic:pic xmlns:pic="http://schemas.openxmlformats.org/drawingml/2006/picture">
                   <pic:nvPicPr>
-                    <pic:cNvPr id="1" name="MLD.png"/>
+                    <pic:cNvPr id="9" name="MLD.png"/>
                     <pic:cNvPicPr/>
                   </pic:nvPicPr>
                   <pic:blipFill>
@@ -7333,7 +7330,7 @@
                   <pic:spPr>
                     <a:xfrm>
                       <a:off x="0" y="0"/>
-                      <a:ext cx="5759450" cy="4902200"/>
+                      <a:ext cx="5759450" cy="5648325"/>
                     </a:xfrm>
                     <a:prstGeom prst="rect">
                       <a:avLst/>
@@ -7353,41 +7350,393 @@
           <w:tab w:val="num" w:pos="360"/>
         </w:tabs>
       </w:pPr>
-      <w:bookmarkStart w:id="16" w:name="_Toc71703259"/>
-      <w:bookmarkStart w:id="17" w:name="_Toc102398330"/>
+      <w:bookmarkStart w:id="15" w:name="_Toc71703259"/>
+      <w:bookmarkStart w:id="16" w:name="_Toc102398330"/>
       <w:r>
         <w:t>R</w:t>
       </w:r>
+      <w:bookmarkEnd w:id="15"/>
+      <w:r>
+        <w:t>éalisation</w:t>
+      </w:r>
       <w:bookmarkEnd w:id="16"/>
-      <w:r>
-        <w:t>éalisation</w:t>
-      </w:r>
+    </w:p>
+    <w:p>
+      <w:pPr>
+        <w:pStyle w:val="Titre2"/>
+        <w:rPr>
+          <w:i w:val="0"/>
+          <w:iCs/>
+        </w:rPr>
+      </w:pPr>
+      <w:bookmarkStart w:id="17" w:name="_Toc25553317"/>
+      <w:bookmarkStart w:id="18" w:name="_Toc71691022"/>
+      <w:bookmarkStart w:id="19" w:name="_Toc102398331"/>
+      <w:r>
+        <w:rPr>
+          <w:i w:val="0"/>
+          <w:iCs/>
+        </w:rPr>
+        <w:t>Dossier de réalisation</w:t>
+      </w:r>
+      <w:bookmarkStart w:id="20" w:name="_Toc25553318"/>
       <w:bookmarkEnd w:id="17"/>
-    </w:p>
-    <w:p>
-      <w:pPr>
-        <w:pStyle w:val="Titre2"/>
-        <w:rPr>
-          <w:i w:val="0"/>
-          <w:iCs/>
-        </w:rPr>
-      </w:pPr>
-      <w:bookmarkStart w:id="18" w:name="_Toc25553317"/>
-      <w:bookmarkStart w:id="19" w:name="_Toc71691022"/>
-      <w:bookmarkStart w:id="20" w:name="_Toc102398331"/>
-      <w:r>
-        <w:rPr>
-          <w:i w:val="0"/>
-          <w:iCs/>
-        </w:rPr>
-        <w:t>Dossier de réalisation</w:t>
-      </w:r>
-      <w:bookmarkStart w:id="21" w:name="_Toc25553318"/>
       <w:bookmarkEnd w:id="18"/>
       <w:bookmarkEnd w:id="19"/>
-      <w:bookmarkEnd w:id="20"/>
-    </w:p>
-    <w:bookmarkEnd w:id="21"/>
+    </w:p>
+    <w:p/>
+    <w:p/>
+    <w:p/>
+    <w:p/>
+    <w:p/>
+    <w:p/>
+    <w:p/>
+    <w:p/>
+    <w:p/>
+    <w:p/>
+    <w:p/>
+    <w:p>
+      <w:pPr>
+        <w:pStyle w:val="Titre3"/>
+      </w:pPr>
+      <w:r>
+        <w:lastRenderedPageBreak/>
+        <w:t>Architecture du code</w:t>
+      </w:r>
+    </w:p>
+    <w:bookmarkEnd w:id="20"/>
+    <w:p>
+      <w:pPr>
+        <w:pStyle w:val="Paragraphedeliste"/>
+        <w:ind w:left="1080"/>
+        <w:rPr>
+          <w:iCs/>
+        </w:rPr>
+      </w:pPr>
+    </w:p>
+    <w:p>
+      <w:pPr>
+        <w:pStyle w:val="Paragraphedeliste"/>
+        <w:ind w:left="1080"/>
+        <w:rPr>
+          <w:iCs/>
+        </w:rPr>
+      </w:pPr>
+      <w:r>
+        <w:rPr>
+          <w:iCs/>
+        </w:rPr>
+        <w:t>J’ai utilisé le model MVC</w:t>
+      </w:r>
+    </w:p>
+    <w:p>
+      <w:pPr>
+        <w:rPr>
+          <w:iCs/>
+        </w:rPr>
+      </w:pPr>
+      <w:r>
+        <w:rPr>
+          <w:noProof/>
+          <w:lang w:val="fr-CH" w:eastAsia="fr-CH"/>
+        </w:rPr>
+        <w:drawing>
+          <wp:anchor distT="0" distB="0" distL="114300" distR="114300" simplePos="0" relativeHeight="251670528" behindDoc="0" locked="0" layoutInCell="1" allowOverlap="1" wp14:anchorId="5B058D4B" wp14:editId="0FA40A91">
+            <wp:simplePos x="0" y="0"/>
+            <wp:positionH relativeFrom="column">
+              <wp:posOffset>3909695</wp:posOffset>
+            </wp:positionH>
+            <wp:positionV relativeFrom="paragraph">
+              <wp:posOffset>163195</wp:posOffset>
+            </wp:positionV>
+            <wp:extent cx="2247900" cy="4972050"/>
+            <wp:effectExtent l="0" t="0" r="0" b="0"/>
+            <wp:wrapSquare wrapText="bothSides"/>
+            <wp:docPr id="1" name="Image 1"/>
+            <wp:cNvGraphicFramePr>
+              <a:graphicFrameLocks xmlns:a="http://schemas.openxmlformats.org/drawingml/2006/main" noChangeAspect="1"/>
+            </wp:cNvGraphicFramePr>
+            <a:graphic xmlns:a="http://schemas.openxmlformats.org/drawingml/2006/main">
+              <a:graphicData uri="http://schemas.openxmlformats.org/drawingml/2006/picture">
+                <pic:pic xmlns:pic="http://schemas.openxmlformats.org/drawingml/2006/picture">
+                  <pic:nvPicPr>
+                    <pic:cNvPr id="1" name=""/>
+                    <pic:cNvPicPr/>
+                  </pic:nvPicPr>
+                  <pic:blipFill>
+                    <a:blip r:embed="rId23">
+                      <a:extLst>
+                        <a:ext uri="{28A0092B-C50C-407E-A947-70E740481C1C}">
+                          <a14:useLocalDpi xmlns:a14="http://schemas.microsoft.com/office/drawing/2010/main" val="0"/>
+                        </a:ext>
+                      </a:extLst>
+                    </a:blip>
+                    <a:stretch>
+                      <a:fillRect/>
+                    </a:stretch>
+                  </pic:blipFill>
+                  <pic:spPr>
+                    <a:xfrm>
+                      <a:off x="0" y="0"/>
+                      <a:ext cx="2247900" cy="4972050"/>
+                    </a:xfrm>
+                    <a:prstGeom prst="rect">
+                      <a:avLst/>
+                    </a:prstGeom>
+                  </pic:spPr>
+                </pic:pic>
+              </a:graphicData>
+            </a:graphic>
+          </wp:anchor>
+        </w:drawing>
+      </w:r>
+    </w:p>
+    <w:p>
+      <w:pPr>
+        <w:pStyle w:val="Paragraphedeliste"/>
+        <w:numPr>
+          <w:ilvl w:val="0"/>
+          <w:numId w:val="28"/>
+        </w:numPr>
+        <w:rPr>
+          <w:iCs/>
+        </w:rPr>
+      </w:pPr>
+      <w:r>
+        <w:rPr>
+          <w:iCs/>
+        </w:rPr>
+        <w:t xml:space="preserve">Le dossiers </w:t>
+      </w:r>
+      <w:proofErr w:type="spellStart"/>
+      <w:r>
+        <w:rPr>
+          <w:iCs/>
+        </w:rPr>
+        <w:t>assets</w:t>
+      </w:r>
+      <w:proofErr w:type="spellEnd"/>
+      <w:r>
+        <w:rPr>
+          <w:iCs/>
+        </w:rPr>
+        <w:t xml:space="preserve"> contient les données pour le bon fonctionnement du Template</w:t>
+      </w:r>
+    </w:p>
+    <w:p>
+      <w:pPr>
+        <w:pStyle w:val="Paragraphedeliste"/>
+        <w:numPr>
+          <w:ilvl w:val="0"/>
+          <w:numId w:val="28"/>
+        </w:numPr>
+        <w:rPr>
+          <w:iCs/>
+        </w:rPr>
+      </w:pPr>
+    </w:p>
+    <w:p>
+      <w:pPr>
+        <w:ind w:firstLine="360"/>
+        <w:rPr>
+          <w:iCs/>
+        </w:rPr>
+      </w:pPr>
+    </w:p>
+    <w:p>
+      <w:pPr>
+        <w:ind w:firstLine="360"/>
+        <w:rPr>
+          <w:iCs/>
+        </w:rPr>
+      </w:pPr>
+    </w:p>
+    <w:p>
+      <w:pPr>
+        <w:ind w:firstLine="360"/>
+        <w:rPr>
+          <w:iCs/>
+        </w:rPr>
+      </w:pPr>
+    </w:p>
+    <w:p>
+      <w:pPr>
+        <w:ind w:firstLine="360"/>
+        <w:rPr>
+          <w:iCs/>
+        </w:rPr>
+      </w:pPr>
+    </w:p>
+    <w:p>
+      <w:pPr>
+        <w:ind w:firstLine="360"/>
+        <w:rPr>
+          <w:iCs/>
+        </w:rPr>
+      </w:pPr>
+    </w:p>
+    <w:p>
+      <w:pPr>
+        <w:ind w:firstLine="360"/>
+        <w:rPr>
+          <w:iCs/>
+        </w:rPr>
+      </w:pPr>
+    </w:p>
+    <w:p>
+      <w:pPr>
+        <w:ind w:firstLine="360"/>
+        <w:rPr>
+          <w:iCs/>
+        </w:rPr>
+      </w:pPr>
+    </w:p>
+    <w:p>
+      <w:pPr>
+        <w:ind w:firstLine="360"/>
+        <w:rPr>
+          <w:iCs/>
+        </w:rPr>
+      </w:pPr>
+    </w:p>
+    <w:p>
+      <w:pPr>
+        <w:ind w:firstLine="360"/>
+        <w:rPr>
+          <w:iCs/>
+        </w:rPr>
+      </w:pPr>
+      <w:bookmarkStart w:id="21" w:name="_GoBack"/>
+      <w:bookmarkEnd w:id="21"/>
+    </w:p>
+    <w:p>
+      <w:pPr>
+        <w:ind w:firstLine="360"/>
+        <w:rPr>
+          <w:iCs/>
+        </w:rPr>
+      </w:pPr>
+    </w:p>
+    <w:p>
+      <w:pPr>
+        <w:ind w:firstLine="360"/>
+        <w:rPr>
+          <w:iCs/>
+        </w:rPr>
+      </w:pPr>
+    </w:p>
+    <w:p>
+      <w:pPr>
+        <w:ind w:firstLine="360"/>
+        <w:rPr>
+          <w:iCs/>
+        </w:rPr>
+      </w:pPr>
+    </w:p>
+    <w:p>
+      <w:pPr>
+        <w:ind w:firstLine="360"/>
+        <w:rPr>
+          <w:iCs/>
+        </w:rPr>
+      </w:pPr>
+    </w:p>
+    <w:p>
+      <w:pPr>
+        <w:ind w:firstLine="360"/>
+        <w:rPr>
+          <w:iCs/>
+        </w:rPr>
+      </w:pPr>
+    </w:p>
+    <w:p>
+      <w:pPr>
+        <w:ind w:firstLine="360"/>
+        <w:rPr>
+          <w:iCs/>
+        </w:rPr>
+      </w:pPr>
+    </w:p>
+    <w:p>
+      <w:pPr>
+        <w:ind w:firstLine="360"/>
+        <w:rPr>
+          <w:iCs/>
+        </w:rPr>
+      </w:pPr>
+    </w:p>
+    <w:p>
+      <w:pPr>
+        <w:ind w:firstLine="360"/>
+        <w:rPr>
+          <w:iCs/>
+        </w:rPr>
+      </w:pPr>
+    </w:p>
+    <w:p>
+      <w:pPr>
+        <w:ind w:firstLine="360"/>
+        <w:rPr>
+          <w:iCs/>
+        </w:rPr>
+      </w:pPr>
+    </w:p>
+    <w:p>
+      <w:pPr>
+        <w:ind w:firstLine="360"/>
+        <w:rPr>
+          <w:iCs/>
+        </w:rPr>
+      </w:pPr>
+    </w:p>
+    <w:p>
+      <w:pPr>
+        <w:ind w:firstLine="360"/>
+        <w:rPr>
+          <w:iCs/>
+        </w:rPr>
+      </w:pPr>
+    </w:p>
+    <w:p>
+      <w:pPr>
+        <w:ind w:firstLine="360"/>
+        <w:rPr>
+          <w:iCs/>
+        </w:rPr>
+      </w:pPr>
+    </w:p>
+    <w:p>
+      <w:pPr>
+        <w:ind w:firstLine="360"/>
+        <w:rPr>
+          <w:iCs/>
+        </w:rPr>
+      </w:pPr>
+    </w:p>
+    <w:p>
+      <w:pPr>
+        <w:ind w:firstLine="360"/>
+        <w:rPr>
+          <w:iCs/>
+        </w:rPr>
+      </w:pPr>
+    </w:p>
+    <w:p>
+      <w:pPr>
+        <w:ind w:firstLine="360"/>
+        <w:rPr>
+          <w:iCs/>
+        </w:rPr>
+      </w:pPr>
+    </w:p>
+    <w:p>
+      <w:pPr>
+        <w:ind w:firstLine="360"/>
+        <w:rPr>
+          <w:iCs/>
+        </w:rPr>
+      </w:pPr>
+    </w:p>
     <w:p>
       <w:pPr>
         <w:ind w:firstLine="360"/>
@@ -8621,8 +8970,8 @@
       </w:pPr>
     </w:p>
     <w:sectPr>
-      <w:headerReference w:type="default" r:id="rId23"/>
-      <w:footerReference w:type="default" r:id="rId24"/>
+      <w:headerReference w:type="default" r:id="rId24"/>
+      <w:footerReference w:type="default" r:id="rId25"/>
       <w:pgSz w:w="11906" w:h="16838" w:code="9"/>
       <w:pgMar w:top="1418" w:right="1418" w:bottom="1418" w:left="1418" w:header="720" w:footer="720" w:gutter="0"/>
       <w:cols w:space="720"/>
@@ -8709,7 +9058,7 @@
         <w:sz w:val="16"/>
         <w:szCs w:val="16"/>
       </w:rPr>
-      <w:t>17</w:t>
+      <w:t>18</w:t>
     </w:r>
     <w:r>
       <w:rPr>
@@ -9263,6 +9612,119 @@
     </w:lvl>
   </w:abstractNum>
   <w:abstractNum w:abstractNumId="4" w15:restartNumberingAfterBreak="0">
+    <w:nsid w:val="21B96C51"/>
+    <w:multiLevelType w:val="hybridMultilevel"/>
+    <w:tmpl w:val="62109AB2"/>
+    <w:lvl w:ilvl="0" w:tplc="100C0001">
+      <w:start w:val="1"/>
+      <w:numFmt w:val="bullet"/>
+      <w:lvlText w:val=""/>
+      <w:lvlJc w:val="left"/>
+      <w:pPr>
+        <w:ind w:left="1080" w:hanging="360"/>
+      </w:pPr>
+      <w:rPr>
+        <w:rFonts w:ascii="Symbol" w:hAnsi="Symbol" w:hint="default"/>
+      </w:rPr>
+    </w:lvl>
+    <w:lvl w:ilvl="1" w:tplc="100C0003" w:tentative="1">
+      <w:start w:val="1"/>
+      <w:numFmt w:val="bullet"/>
+      <w:lvlText w:val="o"/>
+      <w:lvlJc w:val="left"/>
+      <w:pPr>
+        <w:ind w:left="1800" w:hanging="360"/>
+      </w:pPr>
+      <w:rPr>
+        <w:rFonts w:ascii="Courier New" w:hAnsi="Courier New" w:cs="Courier New" w:hint="default"/>
+      </w:rPr>
+    </w:lvl>
+    <w:lvl w:ilvl="2" w:tplc="100C0005" w:tentative="1">
+      <w:start w:val="1"/>
+      <w:numFmt w:val="bullet"/>
+      <w:lvlText w:val=""/>
+      <w:lvlJc w:val="left"/>
+      <w:pPr>
+        <w:ind w:left="2520" w:hanging="360"/>
+      </w:pPr>
+      <w:rPr>
+        <w:rFonts w:ascii="Wingdings" w:hAnsi="Wingdings" w:hint="default"/>
+      </w:rPr>
+    </w:lvl>
+    <w:lvl w:ilvl="3" w:tplc="100C0001" w:tentative="1">
+      <w:start w:val="1"/>
+      <w:numFmt w:val="bullet"/>
+      <w:lvlText w:val=""/>
+      <w:lvlJc w:val="left"/>
+      <w:pPr>
+        <w:ind w:left="3240" w:hanging="360"/>
+      </w:pPr>
+      <w:rPr>
+        <w:rFonts w:ascii="Symbol" w:hAnsi="Symbol" w:hint="default"/>
+      </w:rPr>
+    </w:lvl>
+    <w:lvl w:ilvl="4" w:tplc="100C0003" w:tentative="1">
+      <w:start w:val="1"/>
+      <w:numFmt w:val="bullet"/>
+      <w:lvlText w:val="o"/>
+      <w:lvlJc w:val="left"/>
+      <w:pPr>
+        <w:ind w:left="3960" w:hanging="360"/>
+      </w:pPr>
+      <w:rPr>
+        <w:rFonts w:ascii="Courier New" w:hAnsi="Courier New" w:cs="Courier New" w:hint="default"/>
+      </w:rPr>
+    </w:lvl>
+    <w:lvl w:ilvl="5" w:tplc="100C0005" w:tentative="1">
+      <w:start w:val="1"/>
+      <w:numFmt w:val="bullet"/>
+      <w:lvlText w:val=""/>
+      <w:lvlJc w:val="left"/>
+      <w:pPr>
+        <w:ind w:left="4680" w:hanging="360"/>
+      </w:pPr>
+      <w:rPr>
+        <w:rFonts w:ascii="Wingdings" w:hAnsi="Wingdings" w:hint="default"/>
+      </w:rPr>
+    </w:lvl>
+    <w:lvl w:ilvl="6" w:tplc="100C0001" w:tentative="1">
+      <w:start w:val="1"/>
+      <w:numFmt w:val="bullet"/>
+      <w:lvlText w:val=""/>
+      <w:lvlJc w:val="left"/>
+      <w:pPr>
+        <w:ind w:left="5400" w:hanging="360"/>
+      </w:pPr>
+      <w:rPr>
+        <w:rFonts w:ascii="Symbol" w:hAnsi="Symbol" w:hint="default"/>
+      </w:rPr>
+    </w:lvl>
+    <w:lvl w:ilvl="7" w:tplc="100C0003" w:tentative="1">
+      <w:start w:val="1"/>
+      <w:numFmt w:val="bullet"/>
+      <w:lvlText w:val="o"/>
+      <w:lvlJc w:val="left"/>
+      <w:pPr>
+        <w:ind w:left="6120" w:hanging="360"/>
+      </w:pPr>
+      <w:rPr>
+        <w:rFonts w:ascii="Courier New" w:hAnsi="Courier New" w:cs="Courier New" w:hint="default"/>
+      </w:rPr>
+    </w:lvl>
+    <w:lvl w:ilvl="8" w:tplc="100C0005" w:tentative="1">
+      <w:start w:val="1"/>
+      <w:numFmt w:val="bullet"/>
+      <w:lvlText w:val=""/>
+      <w:lvlJc w:val="left"/>
+      <w:pPr>
+        <w:ind w:left="6840" w:hanging="360"/>
+      </w:pPr>
+      <w:rPr>
+        <w:rFonts w:ascii="Wingdings" w:hAnsi="Wingdings" w:hint="default"/>
+      </w:rPr>
+    </w:lvl>
+  </w:abstractNum>
+  <w:abstractNum w:abstractNumId="5" w15:restartNumberingAfterBreak="0">
     <w:nsid w:val="27A404D8"/>
     <w:multiLevelType w:val="hybridMultilevel"/>
     <w:tmpl w:val="E4483B56"/>
@@ -9402,7 +9864,7 @@
       </w:rPr>
     </w:lvl>
   </w:abstractNum>
-  <w:abstractNum w:abstractNumId="5" w15:restartNumberingAfterBreak="0">
+  <w:abstractNum w:abstractNumId="6" w15:restartNumberingAfterBreak="0">
     <w:nsid w:val="27F05001"/>
     <w:multiLevelType w:val="hybridMultilevel"/>
     <w:tmpl w:val="F0602D9E"/>
@@ -9515,7 +9977,7 @@
       </w:rPr>
     </w:lvl>
   </w:abstractNum>
-  <w:abstractNum w:abstractNumId="6" w15:restartNumberingAfterBreak="0">
+  <w:abstractNum w:abstractNumId="7" w15:restartNumberingAfterBreak="0">
     <w:nsid w:val="28201C28"/>
     <w:multiLevelType w:val="hybridMultilevel"/>
     <w:tmpl w:val="E452D7A6"/>
@@ -9628,7 +10090,7 @@
       </w:rPr>
     </w:lvl>
   </w:abstractNum>
-  <w:abstractNum w:abstractNumId="7" w15:restartNumberingAfterBreak="0">
+  <w:abstractNum w:abstractNumId="8" w15:restartNumberingAfterBreak="0">
     <w:nsid w:val="295E30D1"/>
     <w:multiLevelType w:val="hybridMultilevel"/>
     <w:tmpl w:val="11928DC4"/>
@@ -9741,7 +10203,7 @@
       </w:rPr>
     </w:lvl>
   </w:abstractNum>
-  <w:abstractNum w:abstractNumId="8" w15:restartNumberingAfterBreak="0">
+  <w:abstractNum w:abstractNumId="9" w15:restartNumberingAfterBreak="0">
     <w:nsid w:val="2C433D0C"/>
     <w:multiLevelType w:val="hybridMultilevel"/>
     <w:tmpl w:val="78443FEC"/>
@@ -9854,7 +10316,7 @@
       </w:rPr>
     </w:lvl>
   </w:abstractNum>
-  <w:abstractNum w:abstractNumId="9" w15:restartNumberingAfterBreak="0">
+  <w:abstractNum w:abstractNumId="10" w15:restartNumberingAfterBreak="0">
     <w:nsid w:val="358873A7"/>
     <w:multiLevelType w:val="hybridMultilevel"/>
     <w:tmpl w:val="3640AF50"/>
@@ -9967,7 +10429,7 @@
       </w:rPr>
     </w:lvl>
   </w:abstractNum>
-  <w:abstractNum w:abstractNumId="10" w15:restartNumberingAfterBreak="0">
+  <w:abstractNum w:abstractNumId="11" w15:restartNumberingAfterBreak="0">
     <w:nsid w:val="384E429F"/>
     <w:multiLevelType w:val="hybridMultilevel"/>
     <w:tmpl w:val="3F0E8F98"/>
@@ -10080,7 +10542,7 @@
       </w:rPr>
     </w:lvl>
   </w:abstractNum>
-  <w:abstractNum w:abstractNumId="11" w15:restartNumberingAfterBreak="0">
+  <w:abstractNum w:abstractNumId="12" w15:restartNumberingAfterBreak="0">
     <w:nsid w:val="408C02FF"/>
     <w:multiLevelType w:val="hybridMultilevel"/>
     <w:tmpl w:val="1C925AC4"/>
@@ -10217,7 +10679,120 @@
       </w:rPr>
     </w:lvl>
   </w:abstractNum>
-  <w:abstractNum w:abstractNumId="12" w15:restartNumberingAfterBreak="0">
+  <w:abstractNum w:abstractNumId="13" w15:restartNumberingAfterBreak="0">
+    <w:nsid w:val="40ED0F7D"/>
+    <w:multiLevelType w:val="hybridMultilevel"/>
+    <w:tmpl w:val="E7621F04"/>
+    <w:lvl w:ilvl="0" w:tplc="100C0001">
+      <w:start w:val="1"/>
+      <w:numFmt w:val="bullet"/>
+      <w:lvlText w:val=""/>
+      <w:lvlJc w:val="left"/>
+      <w:pPr>
+        <w:ind w:left="1080" w:hanging="360"/>
+      </w:pPr>
+      <w:rPr>
+        <w:rFonts w:ascii="Symbol" w:hAnsi="Symbol" w:hint="default"/>
+      </w:rPr>
+    </w:lvl>
+    <w:lvl w:ilvl="1" w:tplc="100C0003" w:tentative="1">
+      <w:start w:val="1"/>
+      <w:numFmt w:val="bullet"/>
+      <w:lvlText w:val="o"/>
+      <w:lvlJc w:val="left"/>
+      <w:pPr>
+        <w:ind w:left="1800" w:hanging="360"/>
+      </w:pPr>
+      <w:rPr>
+        <w:rFonts w:ascii="Courier New" w:hAnsi="Courier New" w:cs="Courier New" w:hint="default"/>
+      </w:rPr>
+    </w:lvl>
+    <w:lvl w:ilvl="2" w:tplc="100C0005" w:tentative="1">
+      <w:start w:val="1"/>
+      <w:numFmt w:val="bullet"/>
+      <w:lvlText w:val=""/>
+      <w:lvlJc w:val="left"/>
+      <w:pPr>
+        <w:ind w:left="2520" w:hanging="360"/>
+      </w:pPr>
+      <w:rPr>
+        <w:rFonts w:ascii="Wingdings" w:hAnsi="Wingdings" w:hint="default"/>
+      </w:rPr>
+    </w:lvl>
+    <w:lvl w:ilvl="3" w:tplc="100C0001" w:tentative="1">
+      <w:start w:val="1"/>
+      <w:numFmt w:val="bullet"/>
+      <w:lvlText w:val=""/>
+      <w:lvlJc w:val="left"/>
+      <w:pPr>
+        <w:ind w:left="3240" w:hanging="360"/>
+      </w:pPr>
+      <w:rPr>
+        <w:rFonts w:ascii="Symbol" w:hAnsi="Symbol" w:hint="default"/>
+      </w:rPr>
+    </w:lvl>
+    <w:lvl w:ilvl="4" w:tplc="100C0003" w:tentative="1">
+      <w:start w:val="1"/>
+      <w:numFmt w:val="bullet"/>
+      <w:lvlText w:val="o"/>
+      <w:lvlJc w:val="left"/>
+      <w:pPr>
+        <w:ind w:left="3960" w:hanging="360"/>
+      </w:pPr>
+      <w:rPr>
+        <w:rFonts w:ascii="Courier New" w:hAnsi="Courier New" w:cs="Courier New" w:hint="default"/>
+      </w:rPr>
+    </w:lvl>
+    <w:lvl w:ilvl="5" w:tplc="100C0005" w:tentative="1">
+      <w:start w:val="1"/>
+      <w:numFmt w:val="bullet"/>
+      <w:lvlText w:val=""/>
+      <w:lvlJc w:val="left"/>
+      <w:pPr>
+        <w:ind w:left="4680" w:hanging="360"/>
+      </w:pPr>
+      <w:rPr>
+        <w:rFonts w:ascii="Wingdings" w:hAnsi="Wingdings" w:hint="default"/>
+      </w:rPr>
+    </w:lvl>
+    <w:lvl w:ilvl="6" w:tplc="100C0001" w:tentative="1">
+      <w:start w:val="1"/>
+      <w:numFmt w:val="bullet"/>
+      <w:lvlText w:val=""/>
+      <w:lvlJc w:val="left"/>
+      <w:pPr>
+        <w:ind w:left="5400" w:hanging="360"/>
+      </w:pPr>
+      <w:rPr>
+        <w:rFonts w:ascii="Symbol" w:hAnsi="Symbol" w:hint="default"/>
+      </w:rPr>
+    </w:lvl>
+    <w:lvl w:ilvl="7" w:tplc="100C0003" w:tentative="1">
+      <w:start w:val="1"/>
+      <w:numFmt w:val="bullet"/>
+      <w:lvlText w:val="o"/>
+      <w:lvlJc w:val="left"/>
+      <w:pPr>
+        <w:ind w:left="6120" w:hanging="360"/>
+      </w:pPr>
+      <w:rPr>
+        <w:rFonts w:ascii="Courier New" w:hAnsi="Courier New" w:cs="Courier New" w:hint="default"/>
+      </w:rPr>
+    </w:lvl>
+    <w:lvl w:ilvl="8" w:tplc="100C0005" w:tentative="1">
+      <w:start w:val="1"/>
+      <w:numFmt w:val="bullet"/>
+      <w:lvlText w:val=""/>
+      <w:lvlJc w:val="left"/>
+      <w:pPr>
+        <w:ind w:left="6840" w:hanging="360"/>
+      </w:pPr>
+      <w:rPr>
+        <w:rFonts w:ascii="Wingdings" w:hAnsi="Wingdings" w:hint="default"/>
+      </w:rPr>
+    </w:lvl>
+  </w:abstractNum>
+  <w:abstractNum w:abstractNumId="14" w15:restartNumberingAfterBreak="0">
     <w:nsid w:val="42F31DAB"/>
     <w:multiLevelType w:val="hybridMultilevel"/>
     <w:tmpl w:val="A46C5D1C"/>
@@ -10357,7 +10932,120 @@
       </w:rPr>
     </w:lvl>
   </w:abstractNum>
-  <w:abstractNum w:abstractNumId="13" w15:restartNumberingAfterBreak="0">
+  <w:abstractNum w:abstractNumId="15" w15:restartNumberingAfterBreak="0">
+    <w:nsid w:val="44C62194"/>
+    <w:multiLevelType w:val="hybridMultilevel"/>
+    <w:tmpl w:val="BF8E5E1E"/>
+    <w:lvl w:ilvl="0" w:tplc="100C0001">
+      <w:start w:val="1"/>
+      <w:numFmt w:val="bullet"/>
+      <w:lvlText w:val=""/>
+      <w:lvlJc w:val="left"/>
+      <w:pPr>
+        <w:ind w:left="720" w:hanging="360"/>
+      </w:pPr>
+      <w:rPr>
+        <w:rFonts w:ascii="Symbol" w:hAnsi="Symbol" w:hint="default"/>
+      </w:rPr>
+    </w:lvl>
+    <w:lvl w:ilvl="1" w:tplc="100C0003" w:tentative="1">
+      <w:start w:val="1"/>
+      <w:numFmt w:val="bullet"/>
+      <w:lvlText w:val="o"/>
+      <w:lvlJc w:val="left"/>
+      <w:pPr>
+        <w:ind w:left="1440" w:hanging="360"/>
+      </w:pPr>
+      <w:rPr>
+        <w:rFonts w:ascii="Courier New" w:hAnsi="Courier New" w:cs="Courier New" w:hint="default"/>
+      </w:rPr>
+    </w:lvl>
+    <w:lvl w:ilvl="2" w:tplc="100C0005" w:tentative="1">
+      <w:start w:val="1"/>
+      <w:numFmt w:val="bullet"/>
+      <w:lvlText w:val=""/>
+      <w:lvlJc w:val="left"/>
+      <w:pPr>
+        <w:ind w:left="2160" w:hanging="360"/>
+      </w:pPr>
+      <w:rPr>
+        <w:rFonts w:ascii="Wingdings" w:hAnsi="Wingdings" w:hint="default"/>
+      </w:rPr>
+    </w:lvl>
+    <w:lvl w:ilvl="3" w:tplc="100C0001" w:tentative="1">
+      <w:start w:val="1"/>
+      <w:numFmt w:val="bullet"/>
+      <w:lvlText w:val=""/>
+      <w:lvlJc w:val="left"/>
+      <w:pPr>
+        <w:ind w:left="2880" w:hanging="360"/>
+      </w:pPr>
+      <w:rPr>
+        <w:rFonts w:ascii="Symbol" w:hAnsi="Symbol" w:hint="default"/>
+      </w:rPr>
+    </w:lvl>
+    <w:lvl w:ilvl="4" w:tplc="100C0003" w:tentative="1">
+      <w:start w:val="1"/>
+      <w:numFmt w:val="bullet"/>
+      <w:lvlText w:val="o"/>
+      <w:lvlJc w:val="left"/>
+      <w:pPr>
+        <w:ind w:left="3600" w:hanging="360"/>
+      </w:pPr>
+      <w:rPr>
+        <w:rFonts w:ascii="Courier New" w:hAnsi="Courier New" w:cs="Courier New" w:hint="default"/>
+      </w:rPr>
+    </w:lvl>
+    <w:lvl w:ilvl="5" w:tplc="100C0005" w:tentative="1">
+      <w:start w:val="1"/>
+      <w:numFmt w:val="bullet"/>
+      <w:lvlText w:val=""/>
+      <w:lvlJc w:val="left"/>
+      <w:pPr>
+        <w:ind w:left="4320" w:hanging="360"/>
+      </w:pPr>
+      <w:rPr>
+        <w:rFonts w:ascii="Wingdings" w:hAnsi="Wingdings" w:hint="default"/>
+      </w:rPr>
+    </w:lvl>
+    <w:lvl w:ilvl="6" w:tplc="100C0001" w:tentative="1">
+      <w:start w:val="1"/>
+      <w:numFmt w:val="bullet"/>
+      <w:lvlText w:val=""/>
+      <w:lvlJc w:val="left"/>
+      <w:pPr>
+        <w:ind w:left="5040" w:hanging="360"/>
+      </w:pPr>
+      <w:rPr>
+        <w:rFonts w:ascii="Symbol" w:hAnsi="Symbol" w:hint="default"/>
+      </w:rPr>
+    </w:lvl>
+    <w:lvl w:ilvl="7" w:tplc="100C0003" w:tentative="1">
+      <w:start w:val="1"/>
+      <w:numFmt w:val="bullet"/>
+      <w:lvlText w:val="o"/>
+      <w:lvlJc w:val="left"/>
+      <w:pPr>
+        <w:ind w:left="5760" w:hanging="360"/>
+      </w:pPr>
+      <w:rPr>
+        <w:rFonts w:ascii="Courier New" w:hAnsi="Courier New" w:cs="Courier New" w:hint="default"/>
+      </w:rPr>
+    </w:lvl>
+    <w:lvl w:ilvl="8" w:tplc="100C0005" w:tentative="1">
+      <w:start w:val="1"/>
+      <w:numFmt w:val="bullet"/>
+      <w:lvlText w:val=""/>
+      <w:lvlJc w:val="left"/>
+      <w:pPr>
+        <w:ind w:left="6480" w:hanging="360"/>
+      </w:pPr>
+      <w:rPr>
+        <w:rFonts w:ascii="Wingdings" w:hAnsi="Wingdings" w:hint="default"/>
+      </w:rPr>
+    </w:lvl>
+  </w:abstractNum>
+  <w:abstractNum w:abstractNumId="16" w15:restartNumberingAfterBreak="0">
     <w:nsid w:val="467418A4"/>
     <w:multiLevelType w:val="hybridMultilevel"/>
     <w:tmpl w:val="208AA398"/>
@@ -10470,7 +11158,7 @@
       </w:rPr>
     </w:lvl>
   </w:abstractNum>
-  <w:abstractNum w:abstractNumId="14" w15:restartNumberingAfterBreak="0">
+  <w:abstractNum w:abstractNumId="17" w15:restartNumberingAfterBreak="0">
     <w:nsid w:val="5082572C"/>
     <w:multiLevelType w:val="hybridMultilevel"/>
     <w:tmpl w:val="ED4ACFA4"/>
@@ -10610,7 +11298,7 @@
       </w:rPr>
     </w:lvl>
   </w:abstractNum>
-  <w:abstractNum w:abstractNumId="15" w15:restartNumberingAfterBreak="0">
+  <w:abstractNum w:abstractNumId="18" w15:restartNumberingAfterBreak="0">
     <w:nsid w:val="52B247CA"/>
     <w:multiLevelType w:val="hybridMultilevel"/>
     <w:tmpl w:val="B7D4D45A"/>
@@ -10750,7 +11438,7 @@
       </w:rPr>
     </w:lvl>
   </w:abstractNum>
-  <w:abstractNum w:abstractNumId="16" w15:restartNumberingAfterBreak="0">
+  <w:abstractNum w:abstractNumId="19" w15:restartNumberingAfterBreak="0">
     <w:nsid w:val="594C1361"/>
     <w:multiLevelType w:val="hybridMultilevel"/>
     <w:tmpl w:val="5C243628"/>
@@ -10890,7 +11578,7 @@
       </w:rPr>
     </w:lvl>
   </w:abstractNum>
-  <w:abstractNum w:abstractNumId="17" w15:restartNumberingAfterBreak="0">
+  <w:abstractNum w:abstractNumId="20" w15:restartNumberingAfterBreak="0">
     <w:nsid w:val="684974A4"/>
     <w:multiLevelType w:val="hybridMultilevel"/>
     <w:tmpl w:val="2B549360"/>
@@ -11003,7 +11691,7 @@
       </w:rPr>
     </w:lvl>
   </w:abstractNum>
-  <w:abstractNum w:abstractNumId="18" w15:restartNumberingAfterBreak="0">
+  <w:abstractNum w:abstractNumId="21" w15:restartNumberingAfterBreak="0">
     <w:nsid w:val="6F8E5CCD"/>
     <w:multiLevelType w:val="hybridMultilevel"/>
     <w:tmpl w:val="BEC8A5F4"/>
@@ -11116,7 +11804,7 @@
       </w:rPr>
     </w:lvl>
   </w:abstractNum>
-  <w:abstractNum w:abstractNumId="19" w15:restartNumberingAfterBreak="0">
+  <w:abstractNum w:abstractNumId="22" w15:restartNumberingAfterBreak="0">
     <w:nsid w:val="71E06583"/>
     <w:multiLevelType w:val="hybridMultilevel"/>
     <w:tmpl w:val="26C81FCE"/>
@@ -11256,7 +11944,7 @@
       </w:rPr>
     </w:lvl>
   </w:abstractNum>
-  <w:abstractNum w:abstractNumId="20" w15:restartNumberingAfterBreak="0">
+  <w:abstractNum w:abstractNumId="23" w15:restartNumberingAfterBreak="0">
     <w:nsid w:val="755B0789"/>
     <w:multiLevelType w:val="hybridMultilevel"/>
     <w:tmpl w:val="6902FEC2"/>
@@ -11369,7 +12057,7 @@
       </w:rPr>
     </w:lvl>
   </w:abstractNum>
-  <w:abstractNum w:abstractNumId="21" w15:restartNumberingAfterBreak="0">
+  <w:abstractNum w:abstractNumId="24" w15:restartNumberingAfterBreak="0">
     <w:nsid w:val="75A3529B"/>
     <w:multiLevelType w:val="hybridMultilevel"/>
     <w:tmpl w:val="819EEA64"/>
@@ -11509,7 +12197,7 @@
       </w:rPr>
     </w:lvl>
   </w:abstractNum>
-  <w:abstractNum w:abstractNumId="22" w15:restartNumberingAfterBreak="0">
+  <w:abstractNum w:abstractNumId="25" w15:restartNumberingAfterBreak="0">
     <w:nsid w:val="7B193736"/>
     <w:multiLevelType w:val="multilevel"/>
     <w:tmpl w:val="7944C1F8"/>
@@ -11634,7 +12322,7 @@
       </w:pPr>
     </w:lvl>
   </w:abstractNum>
-  <w:abstractNum w:abstractNumId="23" w15:restartNumberingAfterBreak="0">
+  <w:abstractNum w:abstractNumId="26" w15:restartNumberingAfterBreak="0">
     <w:nsid w:val="7DD245F2"/>
     <w:multiLevelType w:val="hybridMultilevel"/>
     <w:tmpl w:val="3100450C"/>
@@ -11774,7 +12462,7 @@
       </w:rPr>
     </w:lvl>
   </w:abstractNum>
-  <w:abstractNum w:abstractNumId="24" w15:restartNumberingAfterBreak="0">
+  <w:abstractNum w:abstractNumId="27" w15:restartNumberingAfterBreak="0">
     <w:nsid w:val="7DE63C2B"/>
     <w:multiLevelType w:val="hybridMultilevel"/>
     <w:tmpl w:val="F556809A"/>
@@ -11888,7 +12576,7 @@
     </w:lvl>
   </w:abstractNum>
   <w:num w:numId="1">
-    <w:abstractNumId w:val="22"/>
+    <w:abstractNumId w:val="25"/>
   </w:num>
   <w:num w:numId="2">
     <w:abstractNumId w:val="1"/>
@@ -11897,70 +12585,79 @@
     <w:abstractNumId w:val="3"/>
   </w:num>
   <w:num w:numId="4">
-    <w:abstractNumId w:val="21"/>
+    <w:abstractNumId w:val="24"/>
   </w:num>
   <w:num w:numId="5">
-    <w:abstractNumId w:val="15"/>
+    <w:abstractNumId w:val="18"/>
   </w:num>
   <w:num w:numId="6">
-    <w:abstractNumId w:val="4"/>
+    <w:abstractNumId w:val="5"/>
   </w:num>
   <w:num w:numId="7">
-    <w:abstractNumId w:val="16"/>
+    <w:abstractNumId w:val="19"/>
   </w:num>
   <w:num w:numId="8">
-    <w:abstractNumId w:val="23"/>
+    <w:abstractNumId w:val="26"/>
   </w:num>
   <w:num w:numId="9">
     <w:abstractNumId w:val="2"/>
   </w:num>
   <w:num w:numId="10">
+    <w:abstractNumId w:val="12"/>
+  </w:num>
+  <w:num w:numId="11">
+    <w:abstractNumId w:val="17"/>
+  </w:num>
+  <w:num w:numId="12">
+    <w:abstractNumId w:val="14"/>
+  </w:num>
+  <w:num w:numId="13">
+    <w:abstractNumId w:val="22"/>
+  </w:num>
+  <w:num w:numId="14">
+    <w:abstractNumId w:val="7"/>
+  </w:num>
+  <w:num w:numId="15">
+    <w:abstractNumId w:val="6"/>
+  </w:num>
+  <w:num w:numId="16">
     <w:abstractNumId w:val="11"/>
   </w:num>
-  <w:num w:numId="11">
-    <w:abstractNumId w:val="14"/>
+  <w:num w:numId="17">
+    <w:abstractNumId w:val="20"/>
   </w:num>
-  <w:num w:numId="12">
-    <w:abstractNumId w:val="12"/>
+  <w:num w:numId="18">
+    <w:abstractNumId w:val="21"/>
   </w:num>
-  <w:num w:numId="13">
-    <w:abstractNumId w:val="19"/>
+  <w:num w:numId="19">
+    <w:abstractNumId w:val="8"/>
   </w:num>
-  <w:num w:numId="14">
-    <w:abstractNumId w:val="6"/>
+  <w:num w:numId="20">
+    <w:abstractNumId w:val="23"/>
   </w:num>
-  <w:num w:numId="15">
-    <w:abstractNumId w:val="5"/>
+  <w:num w:numId="21">
+    <w:abstractNumId w:val="9"/>
   </w:num>
-  <w:num w:numId="16">
+  <w:num w:numId="22">
+    <w:abstractNumId w:val="27"/>
+  </w:num>
+  <w:num w:numId="23">
     <w:abstractNumId w:val="10"/>
   </w:num>
-  <w:num w:numId="17">
-    <w:abstractNumId w:val="17"/>
-  </w:num>
-  <w:num w:numId="18">
-    <w:abstractNumId w:val="18"/>
-  </w:num>
-  <w:num w:numId="19">
-    <w:abstractNumId w:val="7"/>
-  </w:num>
-  <w:num w:numId="20">
-    <w:abstractNumId w:val="20"/>
-  </w:num>
-  <w:num w:numId="21">
-    <w:abstractNumId w:val="8"/>
-  </w:num>
-  <w:num w:numId="22">
-    <w:abstractNumId w:val="24"/>
-  </w:num>
-  <w:num w:numId="23">
-    <w:abstractNumId w:val="9"/>
-  </w:num>
   <w:num w:numId="24">
-    <w:abstractNumId w:val="13"/>
+    <w:abstractNumId w:val="16"/>
   </w:num>
   <w:num w:numId="25">
     <w:abstractNumId w:val="0"/>
+  </w:num>
+  <w:num w:numId="26">
+    <w:abstractNumId w:val="13"/>
+  </w:num>
+  <w:num w:numId="27">
+    <w:abstractNumId w:val="4"/>
+  </w:num>
+  <w:num w:numId="28">
+    <w:abstractNumId w:val="15"/>
   </w:num>
   <w:numIdMacAtCleanup w:val="13"/>
 </w:numbering>
@@ -13163,6 +13860,21 @@
 </file>
 
 <file path=customXml/item1.xml><?xml version="1.0" encoding="utf-8"?>
+<?mso-contentType ?>
+<FormTemplates xmlns="http://schemas.microsoft.com/sharepoint/v3/contenttype/forms">
+  <Display>DocumentLibraryForm</Display>
+  <Edit>DocumentLibraryForm</Edit>
+  <New>DocumentLibraryForm</New>
+</FormTemplates>
+</file>
+
+<file path=customXml/item2.xml><?xml version="1.0" encoding="utf-8"?>
+<p:properties xmlns:p="http://schemas.microsoft.com/office/2006/metadata/properties" xmlns:xsi="http://www.w3.org/2001/XMLSchema-instance" xmlns:pc="http://schemas.microsoft.com/office/infopath/2007/PartnerControls">
+  <documentManagement/>
+</p:properties>
+</file>
+
+<file path=customXml/item3.xml><?xml version="1.0" encoding="utf-8"?>
 <ct:contentTypeSchema xmlns:ct="http://schemas.microsoft.com/office/2006/metadata/contentType" xmlns:ma="http://schemas.microsoft.com/office/2006/metadata/properties/metaAttributes" ct:_="" ma:_="" ma:contentTypeName="Document" ma:contentTypeID="0x0101000B38552FA7D4254E8845977232CFE53B" ma:contentTypeVersion="7" ma:contentTypeDescription="Crée un document." ma:contentTypeScope="" ma:versionID="03e14c2536b56bc7dd47f79481c7176c">
   <xsd:schema xmlns:xsd="http://www.w3.org/2001/XMLSchema" xmlns:xs="http://www.w3.org/2001/XMLSchema" xmlns:p="http://schemas.microsoft.com/office/2006/metadata/properties" xmlns:ns2="0119da2b-60ce-4773-88fa-ebab2cde1f55" xmlns:ns3="c00db93e-a012-41a1-8dae-1f2fb8b40d56" targetNamespace="http://schemas.microsoft.com/office/2006/metadata/properties" ma:root="true" ma:fieldsID="5b7050275a68257b53998f6363dd12a8" ns2:_="" ns3:_="">
     <xsd:import namespace="0119da2b-60ce-4773-88fa-ebab2cde1f55"/>
@@ -13345,22 +14057,24 @@
 </ct:contentTypeSchema>
 </file>
 
-<file path=customXml/item2.xml><?xml version="1.0" encoding="utf-8"?>
-<p:properties xmlns:p="http://schemas.microsoft.com/office/2006/metadata/properties" xmlns:xsi="http://www.w3.org/2001/XMLSchema-instance" xmlns:pc="http://schemas.microsoft.com/office/infopath/2007/PartnerControls">
-  <documentManagement/>
-</p:properties>
+<file path=customXml/itemProps1.xml><?xml version="1.0" encoding="utf-8"?>
+<ds:datastoreItem xmlns:ds="http://schemas.openxmlformats.org/officeDocument/2006/customXml" ds:itemID="{C3C0D82A-5D77-4930-8043-FB93232D4EC3}">
+  <ds:schemaRefs>
+    <ds:schemaRef ds:uri="http://schemas.microsoft.com/sharepoint/v3/contenttype/forms"/>
+  </ds:schemaRefs>
+</ds:datastoreItem>
 </file>
 
-<file path=customXml/item3.xml><?xml version="1.0" encoding="utf-8"?>
-<?mso-contentType ?>
-<FormTemplates xmlns="http://schemas.microsoft.com/sharepoint/v3/contenttype/forms">
-  <Display>DocumentLibraryForm</Display>
-  <Edit>DocumentLibraryForm</Edit>
-  <New>DocumentLibraryForm</New>
-</FormTemplates>
+<file path=customXml/itemProps2.xml><?xml version="1.0" encoding="utf-8"?>
+<ds:datastoreItem xmlns:ds="http://schemas.openxmlformats.org/officeDocument/2006/customXml" ds:itemID="{B1DFFEE4-49B1-4AF1-9FFD-BDCB1D4C88F0}">
+  <ds:schemaRefs>
+    <ds:schemaRef ds:uri="http://schemas.microsoft.com/office/2006/metadata/properties"/>
+    <ds:schemaRef ds:uri="http://schemas.microsoft.com/office/infopath/2007/PartnerControls"/>
+  </ds:schemaRefs>
+</ds:datastoreItem>
 </file>
 
-<file path=customXml/itemProps1.xml><?xml version="1.0" encoding="utf-8"?>
+<file path=customXml/itemProps3.xml><?xml version="1.0" encoding="utf-8"?>
 <ds:datastoreItem xmlns:ds="http://schemas.openxmlformats.org/officeDocument/2006/customXml" ds:itemID="{9A5843EC-4BEF-4632-A809-5688751DC2D1}">
   <ds:schemaRefs>
     <ds:schemaRef ds:uri="http://schemas.microsoft.com/office/2006/metadata/contentType"/>
@@ -13377,21 +14091,4 @@
     <ds:schemaRef ds:uri="http://schemas.microsoft.com/internal/obd"/>
   </ds:schemaRefs>
 </ds:datastoreItem>
-</file>
-
-<file path=customXml/itemProps2.xml><?xml version="1.0" encoding="utf-8"?>
-<ds:datastoreItem xmlns:ds="http://schemas.openxmlformats.org/officeDocument/2006/customXml" ds:itemID="{B1DFFEE4-49B1-4AF1-9FFD-BDCB1D4C88F0}">
-  <ds:schemaRefs>
-    <ds:schemaRef ds:uri="http://schemas.microsoft.com/office/2006/metadata/properties"/>
-    <ds:schemaRef ds:uri="http://schemas.microsoft.com/office/infopath/2007/PartnerControls"/>
-  </ds:schemaRefs>
-</ds:datastoreItem>
-</file>
-
-<file path=customXml/itemProps3.xml><?xml version="1.0" encoding="utf-8"?>
-<ds:datastoreItem xmlns:ds="http://schemas.openxmlformats.org/officeDocument/2006/customXml" ds:itemID="{C3C0D82A-5D77-4930-8043-FB93232D4EC3}">
-  <ds:schemaRefs>
-    <ds:schemaRef ds:uri="http://schemas.microsoft.com/sharepoint/v3/contenttype/forms"/>
-  </ds:schemaRefs>
-</ds:datastoreItem>
 </file>
</xml_diff>